<commit_message>
SRS - Customer in Characteristics of User
</commit_message>
<xml_diff>
--- a/Documentation/MCSPROJ/Needed Documents/Software Requirement Specification.docx
+++ b/Documentation/MCSPROJ/Needed Documents/Software Requirement Specification.docx
@@ -1,6 +1,6 @@
 
 <file path=word/document.xml><?xml version="1.0" encoding="utf-8"?>
-<w:document xmlns:wpc="http://schemas.microsoft.com/office/word/2010/wordprocessingCanvas" xmlns:cx="http://schemas.microsoft.com/office/drawing/2014/chartex" xmlns:cx1="http://schemas.microsoft.com/office/drawing/2015/9/8/chartex" xmlns:cx2="http://schemas.microsoft.com/office/drawing/2015/10/21/chartex" xmlns:mc="http://schemas.openxmlformats.org/markup-compatibility/2006" xmlns:o="urn:schemas-microsoft-com:office:office" xmlns:r="http://schemas.openxmlformats.org/officeDocument/2006/relationships" xmlns:m="http://schemas.openxmlformats.org/officeDocument/2006/math" xmlns:v="urn:schemas-microsoft-com:vml" xmlns:wp14="http://schemas.microsoft.com/office/word/2010/wordprocessingDrawing" xmlns:wp="http://schemas.openxmlformats.org/drawingml/2006/wordprocessingDrawing" xmlns:w10="urn:schemas-microsoft-com:office:word" xmlns:w="http://schemas.openxmlformats.org/wordprocessingml/2006/main" xmlns:w14="http://schemas.microsoft.com/office/word/2010/wordml" xmlns:w15="http://schemas.microsoft.com/office/word/2012/wordml" xmlns:w16se="http://schemas.microsoft.com/office/word/2015/wordml/symex" xmlns:wpg="http://schemas.microsoft.com/office/word/2010/wordprocessingGroup" xmlns:wpi="http://schemas.microsoft.com/office/word/2010/wordprocessingInk" xmlns:wne="http://schemas.microsoft.com/office/word/2006/wordml" xmlns:wps="http://schemas.microsoft.com/office/word/2010/wordprocessingShape" mc:Ignorable="w14 w15 w16se wp14">
+<w:document xmlns:wpc="http://schemas.microsoft.com/office/word/2010/wordprocessingCanvas" xmlns:mc="http://schemas.openxmlformats.org/markup-compatibility/2006" xmlns:o="urn:schemas-microsoft-com:office:office" xmlns:r="http://schemas.openxmlformats.org/officeDocument/2006/relationships" xmlns:m="http://schemas.openxmlformats.org/officeDocument/2006/math" xmlns:v="urn:schemas-microsoft-com:vml" xmlns:wp14="http://schemas.microsoft.com/office/word/2010/wordprocessingDrawing" xmlns:wp="http://schemas.openxmlformats.org/drawingml/2006/wordprocessingDrawing" xmlns:w10="urn:schemas-microsoft-com:office:word" xmlns:w="http://schemas.openxmlformats.org/wordprocessingml/2006/main" xmlns:w14="http://schemas.microsoft.com/office/word/2010/wordml" xmlns:w15="http://schemas.microsoft.com/office/word/2012/wordml" xmlns:wpg="http://schemas.microsoft.com/office/word/2010/wordprocessingGroup" xmlns:wpi="http://schemas.microsoft.com/office/word/2010/wordprocessingInk" xmlns:wne="http://schemas.microsoft.com/office/word/2006/wordml" xmlns:wps="http://schemas.microsoft.com/office/word/2010/wordprocessingShape" mc:Ignorable="w14 w15 wp14">
   <w:body>
     <w:p>
       <w:pPr>
@@ -12,6 +12,7 @@
           <w:rFonts w:ascii="Calibri" w:eastAsia="Calibri" w:hAnsi="Calibri" w:cs="Calibri"/>
           <w:i w:val="0"/>
           <w:noProof/>
+          <w:lang w:val="en-US" w:eastAsia="en-US"/>
         </w:rPr>
         <mc:AlternateContent>
           <mc:Choice Requires="wpg">
@@ -93,7 +94,7 @@
               </wp:inline>
             </w:drawing>
           </mc:Choice>
-          <mc:Fallback xmlns:a="http://schemas.openxmlformats.org/drawingml/2006/main">
+          <mc:Fallback xmlns:a="http://schemas.openxmlformats.org/drawingml/2006/main" xmlns:w16se="http://schemas.microsoft.com/office/word/2015/wordml/symex" xmlns:cx2="http://schemas.microsoft.com/office/drawing/2015/10/21/chartex" xmlns:cx1="http://schemas.microsoft.com/office/drawing/2015/9/8/chartex" xmlns:cx="http://schemas.microsoft.com/office/drawing/2014/chartex">
             <w:pict>
               <v:group id="Group 4754" style="width:470.88pt;height:4.44pt;mso-position-horizontal-relative:char;mso-position-vertical-relative:line" coordsize="59801,563">
                 <v:shape id="Shape 6326" style="position:absolute;width:59801;height:563;left:0;top:0;" coordsize="5980176,56388" path="m0,0l5980176,0l5980176,56388l0,56388l0,0">
@@ -2735,6 +2736,7 @@
               <w:rPr>
                 <w:i w:val="0"/>
               </w:rPr>
+              <w:lastRenderedPageBreak/>
               <w:t>Maica L. Belchez</w:t>
             </w:r>
           </w:p>
@@ -3239,6 +3241,7 @@
       </w:pPr>
       <w:bookmarkStart w:id="2" w:name="_Toc6262"/>
       <w:r>
+        <w:lastRenderedPageBreak/>
         <w:t xml:space="preserve">Introduction </w:t>
       </w:r>
       <w:bookmarkEnd w:id="2"/>
@@ -3698,7 +3701,14 @@
         <w:rPr>
           <w:i w:val="0"/>
         </w:rPr>
-        <w:t xml:space="preserve"> assigned to him or her</w:t>
+        <w:t xml:space="preserve"> </w:t>
+      </w:r>
+      <w:r>
+        <w:rPr>
+          <w:i w:val="0"/>
+        </w:rPr>
+        <w:lastRenderedPageBreak/>
+        <w:t>assigned to him or her</w:t>
       </w:r>
       <w:r>
         <w:rPr>
@@ -4279,6 +4289,7 @@
         <w:rPr>
           <w:i w:val="0"/>
         </w:rPr>
+        <w:lastRenderedPageBreak/>
         <w:t>Data Flow Diagram</w:t>
       </w:r>
     </w:p>
@@ -4302,6 +4313,7 @@
       <w:r>
         <w:rPr>
           <w:noProof/>
+          <w:lang w:val="en-US" w:eastAsia="en-US"/>
         </w:rPr>
         <w:drawing>
           <wp:anchor distT="0" distB="0" distL="114300" distR="114300" simplePos="0" relativeHeight="251658240" behindDoc="0" locked="0" layoutInCell="1" allowOverlap="1" wp14:anchorId="014F44B0" wp14:editId="590AB820">
@@ -4450,7 +4462,9 @@
       <w:r>
         <w:rPr>
           <w:noProof/>
-        </w:rPr>
+          <w:lang w:val="en-US" w:eastAsia="en-US"/>
+        </w:rPr>
+        <w:lastRenderedPageBreak/>
         <w:drawing>
           <wp:anchor distT="0" distB="0" distL="114300" distR="114300" simplePos="0" relativeHeight="251659264" behindDoc="0" locked="0" layoutInCell="1" allowOverlap="1" wp14:anchorId="1865886B" wp14:editId="0A2F350F">
             <wp:simplePos x="0" y="0"/>
@@ -4520,6 +4534,7 @@
       <w:r>
         <w:rPr>
           <w:noProof/>
+          <w:lang w:val="en-US" w:eastAsia="en-US"/>
         </w:rPr>
         <w:drawing>
           <wp:anchor distT="0" distB="0" distL="114300" distR="114300" simplePos="0" relativeHeight="251660288" behindDoc="0" locked="0" layoutInCell="1" allowOverlap="1" wp14:anchorId="7D76D66E" wp14:editId="530D47A6">
@@ -4602,7 +4617,9 @@
       <w:r>
         <w:rPr>
           <w:noProof/>
-        </w:rPr>
+          <w:lang w:val="en-US" w:eastAsia="en-US"/>
+        </w:rPr>
+        <w:lastRenderedPageBreak/>
         <w:drawing>
           <wp:anchor distT="0" distB="0" distL="114300" distR="114300" simplePos="0" relativeHeight="251661312" behindDoc="0" locked="0" layoutInCell="1" allowOverlap="1" wp14:anchorId="094FA5CE" wp14:editId="4F98736D">
             <wp:simplePos x="0" y="0"/>
@@ -4693,6 +4710,7 @@
       <w:r>
         <w:rPr>
           <w:noProof/>
+          <w:lang w:val="en-US" w:eastAsia="en-US"/>
         </w:rPr>
         <w:drawing>
           <wp:anchor distT="0" distB="0" distL="114300" distR="114300" simplePos="0" relativeHeight="251662336" behindDoc="0" locked="0" layoutInCell="1" allowOverlap="1" wp14:anchorId="5AD74C22" wp14:editId="1090A978">
@@ -4775,7 +4793,9 @@
       <w:r>
         <w:rPr>
           <w:noProof/>
-        </w:rPr>
+          <w:lang w:val="en-US" w:eastAsia="en-US"/>
+        </w:rPr>
+        <w:lastRenderedPageBreak/>
         <w:drawing>
           <wp:anchor distT="0" distB="0" distL="114300" distR="114300" simplePos="0" relativeHeight="251663360" behindDoc="0" locked="0" layoutInCell="1" allowOverlap="1" wp14:anchorId="1AC661FB" wp14:editId="47A993A7">
             <wp:simplePos x="0" y="0"/>
@@ -5096,7 +5116,14 @@
         <w:rPr>
           <w:i w:val="0"/>
         </w:rPr>
-        <w:t xml:space="preserve">can access to the administration panel that is considered the center of the system. As the head authorized person of the resort, the owner gets the capability to manage the other users including their user levels and privileges. </w:t>
+        <w:t xml:space="preserve">can access to the administration panel that is considered the center of the system. As the head authorized </w:t>
+      </w:r>
+      <w:r>
+        <w:rPr>
+          <w:i w:val="0"/>
+        </w:rPr>
+        <w:lastRenderedPageBreak/>
+        <w:t xml:space="preserve">person of the resort, the owner gets the capability to manage the other users including their user levels and privileges. </w:t>
       </w:r>
       <w:r>
         <w:rPr>
@@ -5364,14 +5391,31 @@
     </w:p>
     <w:p>
       <w:pPr>
+        <w:ind w:firstLine="472"/>
+        <w:jc w:val="both"/>
+        <w:rPr>
+          <w:i w:val="0"/>
+        </w:rPr>
+      </w:pPr>
+      <w:r>
+        <w:rPr>
+          <w:i w:val="0"/>
+        </w:rPr>
+        <w:t xml:space="preserve">The customer is the one who will be using the very system that is being created. They are in charge of creating a reservation in the website. They are also the one who will populate the system by registering an account. They are to provide accurate and honest information so that the management can better serve them. The customer can perform limited functions such as registering an account, booking a reservation, sending an email feedback/report to management through the website, and viewing the site’s contents. </w:t>
+      </w:r>
+      <w:bookmarkStart w:id="12" w:name="_GoBack"/>
+      <w:bookmarkEnd w:id="12"/>
+    </w:p>
+    <w:p>
+      <w:pPr>
         <w:pStyle w:val="Heading2"/>
         <w:ind w:left="482" w:hanging="497"/>
       </w:pPr>
-      <w:bookmarkStart w:id="12" w:name="_Toc6272"/>
+      <w:bookmarkStart w:id="13" w:name="_Toc6272"/>
       <w:r>
         <w:t xml:space="preserve">Operating Environment </w:t>
       </w:r>
-      <w:bookmarkEnd w:id="12"/>
+      <w:bookmarkEnd w:id="13"/>
     </w:p>
     <w:p>
       <w:pPr>
@@ -5510,6 +5554,7 @@
         <w:rPr>
           <w:i w:val="0"/>
         </w:rPr>
+        <w:lastRenderedPageBreak/>
         <w:t>Software:</w:t>
       </w:r>
     </w:p>
@@ -5600,11 +5645,11 @@
         <w:pStyle w:val="Heading2"/>
         <w:ind w:left="482" w:hanging="497"/>
       </w:pPr>
-      <w:bookmarkStart w:id="13" w:name="_Toc6273"/>
+      <w:bookmarkStart w:id="14" w:name="_Toc6273"/>
       <w:r>
         <w:t xml:space="preserve">Design and Implementation Constraints </w:t>
       </w:r>
-      <w:bookmarkEnd w:id="13"/>
+      <w:bookmarkEnd w:id="14"/>
     </w:p>
     <w:p>
       <w:pPr>
@@ -5658,11 +5703,11 @@
         <w:pStyle w:val="Heading2"/>
         <w:ind w:left="482" w:hanging="497"/>
       </w:pPr>
-      <w:bookmarkStart w:id="14" w:name="_Toc6274"/>
+      <w:bookmarkStart w:id="15" w:name="_Toc6274"/>
       <w:r>
         <w:t xml:space="preserve">User Documentation </w:t>
       </w:r>
-      <w:bookmarkEnd w:id="14"/>
+      <w:bookmarkEnd w:id="15"/>
     </w:p>
     <w:p>
       <w:pPr>
@@ -5745,11 +5790,11 @@
         <w:pStyle w:val="Heading2"/>
         <w:ind w:left="482" w:hanging="497"/>
       </w:pPr>
-      <w:bookmarkStart w:id="15" w:name="_Toc6275"/>
+      <w:bookmarkStart w:id="16" w:name="_Toc6275"/>
       <w:r>
         <w:t xml:space="preserve">Assumptions and Dependencies </w:t>
       </w:r>
-      <w:bookmarkEnd w:id="15"/>
+      <w:bookmarkEnd w:id="16"/>
     </w:p>
     <w:p>
       <w:pPr>
@@ -5921,22 +5966,23 @@
         <w:pStyle w:val="Heading1"/>
         <w:ind w:left="400" w:hanging="415"/>
       </w:pPr>
-      <w:bookmarkStart w:id="16" w:name="_Toc6276"/>
-      <w:r>
+      <w:bookmarkStart w:id="17" w:name="_Toc6276"/>
+      <w:r>
+        <w:lastRenderedPageBreak/>
         <w:t xml:space="preserve">External Interface Requirements </w:t>
       </w:r>
-      <w:bookmarkEnd w:id="16"/>
+      <w:bookmarkEnd w:id="17"/>
     </w:p>
     <w:p>
       <w:pPr>
         <w:pStyle w:val="Heading2"/>
         <w:ind w:left="482" w:hanging="497"/>
       </w:pPr>
-      <w:bookmarkStart w:id="17" w:name="_Toc6277"/>
+      <w:bookmarkStart w:id="18" w:name="_Toc6277"/>
       <w:r>
         <w:t xml:space="preserve">User Interfaces </w:t>
       </w:r>
-      <w:bookmarkEnd w:id="17"/>
+      <w:bookmarkEnd w:id="18"/>
     </w:p>
     <w:p>
       <w:pPr>
@@ -5951,11 +5997,11 @@
         <w:pStyle w:val="Heading2"/>
         <w:ind w:left="482" w:hanging="497"/>
       </w:pPr>
-      <w:bookmarkStart w:id="18" w:name="_Toc6278"/>
+      <w:bookmarkStart w:id="19" w:name="_Toc6278"/>
       <w:r>
         <w:t xml:space="preserve">Hardware Interfaces </w:t>
       </w:r>
-      <w:bookmarkEnd w:id="18"/>
+      <w:bookmarkEnd w:id="19"/>
     </w:p>
     <w:p>
       <w:pPr>
@@ -6085,11 +6131,11 @@
         <w:pStyle w:val="Heading2"/>
         <w:ind w:left="482" w:hanging="497"/>
       </w:pPr>
-      <w:bookmarkStart w:id="19" w:name="_Toc6279"/>
+      <w:bookmarkStart w:id="20" w:name="_Toc6279"/>
       <w:r>
         <w:t xml:space="preserve">Software Interfaces </w:t>
       </w:r>
-      <w:bookmarkEnd w:id="19"/>
+      <w:bookmarkEnd w:id="20"/>
     </w:p>
     <w:p>
       <w:pPr>
@@ -6186,11 +6232,11 @@
         <w:pStyle w:val="Heading2"/>
         <w:ind w:left="482" w:hanging="497"/>
       </w:pPr>
-      <w:bookmarkStart w:id="20" w:name="_Toc6280"/>
+      <w:bookmarkStart w:id="21" w:name="_Toc6280"/>
       <w:r>
         <w:t>Communications Interfaces</w:t>
       </w:r>
-      <w:bookmarkEnd w:id="20"/>
+      <w:bookmarkEnd w:id="21"/>
     </w:p>
     <w:p>
       <w:pPr>
@@ -6231,18 +6277,22 @@
         <w:spacing w:after="85"/>
         <w:ind w:left="400" w:hanging="415"/>
       </w:pPr>
-      <w:bookmarkStart w:id="21" w:name="_Toc6281"/>
+      <w:bookmarkStart w:id="22" w:name="_Toc6281"/>
       <w:r>
         <w:t xml:space="preserve">System Features </w:t>
       </w:r>
-      <w:bookmarkEnd w:id="21"/>
+      <w:bookmarkEnd w:id="22"/>
     </w:p>
     <w:p>
       <w:pPr>
         <w:ind w:left="-5"/>
       </w:pPr>
       <w:r>
-        <w:t xml:space="preserve">&lt;This template illustrates organizing the functional requirements for the product by system features, the major services provided by the product. You may prefer to organize this section by use case, mode of operation, user class, object class, functional hierarchy, or combinations of these, whatever makes the most logical sense for your product.&gt; </w:t>
+        <w:t xml:space="preserve">&lt;This template illustrates organizing the functional requirements for the product by system features, the major services provided by the product. You may prefer to organize this section by </w:t>
+      </w:r>
+      <w:r>
+        <w:lastRenderedPageBreak/>
+        <w:t xml:space="preserve">use case, mode of operation, user class, object class, functional hierarchy, or combinations of these, whatever makes the most logical sense for your product.&gt; </w:t>
       </w:r>
     </w:p>
     <w:p>
@@ -6250,11 +6300,11 @@
         <w:pStyle w:val="Heading2"/>
         <w:ind w:left="482" w:hanging="497"/>
       </w:pPr>
-      <w:bookmarkStart w:id="22" w:name="_Toc6282"/>
+      <w:bookmarkStart w:id="23" w:name="_Toc6282"/>
       <w:r>
         <w:t xml:space="preserve">System Feature 1 </w:t>
       </w:r>
-      <w:bookmarkEnd w:id="22"/>
+      <w:bookmarkEnd w:id="23"/>
     </w:p>
     <w:p>
       <w:pPr>
@@ -6580,33 +6630,33 @@
         <w:spacing w:after="827"/>
         <w:ind w:left="482" w:hanging="497"/>
       </w:pPr>
-      <w:bookmarkStart w:id="23" w:name="_Toc6283"/>
+      <w:bookmarkStart w:id="24" w:name="_Toc6283"/>
       <w:r>
         <w:t xml:space="preserve">System Feature 2 (and so on) </w:t>
       </w:r>
-      <w:bookmarkEnd w:id="23"/>
+      <w:bookmarkEnd w:id="24"/>
     </w:p>
     <w:p>
       <w:pPr>
         <w:pStyle w:val="Heading1"/>
         <w:ind w:left="400" w:hanging="415"/>
       </w:pPr>
-      <w:bookmarkStart w:id="24" w:name="_Toc6284"/>
+      <w:bookmarkStart w:id="25" w:name="_Toc6284"/>
       <w:r>
         <w:t xml:space="preserve">Other Nonfunctional Requirements </w:t>
       </w:r>
-      <w:bookmarkEnd w:id="24"/>
+      <w:bookmarkEnd w:id="25"/>
     </w:p>
     <w:p>
       <w:pPr>
         <w:pStyle w:val="Heading2"/>
         <w:ind w:left="482" w:hanging="497"/>
       </w:pPr>
-      <w:bookmarkStart w:id="25" w:name="_Toc6285"/>
+      <w:bookmarkStart w:id="26" w:name="_Toc6285"/>
       <w:r>
         <w:t xml:space="preserve">Performance Requirements </w:t>
       </w:r>
-      <w:bookmarkEnd w:id="25"/>
+      <w:bookmarkEnd w:id="26"/>
     </w:p>
     <w:p>
       <w:pPr>
@@ -6709,11 +6759,12 @@
         <w:pStyle w:val="Heading2"/>
         <w:ind w:left="482" w:hanging="497"/>
       </w:pPr>
-      <w:bookmarkStart w:id="26" w:name="_Toc6286"/>
-      <w:r>
+      <w:bookmarkStart w:id="27" w:name="_Toc6286"/>
+      <w:r>
+        <w:lastRenderedPageBreak/>
         <w:t xml:space="preserve">Safety Requirements </w:t>
       </w:r>
-      <w:bookmarkEnd w:id="26"/>
+      <w:bookmarkEnd w:id="27"/>
     </w:p>
     <w:p>
       <w:pPr>
@@ -6796,11 +6847,11 @@
         <w:pStyle w:val="Heading2"/>
         <w:ind w:left="482" w:hanging="497"/>
       </w:pPr>
-      <w:bookmarkStart w:id="27" w:name="_Toc6287"/>
+      <w:bookmarkStart w:id="28" w:name="_Toc6287"/>
       <w:r>
         <w:t xml:space="preserve">Security Requirements </w:t>
       </w:r>
-      <w:bookmarkEnd w:id="27"/>
+      <w:bookmarkEnd w:id="28"/>
     </w:p>
     <w:p>
       <w:pPr>
@@ -6915,11 +6966,11 @@
         <w:pStyle w:val="Heading2"/>
         <w:ind w:left="482" w:hanging="497"/>
       </w:pPr>
-      <w:bookmarkStart w:id="28" w:name="_Toc6288"/>
+      <w:bookmarkStart w:id="29" w:name="_Toc6288"/>
       <w:r>
         <w:t xml:space="preserve">Software Quality Attributes </w:t>
       </w:r>
-      <w:bookmarkEnd w:id="28"/>
+      <w:bookmarkEnd w:id="29"/>
     </w:p>
     <w:p>
       <w:pPr>
@@ -7212,11 +7263,11 @@
         <w:pStyle w:val="Heading2"/>
         <w:ind w:left="482" w:hanging="497"/>
       </w:pPr>
-      <w:bookmarkStart w:id="29" w:name="_Toc6289"/>
+      <w:bookmarkStart w:id="30" w:name="_Toc6289"/>
       <w:r>
         <w:t xml:space="preserve">Business Rules </w:t>
       </w:r>
-      <w:bookmarkEnd w:id="29"/>
+      <w:bookmarkEnd w:id="30"/>
     </w:p>
     <w:p>
       <w:pPr>
@@ -7448,11 +7499,12 @@
         <w:spacing w:after="85"/>
         <w:ind w:left="400" w:hanging="415"/>
       </w:pPr>
-      <w:bookmarkStart w:id="30" w:name="_Toc6290"/>
-      <w:r>
+      <w:bookmarkStart w:id="31" w:name="_Toc6290"/>
+      <w:r>
+        <w:lastRenderedPageBreak/>
         <w:t xml:space="preserve">Other Requirements </w:t>
       </w:r>
-      <w:bookmarkEnd w:id="30"/>
+      <w:bookmarkEnd w:id="31"/>
     </w:p>
     <w:p>
       <w:pPr>
@@ -7524,11 +7576,11 @@
         <w:spacing w:after="61"/>
         <w:ind w:left="-5"/>
       </w:pPr>
-      <w:bookmarkStart w:id="31" w:name="_Toc6291"/>
+      <w:bookmarkStart w:id="32" w:name="_Toc6291"/>
       <w:r>
         <w:t xml:space="preserve">Appendix A: Glossary </w:t>
       </w:r>
-      <w:bookmarkEnd w:id="31"/>
+      <w:bookmarkEnd w:id="32"/>
     </w:p>
     <w:p>
       <w:pPr>
@@ -7815,11 +7867,11 @@
         <w:spacing w:after="61"/>
         <w:ind w:left="-5"/>
       </w:pPr>
-      <w:bookmarkStart w:id="32" w:name="_Toc6292"/>
+      <w:bookmarkStart w:id="33" w:name="_Toc6292"/>
       <w:r>
         <w:t xml:space="preserve">Appendix B: Analysis Models </w:t>
       </w:r>
-      <w:bookmarkEnd w:id="32"/>
+      <w:bookmarkEnd w:id="33"/>
     </w:p>
     <w:p>
       <w:pPr>
@@ -7898,12 +7950,14 @@
         <w:rPr>
           <w:i w:val="0"/>
         </w:rPr>
+        <w:lastRenderedPageBreak/>
         <w:t>Entity Relationship Diagram</w:t>
       </w:r>
       <w:r>
         <w:rPr>
           <w:i w:val="0"/>
           <w:noProof/>
+          <w:lang w:val="en-US" w:eastAsia="en-US"/>
         </w:rPr>
         <w:drawing>
           <wp:anchor distT="0" distB="0" distL="114300" distR="114300" simplePos="0" relativeHeight="251664384" behindDoc="0" locked="0" layoutInCell="1" allowOverlap="1" wp14:anchorId="31A4FE7A" wp14:editId="21C369A9">
@@ -7988,11 +8042,11 @@
         <w:spacing w:after="61"/>
         <w:ind w:left="-5"/>
       </w:pPr>
-      <w:bookmarkStart w:id="33" w:name="_Toc6293"/>
+      <w:bookmarkStart w:id="34" w:name="_Toc6293"/>
       <w:r>
         <w:t xml:space="preserve">Appendix C: To Be Determined List </w:t>
       </w:r>
-      <w:bookmarkEnd w:id="33"/>
+      <w:bookmarkEnd w:id="34"/>
     </w:p>
     <w:p>
       <w:pPr>
@@ -8002,8 +8056,6 @@
       <w:r>
         <w:t xml:space="preserve">&lt;Collect a numbered list of the TBD (to be determined) references that remain in the SRS so they can be tracked to closure.&gt; </w:t>
       </w:r>
-      <w:bookmarkStart w:id="34" w:name="_GoBack"/>
-      <w:bookmarkEnd w:id="34"/>
     </w:p>
     <w:sectPr>
       <w:headerReference w:type="even" r:id="rId21"/>
@@ -8019,7 +8071,7 @@
 </file>
 
 <file path=word/endnotes.xml><?xml version="1.0" encoding="utf-8"?>
-<w:endnotes xmlns:wpc="http://schemas.microsoft.com/office/word/2010/wordprocessingCanvas" xmlns:cx="http://schemas.microsoft.com/office/drawing/2014/chartex" xmlns:cx1="http://schemas.microsoft.com/office/drawing/2015/9/8/chartex" xmlns:cx2="http://schemas.microsoft.com/office/drawing/2015/10/21/chartex" xmlns:mc="http://schemas.openxmlformats.org/markup-compatibility/2006" xmlns:o="urn:schemas-microsoft-com:office:office" xmlns:r="http://schemas.openxmlformats.org/officeDocument/2006/relationships" xmlns:m="http://schemas.openxmlformats.org/officeDocument/2006/math" xmlns:v="urn:schemas-microsoft-com:vml" xmlns:wp14="http://schemas.microsoft.com/office/word/2010/wordprocessingDrawing" xmlns:wp="http://schemas.openxmlformats.org/drawingml/2006/wordprocessingDrawing" xmlns:w10="urn:schemas-microsoft-com:office:word" xmlns:w="http://schemas.openxmlformats.org/wordprocessingml/2006/main" xmlns:w14="http://schemas.microsoft.com/office/word/2010/wordml" xmlns:w15="http://schemas.microsoft.com/office/word/2012/wordml" xmlns:w16se="http://schemas.microsoft.com/office/word/2015/wordml/symex" xmlns:wpg="http://schemas.microsoft.com/office/word/2010/wordprocessingGroup" xmlns:wpi="http://schemas.microsoft.com/office/word/2010/wordprocessingInk" xmlns:wne="http://schemas.microsoft.com/office/word/2006/wordml" xmlns:wps="http://schemas.microsoft.com/office/word/2010/wordprocessingShape" mc:Ignorable="w14 w15 w16se wp14">
+<w:endnotes xmlns:wpc="http://schemas.microsoft.com/office/word/2010/wordprocessingCanvas" xmlns:mc="http://schemas.openxmlformats.org/markup-compatibility/2006" xmlns:o="urn:schemas-microsoft-com:office:office" xmlns:r="http://schemas.openxmlformats.org/officeDocument/2006/relationships" xmlns:m="http://schemas.openxmlformats.org/officeDocument/2006/math" xmlns:v="urn:schemas-microsoft-com:vml" xmlns:wp14="http://schemas.microsoft.com/office/word/2010/wordprocessingDrawing" xmlns:wp="http://schemas.openxmlformats.org/drawingml/2006/wordprocessingDrawing" xmlns:w10="urn:schemas-microsoft-com:office:word" xmlns:w="http://schemas.openxmlformats.org/wordprocessingml/2006/main" xmlns:w14="http://schemas.microsoft.com/office/word/2010/wordml" xmlns:w15="http://schemas.microsoft.com/office/word/2012/wordml" xmlns:wpg="http://schemas.microsoft.com/office/word/2010/wordprocessingGroup" xmlns:wpi="http://schemas.microsoft.com/office/word/2010/wordprocessingInk" xmlns:wne="http://schemas.microsoft.com/office/word/2006/wordml" xmlns:wps="http://schemas.microsoft.com/office/word/2010/wordprocessingShape" mc:Ignorable="w14 w15 wp14">
   <w:endnote w:type="separator" w:id="-1">
     <w:p>
       <w:pPr>
@@ -8044,7 +8096,7 @@
 </file>
 
 <file path=word/footnotes.xml><?xml version="1.0" encoding="utf-8"?>
-<w:footnotes xmlns:wpc="http://schemas.microsoft.com/office/word/2010/wordprocessingCanvas" xmlns:cx="http://schemas.microsoft.com/office/drawing/2014/chartex" xmlns:cx1="http://schemas.microsoft.com/office/drawing/2015/9/8/chartex" xmlns:cx2="http://schemas.microsoft.com/office/drawing/2015/10/21/chartex" xmlns:mc="http://schemas.openxmlformats.org/markup-compatibility/2006" xmlns:o="urn:schemas-microsoft-com:office:office" xmlns:r="http://schemas.openxmlformats.org/officeDocument/2006/relationships" xmlns:m="http://schemas.openxmlformats.org/officeDocument/2006/math" xmlns:v="urn:schemas-microsoft-com:vml" xmlns:wp14="http://schemas.microsoft.com/office/word/2010/wordprocessingDrawing" xmlns:wp="http://schemas.openxmlformats.org/drawingml/2006/wordprocessingDrawing" xmlns:w10="urn:schemas-microsoft-com:office:word" xmlns:w="http://schemas.openxmlformats.org/wordprocessingml/2006/main" xmlns:w14="http://schemas.microsoft.com/office/word/2010/wordml" xmlns:w15="http://schemas.microsoft.com/office/word/2012/wordml" xmlns:w16se="http://schemas.microsoft.com/office/word/2015/wordml/symex" xmlns:wpg="http://schemas.microsoft.com/office/word/2010/wordprocessingGroup" xmlns:wpi="http://schemas.microsoft.com/office/word/2010/wordprocessingInk" xmlns:wne="http://schemas.microsoft.com/office/word/2006/wordml" xmlns:wps="http://schemas.microsoft.com/office/word/2010/wordprocessingShape" mc:Ignorable="w14 w15 w16se wp14">
+<w:footnotes xmlns:wpc="http://schemas.microsoft.com/office/word/2010/wordprocessingCanvas" xmlns:mc="http://schemas.openxmlformats.org/markup-compatibility/2006" xmlns:o="urn:schemas-microsoft-com:office:office" xmlns:r="http://schemas.openxmlformats.org/officeDocument/2006/relationships" xmlns:m="http://schemas.openxmlformats.org/officeDocument/2006/math" xmlns:v="urn:schemas-microsoft-com:vml" xmlns:wp14="http://schemas.microsoft.com/office/word/2010/wordprocessingDrawing" xmlns:wp="http://schemas.openxmlformats.org/drawingml/2006/wordprocessingDrawing" xmlns:w10="urn:schemas-microsoft-com:office:word" xmlns:w="http://schemas.openxmlformats.org/wordprocessingml/2006/main" xmlns:w14="http://schemas.microsoft.com/office/word/2010/wordml" xmlns:w15="http://schemas.microsoft.com/office/word/2012/wordml" xmlns:wpg="http://schemas.microsoft.com/office/word/2010/wordprocessingGroup" xmlns:wpi="http://schemas.microsoft.com/office/word/2010/wordprocessingInk" xmlns:wne="http://schemas.microsoft.com/office/word/2006/wordml" xmlns:wps="http://schemas.microsoft.com/office/word/2010/wordprocessingShape" mc:Ignorable="w14 w15 wp14">
   <w:footnote w:type="separator" w:id="-1">
     <w:p>
       <w:pPr>
@@ -8069,7 +8121,7 @@
 </file>
 
 <file path=word/header1.xml><?xml version="1.0" encoding="utf-8"?>
-<w:hdr xmlns:wpc="http://schemas.microsoft.com/office/word/2010/wordprocessingCanvas" xmlns:cx="http://schemas.microsoft.com/office/drawing/2014/chartex" xmlns:cx1="http://schemas.microsoft.com/office/drawing/2015/9/8/chartex" xmlns:cx2="http://schemas.microsoft.com/office/drawing/2015/10/21/chartex" xmlns:mc="http://schemas.openxmlformats.org/markup-compatibility/2006" xmlns:o="urn:schemas-microsoft-com:office:office" xmlns:r="http://schemas.openxmlformats.org/officeDocument/2006/relationships" xmlns:m="http://schemas.openxmlformats.org/officeDocument/2006/math" xmlns:v="urn:schemas-microsoft-com:vml" xmlns:wp14="http://schemas.microsoft.com/office/word/2010/wordprocessingDrawing" xmlns:wp="http://schemas.openxmlformats.org/drawingml/2006/wordprocessingDrawing" xmlns:w10="urn:schemas-microsoft-com:office:word" xmlns:w="http://schemas.openxmlformats.org/wordprocessingml/2006/main" xmlns:w14="http://schemas.microsoft.com/office/word/2010/wordml" xmlns:w15="http://schemas.microsoft.com/office/word/2012/wordml" xmlns:w16se="http://schemas.microsoft.com/office/word/2015/wordml/symex" xmlns:wpg="http://schemas.microsoft.com/office/word/2010/wordprocessingGroup" xmlns:wpi="http://schemas.microsoft.com/office/word/2010/wordprocessingInk" xmlns:wne="http://schemas.microsoft.com/office/word/2006/wordml" xmlns:wps="http://schemas.microsoft.com/office/word/2010/wordprocessingShape" mc:Ignorable="w14 w15 w16se wp14">
+<w:hdr xmlns:wpc="http://schemas.microsoft.com/office/word/2010/wordprocessingCanvas" xmlns:mc="http://schemas.openxmlformats.org/markup-compatibility/2006" xmlns:o="urn:schemas-microsoft-com:office:office" xmlns:r="http://schemas.openxmlformats.org/officeDocument/2006/relationships" xmlns:m="http://schemas.openxmlformats.org/officeDocument/2006/math" xmlns:v="urn:schemas-microsoft-com:vml" xmlns:wp14="http://schemas.microsoft.com/office/word/2010/wordprocessingDrawing" xmlns:wp="http://schemas.openxmlformats.org/drawingml/2006/wordprocessingDrawing" xmlns:w10="urn:schemas-microsoft-com:office:word" xmlns:w="http://schemas.openxmlformats.org/wordprocessingml/2006/main" xmlns:w14="http://schemas.microsoft.com/office/word/2010/wordml" xmlns:w15="http://schemas.microsoft.com/office/word/2012/wordml" xmlns:wpg="http://schemas.microsoft.com/office/word/2010/wordprocessingGroup" xmlns:wpi="http://schemas.microsoft.com/office/word/2010/wordprocessingInk" xmlns:wne="http://schemas.microsoft.com/office/word/2006/wordml" xmlns:wps="http://schemas.microsoft.com/office/word/2010/wordprocessingShape" mc:Ignorable="w14 w15 wp14">
   <w:p>
     <w:pPr>
       <w:spacing w:after="160" w:line="259" w:lineRule="auto"/>
@@ -8080,7 +8132,7 @@
 </file>
 
 <file path=word/header2.xml><?xml version="1.0" encoding="utf-8"?>
-<w:hdr xmlns:wpc="http://schemas.microsoft.com/office/word/2010/wordprocessingCanvas" xmlns:cx="http://schemas.microsoft.com/office/drawing/2014/chartex" xmlns:cx1="http://schemas.microsoft.com/office/drawing/2015/9/8/chartex" xmlns:cx2="http://schemas.microsoft.com/office/drawing/2015/10/21/chartex" xmlns:mc="http://schemas.openxmlformats.org/markup-compatibility/2006" xmlns:o="urn:schemas-microsoft-com:office:office" xmlns:r="http://schemas.openxmlformats.org/officeDocument/2006/relationships" xmlns:m="http://schemas.openxmlformats.org/officeDocument/2006/math" xmlns:v="urn:schemas-microsoft-com:vml" xmlns:wp14="http://schemas.microsoft.com/office/word/2010/wordprocessingDrawing" xmlns:wp="http://schemas.openxmlformats.org/drawingml/2006/wordprocessingDrawing" xmlns:w10="urn:schemas-microsoft-com:office:word" xmlns:w="http://schemas.openxmlformats.org/wordprocessingml/2006/main" xmlns:w14="http://schemas.microsoft.com/office/word/2010/wordml" xmlns:w15="http://schemas.microsoft.com/office/word/2012/wordml" xmlns:w16se="http://schemas.microsoft.com/office/word/2015/wordml/symex" xmlns:wpg="http://schemas.microsoft.com/office/word/2010/wordprocessingGroup" xmlns:wpi="http://schemas.microsoft.com/office/word/2010/wordprocessingInk" xmlns:wne="http://schemas.microsoft.com/office/word/2006/wordml" xmlns:wps="http://schemas.microsoft.com/office/word/2010/wordprocessingShape" mc:Ignorable="w14 w15 w16se wp14">
+<w:hdr xmlns:wpc="http://schemas.microsoft.com/office/word/2010/wordprocessingCanvas" xmlns:mc="http://schemas.openxmlformats.org/markup-compatibility/2006" xmlns:o="urn:schemas-microsoft-com:office:office" xmlns:r="http://schemas.openxmlformats.org/officeDocument/2006/relationships" xmlns:m="http://schemas.openxmlformats.org/officeDocument/2006/math" xmlns:v="urn:schemas-microsoft-com:vml" xmlns:wp14="http://schemas.microsoft.com/office/word/2010/wordprocessingDrawing" xmlns:wp="http://schemas.openxmlformats.org/drawingml/2006/wordprocessingDrawing" xmlns:w10="urn:schemas-microsoft-com:office:word" xmlns:w="http://schemas.openxmlformats.org/wordprocessingml/2006/main" xmlns:w14="http://schemas.microsoft.com/office/word/2010/wordml" xmlns:w15="http://schemas.microsoft.com/office/word/2012/wordml" xmlns:wpg="http://schemas.microsoft.com/office/word/2010/wordprocessingGroup" xmlns:wpi="http://schemas.microsoft.com/office/word/2010/wordprocessingInk" xmlns:wne="http://schemas.microsoft.com/office/word/2006/wordml" xmlns:wps="http://schemas.microsoft.com/office/word/2010/wordprocessingShape" mc:Ignorable="w14 w15 wp14">
   <w:p>
     <w:pPr>
       <w:spacing w:after="160" w:line="259" w:lineRule="auto"/>
@@ -8091,7 +8143,7 @@
 </file>
 
 <file path=word/header3.xml><?xml version="1.0" encoding="utf-8"?>
-<w:hdr xmlns:wpc="http://schemas.microsoft.com/office/word/2010/wordprocessingCanvas" xmlns:cx="http://schemas.microsoft.com/office/drawing/2014/chartex" xmlns:cx1="http://schemas.microsoft.com/office/drawing/2015/9/8/chartex" xmlns:cx2="http://schemas.microsoft.com/office/drawing/2015/10/21/chartex" xmlns:mc="http://schemas.openxmlformats.org/markup-compatibility/2006" xmlns:o="urn:schemas-microsoft-com:office:office" xmlns:r="http://schemas.openxmlformats.org/officeDocument/2006/relationships" xmlns:m="http://schemas.openxmlformats.org/officeDocument/2006/math" xmlns:v="urn:schemas-microsoft-com:vml" xmlns:wp14="http://schemas.microsoft.com/office/word/2010/wordprocessingDrawing" xmlns:wp="http://schemas.openxmlformats.org/drawingml/2006/wordprocessingDrawing" xmlns:w10="urn:schemas-microsoft-com:office:word" xmlns:w="http://schemas.openxmlformats.org/wordprocessingml/2006/main" xmlns:w14="http://schemas.microsoft.com/office/word/2010/wordml" xmlns:w15="http://schemas.microsoft.com/office/word/2012/wordml" xmlns:w16se="http://schemas.microsoft.com/office/word/2015/wordml/symex" xmlns:wpg="http://schemas.microsoft.com/office/word/2010/wordprocessingGroup" xmlns:wpi="http://schemas.microsoft.com/office/word/2010/wordprocessingInk" xmlns:wne="http://schemas.microsoft.com/office/word/2006/wordml" xmlns:wps="http://schemas.microsoft.com/office/word/2010/wordprocessingShape" mc:Ignorable="w14 w15 w16se wp14">
+<w:hdr xmlns:wpc="http://schemas.microsoft.com/office/word/2010/wordprocessingCanvas" xmlns:mc="http://schemas.openxmlformats.org/markup-compatibility/2006" xmlns:o="urn:schemas-microsoft-com:office:office" xmlns:r="http://schemas.openxmlformats.org/officeDocument/2006/relationships" xmlns:m="http://schemas.openxmlformats.org/officeDocument/2006/math" xmlns:v="urn:schemas-microsoft-com:vml" xmlns:wp14="http://schemas.microsoft.com/office/word/2010/wordprocessingDrawing" xmlns:wp="http://schemas.openxmlformats.org/drawingml/2006/wordprocessingDrawing" xmlns:w10="urn:schemas-microsoft-com:office:word" xmlns:w="http://schemas.openxmlformats.org/wordprocessingml/2006/main" xmlns:w14="http://schemas.microsoft.com/office/word/2010/wordml" xmlns:w15="http://schemas.microsoft.com/office/word/2012/wordml" xmlns:wpg="http://schemas.microsoft.com/office/word/2010/wordprocessingGroup" xmlns:wpi="http://schemas.microsoft.com/office/word/2010/wordprocessingInk" xmlns:wne="http://schemas.microsoft.com/office/word/2006/wordml" xmlns:wps="http://schemas.microsoft.com/office/word/2010/wordprocessingShape" mc:Ignorable="w14 w15 wp14">
   <w:p>
     <w:pPr>
       <w:spacing w:after="160" w:line="259" w:lineRule="auto"/>
@@ -8102,7 +8154,7 @@
 </file>
 
 <file path=word/header4.xml><?xml version="1.0" encoding="utf-8"?>
-<w:hdr xmlns:wpc="http://schemas.microsoft.com/office/word/2010/wordprocessingCanvas" xmlns:cx="http://schemas.microsoft.com/office/drawing/2014/chartex" xmlns:cx1="http://schemas.microsoft.com/office/drawing/2015/9/8/chartex" xmlns:cx2="http://schemas.microsoft.com/office/drawing/2015/10/21/chartex" xmlns:mc="http://schemas.openxmlformats.org/markup-compatibility/2006" xmlns:o="urn:schemas-microsoft-com:office:office" xmlns:r="http://schemas.openxmlformats.org/officeDocument/2006/relationships" xmlns:m="http://schemas.openxmlformats.org/officeDocument/2006/math" xmlns:v="urn:schemas-microsoft-com:vml" xmlns:wp14="http://schemas.microsoft.com/office/word/2010/wordprocessingDrawing" xmlns:wp="http://schemas.openxmlformats.org/drawingml/2006/wordprocessingDrawing" xmlns:w10="urn:schemas-microsoft-com:office:word" xmlns:w="http://schemas.openxmlformats.org/wordprocessingml/2006/main" xmlns:w14="http://schemas.microsoft.com/office/word/2010/wordml" xmlns:w15="http://schemas.microsoft.com/office/word/2012/wordml" xmlns:w16se="http://schemas.microsoft.com/office/word/2015/wordml/symex" xmlns:wpg="http://schemas.microsoft.com/office/word/2010/wordprocessingGroup" xmlns:wpi="http://schemas.microsoft.com/office/word/2010/wordprocessingInk" xmlns:wne="http://schemas.microsoft.com/office/word/2006/wordml" xmlns:wps="http://schemas.microsoft.com/office/word/2010/wordprocessingShape" mc:Ignorable="w14 w15 w16se wp14">
+<w:hdr xmlns:wpc="http://schemas.microsoft.com/office/word/2010/wordprocessingCanvas" xmlns:mc="http://schemas.openxmlformats.org/markup-compatibility/2006" xmlns:o="urn:schemas-microsoft-com:office:office" xmlns:r="http://schemas.openxmlformats.org/officeDocument/2006/relationships" xmlns:m="http://schemas.openxmlformats.org/officeDocument/2006/math" xmlns:v="urn:schemas-microsoft-com:vml" xmlns:wp14="http://schemas.microsoft.com/office/word/2010/wordprocessingDrawing" xmlns:wp="http://schemas.openxmlformats.org/drawingml/2006/wordprocessingDrawing" xmlns:w10="urn:schemas-microsoft-com:office:word" xmlns:w="http://schemas.openxmlformats.org/wordprocessingml/2006/main" xmlns:w14="http://schemas.microsoft.com/office/word/2010/wordml" xmlns:w15="http://schemas.microsoft.com/office/word/2012/wordml" xmlns:wpg="http://schemas.microsoft.com/office/word/2010/wordprocessingGroup" xmlns:wpi="http://schemas.microsoft.com/office/word/2010/wordprocessingInk" xmlns:wne="http://schemas.microsoft.com/office/word/2006/wordml" xmlns:wps="http://schemas.microsoft.com/office/word/2010/wordprocessingShape" mc:Ignorable="w14 w15 wp14">
   <w:p>
     <w:pPr>
       <w:tabs>
@@ -8192,7 +8244,7 @@
 </file>
 
 <file path=word/header5.xml><?xml version="1.0" encoding="utf-8"?>
-<w:hdr xmlns:wpc="http://schemas.microsoft.com/office/word/2010/wordprocessingCanvas" xmlns:cx="http://schemas.microsoft.com/office/drawing/2014/chartex" xmlns:cx1="http://schemas.microsoft.com/office/drawing/2015/9/8/chartex" xmlns:cx2="http://schemas.microsoft.com/office/drawing/2015/10/21/chartex" xmlns:mc="http://schemas.openxmlformats.org/markup-compatibility/2006" xmlns:o="urn:schemas-microsoft-com:office:office" xmlns:r="http://schemas.openxmlformats.org/officeDocument/2006/relationships" xmlns:m="http://schemas.openxmlformats.org/officeDocument/2006/math" xmlns:v="urn:schemas-microsoft-com:vml" xmlns:wp14="http://schemas.microsoft.com/office/word/2010/wordprocessingDrawing" xmlns:wp="http://schemas.openxmlformats.org/drawingml/2006/wordprocessingDrawing" xmlns:w10="urn:schemas-microsoft-com:office:word" xmlns:w="http://schemas.openxmlformats.org/wordprocessingml/2006/main" xmlns:w14="http://schemas.microsoft.com/office/word/2010/wordml" xmlns:w15="http://schemas.microsoft.com/office/word/2012/wordml" xmlns:w16se="http://schemas.microsoft.com/office/word/2015/wordml/symex" xmlns:wpg="http://schemas.microsoft.com/office/word/2010/wordprocessingGroup" xmlns:wpi="http://schemas.microsoft.com/office/word/2010/wordprocessingInk" xmlns:wne="http://schemas.microsoft.com/office/word/2006/wordml" xmlns:wps="http://schemas.microsoft.com/office/word/2010/wordprocessingShape" mc:Ignorable="w14 w15 w16se wp14">
+<w:hdr xmlns:wpc="http://schemas.microsoft.com/office/word/2010/wordprocessingCanvas" xmlns:mc="http://schemas.openxmlformats.org/markup-compatibility/2006" xmlns:o="urn:schemas-microsoft-com:office:office" xmlns:r="http://schemas.openxmlformats.org/officeDocument/2006/relationships" xmlns:m="http://schemas.openxmlformats.org/officeDocument/2006/math" xmlns:v="urn:schemas-microsoft-com:vml" xmlns:wp14="http://schemas.microsoft.com/office/word/2010/wordprocessingDrawing" xmlns:wp="http://schemas.openxmlformats.org/drawingml/2006/wordprocessingDrawing" xmlns:w10="urn:schemas-microsoft-com:office:word" xmlns:w="http://schemas.openxmlformats.org/wordprocessingml/2006/main" xmlns:w14="http://schemas.microsoft.com/office/word/2010/wordml" xmlns:w15="http://schemas.microsoft.com/office/word/2012/wordml" xmlns:wpg="http://schemas.microsoft.com/office/word/2010/wordprocessingGroup" xmlns:wpi="http://schemas.microsoft.com/office/word/2010/wordprocessingInk" xmlns:wne="http://schemas.microsoft.com/office/word/2006/wordml" xmlns:wps="http://schemas.microsoft.com/office/word/2010/wordprocessingShape" mc:Ignorable="w14 w15 wp14">
   <w:p>
     <w:pPr>
       <w:tabs>
@@ -8267,7 +8319,7 @@
         <w:noProof/>
         <w:sz w:val="20"/>
       </w:rPr>
-      <w:t>2</w:t>
+      <w:t>13</w:t>
     </w:r>
     <w:r>
       <w:rPr>
@@ -8290,7 +8342,7 @@
 </file>
 
 <file path=word/header6.xml><?xml version="1.0" encoding="utf-8"?>
-<w:hdr xmlns:wpc="http://schemas.microsoft.com/office/word/2010/wordprocessingCanvas" xmlns:cx="http://schemas.microsoft.com/office/drawing/2014/chartex" xmlns:cx1="http://schemas.microsoft.com/office/drawing/2015/9/8/chartex" xmlns:cx2="http://schemas.microsoft.com/office/drawing/2015/10/21/chartex" xmlns:mc="http://schemas.openxmlformats.org/markup-compatibility/2006" xmlns:o="urn:schemas-microsoft-com:office:office" xmlns:r="http://schemas.openxmlformats.org/officeDocument/2006/relationships" xmlns:m="http://schemas.openxmlformats.org/officeDocument/2006/math" xmlns:v="urn:schemas-microsoft-com:vml" xmlns:wp14="http://schemas.microsoft.com/office/word/2010/wordprocessingDrawing" xmlns:wp="http://schemas.openxmlformats.org/drawingml/2006/wordprocessingDrawing" xmlns:w10="urn:schemas-microsoft-com:office:word" xmlns:w="http://schemas.openxmlformats.org/wordprocessingml/2006/main" xmlns:w14="http://schemas.microsoft.com/office/word/2010/wordml" xmlns:w15="http://schemas.microsoft.com/office/word/2012/wordml" xmlns:w16se="http://schemas.microsoft.com/office/word/2015/wordml/symex" xmlns:wpg="http://schemas.microsoft.com/office/word/2010/wordprocessingGroup" xmlns:wpi="http://schemas.microsoft.com/office/word/2010/wordprocessingInk" xmlns:wne="http://schemas.microsoft.com/office/word/2006/wordml" xmlns:wps="http://schemas.microsoft.com/office/word/2010/wordprocessingShape" mc:Ignorable="w14 w15 w16se wp14">
+<w:hdr xmlns:wpc="http://schemas.microsoft.com/office/word/2010/wordprocessingCanvas" xmlns:mc="http://schemas.openxmlformats.org/markup-compatibility/2006" xmlns:o="urn:schemas-microsoft-com:office:office" xmlns:r="http://schemas.openxmlformats.org/officeDocument/2006/relationships" xmlns:m="http://schemas.openxmlformats.org/officeDocument/2006/math" xmlns:v="urn:schemas-microsoft-com:vml" xmlns:wp14="http://schemas.microsoft.com/office/word/2010/wordprocessingDrawing" xmlns:wp="http://schemas.openxmlformats.org/drawingml/2006/wordprocessingDrawing" xmlns:w10="urn:schemas-microsoft-com:office:word" xmlns:w="http://schemas.openxmlformats.org/wordprocessingml/2006/main" xmlns:w14="http://schemas.microsoft.com/office/word/2010/wordml" xmlns:w15="http://schemas.microsoft.com/office/word/2012/wordml" xmlns:wpg="http://schemas.microsoft.com/office/word/2010/wordprocessingGroup" xmlns:wpi="http://schemas.microsoft.com/office/word/2010/wordprocessingInk" xmlns:wne="http://schemas.microsoft.com/office/word/2006/wordml" xmlns:wps="http://schemas.microsoft.com/office/word/2010/wordprocessingShape" mc:Ignorable="w14 w15 wp14">
   <w:p>
     <w:pPr>
       <w:tabs>
@@ -8380,7 +8432,7 @@
 </file>
 
 <file path=word/numbering.xml><?xml version="1.0" encoding="utf-8"?>
-<w:numbering xmlns:wpc="http://schemas.microsoft.com/office/word/2010/wordprocessingCanvas" xmlns:cx="http://schemas.microsoft.com/office/drawing/2014/chartex" xmlns:cx1="http://schemas.microsoft.com/office/drawing/2015/9/8/chartex" xmlns:cx2="http://schemas.microsoft.com/office/drawing/2015/10/21/chartex" xmlns:mc="http://schemas.openxmlformats.org/markup-compatibility/2006" xmlns:o="urn:schemas-microsoft-com:office:office" xmlns:r="http://schemas.openxmlformats.org/officeDocument/2006/relationships" xmlns:m="http://schemas.openxmlformats.org/officeDocument/2006/math" xmlns:v="urn:schemas-microsoft-com:vml" xmlns:wp14="http://schemas.microsoft.com/office/word/2010/wordprocessingDrawing" xmlns:wp="http://schemas.openxmlformats.org/drawingml/2006/wordprocessingDrawing" xmlns:w10="urn:schemas-microsoft-com:office:word" xmlns:w="http://schemas.openxmlformats.org/wordprocessingml/2006/main" xmlns:w14="http://schemas.microsoft.com/office/word/2010/wordml" xmlns:w15="http://schemas.microsoft.com/office/word/2012/wordml" xmlns:w16se="http://schemas.microsoft.com/office/word/2015/wordml/symex" xmlns:wpg="http://schemas.microsoft.com/office/word/2010/wordprocessingGroup" xmlns:wpi="http://schemas.microsoft.com/office/word/2010/wordprocessingInk" xmlns:wne="http://schemas.microsoft.com/office/word/2006/wordml" xmlns:wps="http://schemas.microsoft.com/office/word/2010/wordprocessingShape" mc:Ignorable="w14 w15 w16se wp14">
+<w:numbering xmlns:wpc="http://schemas.microsoft.com/office/word/2010/wordprocessingCanvas" xmlns:mc="http://schemas.openxmlformats.org/markup-compatibility/2006" xmlns:o="urn:schemas-microsoft-com:office:office" xmlns:r="http://schemas.openxmlformats.org/officeDocument/2006/relationships" xmlns:m="http://schemas.openxmlformats.org/officeDocument/2006/math" xmlns:v="urn:schemas-microsoft-com:vml" xmlns:wp14="http://schemas.microsoft.com/office/word/2010/wordprocessingDrawing" xmlns:wp="http://schemas.openxmlformats.org/drawingml/2006/wordprocessingDrawing" xmlns:w10="urn:schemas-microsoft-com:office:word" xmlns:w="http://schemas.openxmlformats.org/wordprocessingml/2006/main" xmlns:w14="http://schemas.microsoft.com/office/word/2010/wordml" xmlns:w15="http://schemas.microsoft.com/office/word/2012/wordml" xmlns:wpg="http://schemas.microsoft.com/office/word/2010/wordprocessingGroup" xmlns:wpi="http://schemas.microsoft.com/office/word/2010/wordprocessingInk" xmlns:wne="http://schemas.microsoft.com/office/word/2006/wordml" xmlns:wps="http://schemas.microsoft.com/office/word/2010/wordprocessingShape" mc:Ignorable="w14 w15 wp14">
   <w:abstractNum w:abstractNumId="0" w15:restartNumberingAfterBreak="0">
     <w:nsid w:val="0FD06394"/>
     <w:multiLevelType w:val="hybridMultilevel"/>
@@ -9755,7 +9807,7 @@
 </file>
 
 <file path=word/styles.xml><?xml version="1.0" encoding="utf-8"?>
-<w:styles xmlns:mc="http://schemas.openxmlformats.org/markup-compatibility/2006" xmlns:r="http://schemas.openxmlformats.org/officeDocument/2006/relationships" xmlns:w="http://schemas.openxmlformats.org/wordprocessingml/2006/main" xmlns:w14="http://schemas.microsoft.com/office/word/2010/wordml" xmlns:w15="http://schemas.microsoft.com/office/word/2012/wordml" xmlns:w16se="http://schemas.microsoft.com/office/word/2015/wordml/symex" mc:Ignorable="w14 w15 w16se">
+<w:styles xmlns:mc="http://schemas.openxmlformats.org/markup-compatibility/2006" xmlns:r="http://schemas.openxmlformats.org/officeDocument/2006/relationships" xmlns:w="http://schemas.openxmlformats.org/wordprocessingml/2006/main" xmlns:w14="http://schemas.microsoft.com/office/word/2010/wordml" xmlns:w15="http://schemas.microsoft.com/office/word/2012/wordml" mc:Ignorable="w14 w15">
   <w:docDefaults>
     <w:rPrDefault>
       <w:rPr>
@@ -9771,7 +9823,7 @@
       </w:pPr>
     </w:pPrDefault>
   </w:docDefaults>
-  <w:latentStyles w:defLockedState="0" w:defUIPriority="99" w:defSemiHidden="0" w:defUnhideWhenUsed="0" w:defQFormat="0" w:count="372">
+  <w:latentStyles w:defLockedState="0" w:defUIPriority="99" w:defSemiHidden="0" w:defUnhideWhenUsed="0" w:defQFormat="0" w:count="371">
     <w:lsdException w:name="Normal" w:uiPriority="0" w:qFormat="1"/>
     <w:lsdException w:name="heading 1" w:uiPriority="9" w:qFormat="1"/>
     <w:lsdException w:name="heading 2" w:semiHidden="1" w:uiPriority="9" w:unhideWhenUsed="1" w:qFormat="1"/>
@@ -10143,7 +10195,6 @@
     <w:lsdException w:name="List Table 5 Dark Accent 6" w:uiPriority="50"/>
     <w:lsdException w:name="List Table 6 Colorful Accent 6" w:uiPriority="51"/>
     <w:lsdException w:name="List Table 7 Colorful Accent 6" w:uiPriority="52"/>
-    <w:lsdException w:name="Mention" w:semiHidden="1" w:unhideWhenUsed="1"/>
   </w:latentStyles>
   <w:style w:type="paragraph" w:default="1" w:styleId="Normal">
     <w:name w:val="Normal"/>
@@ -10703,7 +10754,7 @@
 </file>
 
 <file path=customXml/itemProps1.xml><?xml version="1.0" encoding="utf-8"?>
-<ds:datastoreItem xmlns:ds="http://schemas.openxmlformats.org/officeDocument/2006/customXml" ds:itemID="{54DAAFF7-9754-4E2C-9515-4F5A983EBD80}">
+<ds:datastoreItem xmlns:ds="http://schemas.openxmlformats.org/officeDocument/2006/customXml" ds:itemID="{B7D99ADD-221A-4DD6-BBE1-27BD1C15C01C}">
   <ds:schemaRefs>
     <ds:schemaRef ds:uri="http://schemas.openxmlformats.org/officeDocument/2006/bibliography"/>
   </ds:schemaRefs>

</xml_diff>

<commit_message>
SRS - Product Scope
</commit_message>
<xml_diff>
--- a/Documentation/MCSPROJ/Needed Documents/Software Requirement Specification.docx
+++ b/Documentation/MCSPROJ/Needed Documents/Software Requirement Specification.docx
@@ -1,6 +1,6 @@
 
 <file path=word/document.xml><?xml version="1.0" encoding="utf-8"?>
-<w:document xmlns:wpc="http://schemas.microsoft.com/office/word/2010/wordprocessingCanvas" xmlns:mc="http://schemas.openxmlformats.org/markup-compatibility/2006" xmlns:o="urn:schemas-microsoft-com:office:office" xmlns:r="http://schemas.openxmlformats.org/officeDocument/2006/relationships" xmlns:m="http://schemas.openxmlformats.org/officeDocument/2006/math" xmlns:v="urn:schemas-microsoft-com:vml" xmlns:wp14="http://schemas.microsoft.com/office/word/2010/wordprocessingDrawing" xmlns:wp="http://schemas.openxmlformats.org/drawingml/2006/wordprocessingDrawing" xmlns:w10="urn:schemas-microsoft-com:office:word" xmlns:w="http://schemas.openxmlformats.org/wordprocessingml/2006/main" xmlns:w14="http://schemas.microsoft.com/office/word/2010/wordml" xmlns:w15="http://schemas.microsoft.com/office/word/2012/wordml" xmlns:wpg="http://schemas.microsoft.com/office/word/2010/wordprocessingGroup" xmlns:wpi="http://schemas.microsoft.com/office/word/2010/wordprocessingInk" xmlns:wne="http://schemas.microsoft.com/office/word/2006/wordml" xmlns:wps="http://schemas.microsoft.com/office/word/2010/wordprocessingShape" mc:Ignorable="w14 w15 wp14">
+<w:document xmlns:wpc="http://schemas.microsoft.com/office/word/2010/wordprocessingCanvas" xmlns:cx="http://schemas.microsoft.com/office/drawing/2014/chartex" xmlns:cx1="http://schemas.microsoft.com/office/drawing/2015/9/8/chartex" xmlns:cx2="http://schemas.microsoft.com/office/drawing/2015/10/21/chartex" xmlns:mc="http://schemas.openxmlformats.org/markup-compatibility/2006" xmlns:o="urn:schemas-microsoft-com:office:office" xmlns:r="http://schemas.openxmlformats.org/officeDocument/2006/relationships" xmlns:m="http://schemas.openxmlformats.org/officeDocument/2006/math" xmlns:v="urn:schemas-microsoft-com:vml" xmlns:wp14="http://schemas.microsoft.com/office/word/2010/wordprocessingDrawing" xmlns:wp="http://schemas.openxmlformats.org/drawingml/2006/wordprocessingDrawing" xmlns:w10="urn:schemas-microsoft-com:office:word" xmlns:w="http://schemas.openxmlformats.org/wordprocessingml/2006/main" xmlns:w14="http://schemas.microsoft.com/office/word/2010/wordml" xmlns:w15="http://schemas.microsoft.com/office/word/2012/wordml" xmlns:w16se="http://schemas.microsoft.com/office/word/2015/wordml/symex" xmlns:wpg="http://schemas.microsoft.com/office/word/2010/wordprocessingGroup" xmlns:wpi="http://schemas.microsoft.com/office/word/2010/wordprocessingInk" xmlns:wne="http://schemas.microsoft.com/office/word/2006/wordml" xmlns:wps="http://schemas.microsoft.com/office/word/2010/wordprocessingShape" mc:Ignorable="w14 w15 w16se wp14">
   <w:body>
     <w:p>
       <w:pPr>
@@ -94,7 +94,7 @@
               </wp:inline>
             </w:drawing>
           </mc:Choice>
-          <mc:Fallback xmlns:a="http://schemas.openxmlformats.org/drawingml/2006/main" xmlns:w16se="http://schemas.microsoft.com/office/word/2015/wordml/symex" xmlns:cx2="http://schemas.microsoft.com/office/drawing/2015/10/21/chartex" xmlns:cx1="http://schemas.microsoft.com/office/drawing/2015/9/8/chartex" xmlns:cx="http://schemas.microsoft.com/office/drawing/2014/chartex">
+          <mc:Fallback xmlns:a="http://schemas.openxmlformats.org/drawingml/2006/main">
             <w:pict>
               <v:group id="Group 4754" style="width:470.88pt;height:4.44pt;mso-position-horizontal-relative:char;mso-position-vertical-relative:line" coordsize="59801,563">
                 <v:shape id="Shape 6326" style="position:absolute;width:59801;height:563;left:0;top:0;" coordsize="5980176,56388" path="m0,0l5980176,0l5980176,56388l0,56388l0,0">
@@ -222,7 +222,14 @@
       </w:r>
       <w:r>
         <w:br/>
-        <w:t xml:space="preserve">Belchez, </w:t>
+      </w:r>
+      <w:proofErr w:type="spellStart"/>
+      <w:r>
+        <w:t>Belchez</w:t>
+      </w:r>
+      <w:proofErr w:type="spellEnd"/>
+      <w:r>
+        <w:t xml:space="preserve">, </w:t>
       </w:r>
       <w:r>
         <w:rPr>
@@ -269,20 +276,38 @@
           <w:b/>
           <w:sz w:val="20"/>
         </w:rPr>
-        <w:t xml:space="preserve">Copyright © 1999 by Karl E. Wiegers. Permission is granted to use, modify, and distribute this document. </w:t>
-      </w:r>
-    </w:p>
-    <w:p>
-      <w:pPr>
-        <w:spacing w:after="3" w:line="577" w:lineRule="auto"/>
-        <w:ind w:left="-5"/>
-      </w:pPr>
+        <w:t xml:space="preserve">Copyright © 1999 by Karl E. </w:t>
+      </w:r>
+      <w:proofErr w:type="spellStart"/>
       <w:r>
         <w:rPr>
           <w:rFonts w:ascii="Times New Roman" w:eastAsia="Times New Roman" w:hAnsi="Times New Roman" w:cs="Times New Roman"/>
           <w:b/>
           <w:sz w:val="20"/>
         </w:rPr>
+        <w:t>Wiegers</w:t>
+      </w:r>
+      <w:proofErr w:type="spellEnd"/>
+      <w:r>
+        <w:rPr>
+          <w:rFonts w:ascii="Times New Roman" w:eastAsia="Times New Roman" w:hAnsi="Times New Roman" w:cs="Times New Roman"/>
+          <w:b/>
+          <w:sz w:val="20"/>
+        </w:rPr>
+        <w:t xml:space="preserve">. Permission is granted to use, modify, and distribute this document. </w:t>
+      </w:r>
+    </w:p>
+    <w:p>
+      <w:pPr>
+        <w:spacing w:after="3" w:line="577" w:lineRule="auto"/>
+        <w:ind w:left="-5"/>
+      </w:pPr>
+      <w:r>
+        <w:rPr>
+          <w:rFonts w:ascii="Times New Roman" w:eastAsia="Times New Roman" w:hAnsi="Times New Roman" w:cs="Times New Roman"/>
+          <w:b/>
+          <w:sz w:val="20"/>
+        </w:rPr>
         <w:t>Software</w:t>
       </w:r>
       <w:r>
@@ -299,7 +324,25 @@
           <w:b/>
           <w:sz w:val="20"/>
         </w:rPr>
-        <w:t xml:space="preserve">Requirements Specification for &lt;Project&gt;  Page ii </w:t>
+        <w:t>Requirements Specification for &lt;Project</w:t>
+      </w:r>
+      <w:proofErr w:type="gramStart"/>
+      <w:r>
+        <w:rPr>
+          <w:rFonts w:ascii="Times New Roman" w:eastAsia="Times New Roman" w:hAnsi="Times New Roman" w:cs="Times New Roman"/>
+          <w:b/>
+          <w:sz w:val="20"/>
+        </w:rPr>
+        <w:t>&gt;  Page</w:t>
+      </w:r>
+      <w:proofErr w:type="gramEnd"/>
+      <w:r>
+        <w:rPr>
+          <w:rFonts w:ascii="Times New Roman" w:eastAsia="Times New Roman" w:hAnsi="Times New Roman" w:cs="Times New Roman"/>
+          <w:b/>
+          <w:sz w:val="20"/>
+        </w:rPr>
+        <w:t xml:space="preserve"> ii </w:t>
       </w:r>
     </w:p>
     <w:p>
@@ -2394,16 +2437,64 @@
       <w:pPr>
         <w:spacing w:after="0" w:line="259" w:lineRule="auto"/>
         <w:ind w:left="0" w:firstLine="0"/>
-      </w:pPr>
-      <w:r>
         <w:rPr>
           <w:rFonts w:ascii="Times New Roman" w:eastAsia="Times New Roman" w:hAnsi="Times New Roman" w:cs="Times New Roman"/>
           <w:b/>
           <w:i w:val="0"/>
           <w:sz w:val="24"/>
         </w:rPr>
+      </w:pPr>
+      <w:r>
+        <w:rPr>
+          <w:rFonts w:ascii="Times New Roman" w:eastAsia="Times New Roman" w:hAnsi="Times New Roman" w:cs="Times New Roman"/>
+          <w:b/>
+          <w:i w:val="0"/>
+          <w:sz w:val="24"/>
+        </w:rPr>
         <w:t xml:space="preserve"> </w:t>
       </w:r>
+    </w:p>
+    <w:p>
+      <w:pPr>
+        <w:spacing w:after="0" w:line="259" w:lineRule="auto"/>
+        <w:ind w:left="0" w:firstLine="0"/>
+        <w:rPr>
+          <w:rFonts w:ascii="Times New Roman" w:eastAsia="Times New Roman" w:hAnsi="Times New Roman" w:cs="Times New Roman"/>
+          <w:b/>
+          <w:i w:val="0"/>
+          <w:sz w:val="24"/>
+        </w:rPr>
+      </w:pPr>
+    </w:p>
+    <w:p>
+      <w:pPr>
+        <w:spacing w:after="0" w:line="259" w:lineRule="auto"/>
+        <w:ind w:left="0" w:firstLine="0"/>
+        <w:rPr>
+          <w:rFonts w:ascii="Times New Roman" w:eastAsia="Times New Roman" w:hAnsi="Times New Roman" w:cs="Times New Roman"/>
+          <w:b/>
+          <w:i w:val="0"/>
+          <w:sz w:val="24"/>
+        </w:rPr>
+      </w:pPr>
+    </w:p>
+    <w:p>
+      <w:pPr>
+        <w:spacing w:after="0" w:line="259" w:lineRule="auto"/>
+        <w:ind w:left="0" w:firstLine="0"/>
+        <w:rPr>
+          <w:rFonts w:ascii="Times New Roman" w:eastAsia="Times New Roman" w:hAnsi="Times New Roman" w:cs="Times New Roman"/>
+          <w:b/>
+          <w:i w:val="0"/>
+          <w:sz w:val="24"/>
+        </w:rPr>
+      </w:pPr>
+    </w:p>
+    <w:p>
+      <w:pPr>
+        <w:spacing w:after="0" w:line="259" w:lineRule="auto"/>
+        <w:ind w:left="0" w:firstLine="0"/>
+      </w:pPr>
     </w:p>
     <w:p>
       <w:pPr>
@@ -2432,6 +2523,7 @@
       </w:pPr>
       <w:bookmarkStart w:id="1" w:name="_Toc6261"/>
       <w:r>
+        <w:lastRenderedPageBreak/>
         <w:t xml:space="preserve">Revision History </w:t>
       </w:r>
       <w:bookmarkEnd w:id="1"/>
@@ -2547,7 +2639,27 @@
                 <w:i w:val="0"/>
                 <w:sz w:val="24"/>
               </w:rPr>
-              <w:t>Reason For Changes</w:t>
+              <w:t xml:space="preserve">Reason </w:t>
+            </w:r>
+            <w:proofErr w:type="gramStart"/>
+            <w:r>
+              <w:rPr>
+                <w:rFonts w:ascii="Times New Roman" w:eastAsia="Times New Roman" w:hAnsi="Times New Roman" w:cs="Times New Roman"/>
+                <w:b/>
+                <w:i w:val="0"/>
+                <w:sz w:val="24"/>
+              </w:rPr>
+              <w:t>For</w:t>
+            </w:r>
+            <w:proofErr w:type="gramEnd"/>
+            <w:r>
+              <w:rPr>
+                <w:rFonts w:ascii="Times New Roman" w:eastAsia="Times New Roman" w:hAnsi="Times New Roman" w:cs="Times New Roman"/>
+                <w:b/>
+                <w:i w:val="0"/>
+                <w:sz w:val="24"/>
+              </w:rPr>
+              <w:t xml:space="preserve"> Changes</w:t>
             </w:r>
           </w:p>
         </w:tc>
@@ -2607,6 +2719,7 @@
                 <w:i w:val="0"/>
               </w:rPr>
             </w:pPr>
+            <w:proofErr w:type="spellStart"/>
             <w:r>
               <w:rPr>
                 <w:rFonts w:eastAsia="Times New Roman"/>
@@ -2614,13 +2727,23 @@
               </w:rPr>
               <w:t>Maica</w:t>
             </w:r>
+            <w:proofErr w:type="spellEnd"/>
             <w:r>
               <w:rPr>
                 <w:rFonts w:eastAsia="Times New Roman"/>
                 <w:i w:val="0"/>
               </w:rPr>
-              <w:t xml:space="preserve"> L. Belchez</w:t>
-            </w:r>
+              <w:t xml:space="preserve"> L. </w:t>
+            </w:r>
+            <w:proofErr w:type="spellStart"/>
+            <w:r>
+              <w:rPr>
+                <w:rFonts w:eastAsia="Times New Roman"/>
+                <w:i w:val="0"/>
+              </w:rPr>
+              <w:t>Belchez</w:t>
+            </w:r>
+            <w:proofErr w:type="spellEnd"/>
           </w:p>
         </w:tc>
         <w:tc>
@@ -2732,13 +2855,28 @@
                 <w:i w:val="0"/>
               </w:rPr>
             </w:pPr>
+            <w:proofErr w:type="spellStart"/>
             <w:r>
               <w:rPr>
                 <w:i w:val="0"/>
               </w:rPr>
-              <w:lastRenderedPageBreak/>
-              <w:t>Maica L. Belchez</w:t>
-            </w:r>
+              <w:t>Maica</w:t>
+            </w:r>
+            <w:proofErr w:type="spellEnd"/>
+            <w:r>
+              <w:rPr>
+                <w:i w:val="0"/>
+              </w:rPr>
+              <w:t xml:space="preserve"> L. </w:t>
+            </w:r>
+            <w:proofErr w:type="spellStart"/>
+            <w:r>
+              <w:rPr>
+                <w:i w:val="0"/>
+              </w:rPr>
+              <w:t>Belchez</w:t>
+            </w:r>
+            <w:proofErr w:type="spellEnd"/>
           </w:p>
         </w:tc>
         <w:tc>
@@ -2856,12 +2994,28 @@
                 <w:i w:val="0"/>
               </w:rPr>
             </w:pPr>
+            <w:proofErr w:type="spellStart"/>
             <w:r>
               <w:rPr>
                 <w:i w:val="0"/>
               </w:rPr>
-              <w:t>Maica L. Belchez</w:t>
-            </w:r>
+              <w:t>Maica</w:t>
+            </w:r>
+            <w:proofErr w:type="spellEnd"/>
+            <w:r>
+              <w:rPr>
+                <w:i w:val="0"/>
+              </w:rPr>
+              <w:t xml:space="preserve"> L. </w:t>
+            </w:r>
+            <w:proofErr w:type="spellStart"/>
+            <w:r>
+              <w:rPr>
+                <w:i w:val="0"/>
+              </w:rPr>
+              <w:t>Belchez</w:t>
+            </w:r>
+            <w:proofErr w:type="spellEnd"/>
           </w:p>
           <w:p>
             <w:pPr>
@@ -3009,7 +3163,7 @@
             <w:tcBorders>
               <w:top w:val="single" w:sz="6" w:space="0" w:color="000000"/>
               <w:left w:val="single" w:sz="12" w:space="0" w:color="000000"/>
-              <w:bottom w:val="single" w:sz="12" w:space="0" w:color="000000"/>
+              <w:bottom w:val="single" w:sz="6" w:space="0" w:color="000000"/>
               <w:right w:val="single" w:sz="6" w:space="0" w:color="000000"/>
             </w:tcBorders>
             <w:vAlign w:val="center"/>
@@ -3023,12 +3177,28 @@
                 <w:i w:val="0"/>
               </w:rPr>
             </w:pPr>
+            <w:proofErr w:type="spellStart"/>
             <w:r>
               <w:rPr>
                 <w:i w:val="0"/>
               </w:rPr>
-              <w:t>Maica L. Belchez</w:t>
-            </w:r>
+              <w:t>Maica</w:t>
+            </w:r>
+            <w:proofErr w:type="spellEnd"/>
+            <w:r>
+              <w:rPr>
+                <w:i w:val="0"/>
+              </w:rPr>
+              <w:t xml:space="preserve"> L. </w:t>
+            </w:r>
+            <w:proofErr w:type="spellStart"/>
+            <w:r>
+              <w:rPr>
+                <w:i w:val="0"/>
+              </w:rPr>
+              <w:t>Belchez</w:t>
+            </w:r>
+            <w:proofErr w:type="spellEnd"/>
           </w:p>
           <w:p>
             <w:pPr>
@@ -3069,7 +3239,7 @@
             <w:tcBorders>
               <w:top w:val="single" w:sz="6" w:space="0" w:color="000000"/>
               <w:left w:val="single" w:sz="6" w:space="0" w:color="000000"/>
-              <w:bottom w:val="single" w:sz="12" w:space="0" w:color="000000"/>
+              <w:bottom w:val="single" w:sz="6" w:space="0" w:color="000000"/>
               <w:right w:val="single" w:sz="6" w:space="0" w:color="000000"/>
             </w:tcBorders>
             <w:vAlign w:val="center"/>
@@ -3097,7 +3267,7 @@
             <w:tcBorders>
               <w:top w:val="single" w:sz="6" w:space="0" w:color="000000"/>
               <w:left w:val="single" w:sz="6" w:space="0" w:color="000000"/>
-              <w:bottom w:val="single" w:sz="12" w:space="0" w:color="000000"/>
+              <w:bottom w:val="single" w:sz="6" w:space="0" w:color="000000"/>
               <w:right w:val="single" w:sz="6" w:space="0" w:color="000000"/>
             </w:tcBorders>
             <w:vAlign w:val="center"/>
@@ -3155,7 +3325,7 @@
             <w:tcBorders>
               <w:top w:val="single" w:sz="6" w:space="0" w:color="000000"/>
               <w:left w:val="single" w:sz="6" w:space="0" w:color="000000"/>
-              <w:bottom w:val="single" w:sz="12" w:space="0" w:color="000000"/>
+              <w:bottom w:val="single" w:sz="6" w:space="0" w:color="000000"/>
               <w:right w:val="single" w:sz="12" w:space="0" w:color="000000"/>
             </w:tcBorders>
             <w:vAlign w:val="center"/>
@@ -3358,7 +3528,21 @@
         <w:rPr>
           <w:i w:val="0"/>
         </w:rPr>
-        <w:t>pt with 1.0 line spacing. It has used the bold property to set the headings of the document.</w:t>
+        <w:t xml:space="preserve">pt with </w:t>
+      </w:r>
+      <w:proofErr w:type="gramStart"/>
+      <w:r>
+        <w:rPr>
+          <w:i w:val="0"/>
+        </w:rPr>
+        <w:t>1.0 line</w:t>
+      </w:r>
+      <w:proofErr w:type="gramEnd"/>
+      <w:r>
+        <w:rPr>
+          <w:i w:val="0"/>
+        </w:rPr>
+        <w:t xml:space="preserve"> spacing. It has used the bold property to set the headings of the document.</w:t>
       </w:r>
     </w:p>
     <w:p>
@@ -3397,7 +3581,21 @@
         <w:rPr>
           <w:i w:val="0"/>
         </w:rPr>
-        <w:t xml:space="preserve"> and specific employees like manager and receptionist of Tarangban Falls &amp; </w:t>
+        <w:t xml:space="preserve"> and specific employees like manager and receptionist of </w:t>
+      </w:r>
+      <w:proofErr w:type="spellStart"/>
+      <w:r>
+        <w:rPr>
+          <w:i w:val="0"/>
+        </w:rPr>
+        <w:t>Tarangban</w:t>
+      </w:r>
+      <w:proofErr w:type="spellEnd"/>
+      <w:r>
+        <w:rPr>
+          <w:i w:val="0"/>
+        </w:rPr>
+        <w:t xml:space="preserve"> Falls &amp; </w:t>
       </w:r>
       <w:r>
         <w:rPr>
@@ -3541,7 +3739,21 @@
         <w:rPr>
           <w:i w:val="0"/>
         </w:rPr>
-        <w:t xml:space="preserve">ware, Resort Reservation System which will be implemented for Tarangban Falls &amp; </w:t>
+        <w:t xml:space="preserve">ware, Resort Reservation System which will be implemented for </w:t>
+      </w:r>
+      <w:proofErr w:type="spellStart"/>
+      <w:r>
+        <w:rPr>
+          <w:i w:val="0"/>
+        </w:rPr>
+        <w:t>Tarangban</w:t>
+      </w:r>
+      <w:proofErr w:type="spellEnd"/>
+      <w:r>
+        <w:rPr>
+          <w:i w:val="0"/>
+        </w:rPr>
+        <w:t xml:space="preserve"> Falls &amp; </w:t>
       </w:r>
       <w:r>
         <w:rPr>
@@ -3689,26 +3901,32 @@
         <w:rPr>
           <w:i w:val="0"/>
         </w:rPr>
+        <w:t xml:space="preserve">only </w:t>
+      </w:r>
+      <w:r>
+        <w:rPr>
+          <w:i w:val="0"/>
+        </w:rPr>
         <w:t>access</w:t>
       </w:r>
       <w:r>
         <w:rPr>
           <w:i w:val="0"/>
         </w:rPr>
-        <w:t xml:space="preserve"> system functionalities</w:t>
-      </w:r>
-      <w:r>
-        <w:rPr>
-          <w:i w:val="0"/>
-        </w:rPr>
-        <w:t xml:space="preserve"> </w:t>
+        <w:t xml:space="preserve"> system </w:t>
       </w:r>
       <w:r>
         <w:rPr>
           <w:i w:val="0"/>
         </w:rPr>
         <w:lastRenderedPageBreak/>
-        <w:t>assigned to him or her</w:t>
+        <w:t>functionalities</w:t>
+      </w:r>
+      <w:r>
+        <w:rPr>
+          <w:i w:val="0"/>
+        </w:rPr>
+        <w:t xml:space="preserve"> assigned to him or her</w:t>
       </w:r>
       <w:r>
         <w:rPr>
@@ -3786,7 +4004,21 @@
         <w:rPr>
           <w:i w:val="0"/>
         </w:rPr>
-        <w:t>. The system will have the capacity to handle numerous services to deal with all customers in a quick manner. As a solution for the vast measure of file handling happening at the resort, this software will be utilized to overcome those downsides. Safety,</w:t>
+        <w:t>. The system will have the capacity to handle numerous services to deal with all customers in a quick</w:t>
+      </w:r>
+      <w:r>
+        <w:rPr>
+          <w:i w:val="0"/>
+        </w:rPr>
+        <w:t xml:space="preserve"> and timely</w:t>
+      </w:r>
+      <w:bookmarkStart w:id="7" w:name="_GoBack"/>
+      <w:bookmarkEnd w:id="7"/>
+      <w:r>
+        <w:rPr>
+          <w:i w:val="0"/>
+        </w:rPr>
+        <w:t xml:space="preserve"> manner. As a solution for the vast measure of file handling happening at the resort, this software will be utilized to overcome those downsides. Safety,</w:t>
       </w:r>
       <w:r>
         <w:rPr>
@@ -3877,11 +4109,11 @@
         <w:pStyle w:val="Heading2"/>
         <w:ind w:left="482" w:hanging="497"/>
       </w:pPr>
-      <w:bookmarkStart w:id="7" w:name="_Toc6267"/>
+      <w:bookmarkStart w:id="8" w:name="_Toc6267"/>
       <w:r>
         <w:t xml:space="preserve">References </w:t>
       </w:r>
-      <w:bookmarkEnd w:id="7"/>
+      <w:bookmarkEnd w:id="8"/>
     </w:p>
     <w:p>
       <w:pPr>
@@ -3976,22 +4208,22 @@
         <w:pStyle w:val="Heading1"/>
         <w:ind w:left="400" w:hanging="415"/>
       </w:pPr>
-      <w:bookmarkStart w:id="8" w:name="_Toc6268"/>
+      <w:bookmarkStart w:id="9" w:name="_Toc6268"/>
       <w:r>
         <w:t xml:space="preserve">Overall Description </w:t>
       </w:r>
-      <w:bookmarkEnd w:id="8"/>
+      <w:bookmarkEnd w:id="9"/>
     </w:p>
     <w:p>
       <w:pPr>
         <w:pStyle w:val="Heading2"/>
         <w:ind w:left="482" w:hanging="497"/>
       </w:pPr>
-      <w:bookmarkStart w:id="9" w:name="_Toc6269"/>
+      <w:bookmarkStart w:id="10" w:name="_Toc6269"/>
       <w:r>
         <w:t xml:space="preserve">Product Perspective </w:t>
       </w:r>
-      <w:bookmarkEnd w:id="9"/>
+      <w:bookmarkEnd w:id="10"/>
     </w:p>
     <w:p>
       <w:pPr>
@@ -4103,11 +4335,11 @@
         <w:pStyle w:val="Heading2"/>
         <w:ind w:left="482" w:hanging="497"/>
       </w:pPr>
-      <w:bookmarkStart w:id="10" w:name="_Toc6270"/>
+      <w:bookmarkStart w:id="11" w:name="_Toc6270"/>
       <w:r>
         <w:t xml:space="preserve">Product Functions </w:t>
       </w:r>
-      <w:bookmarkEnd w:id="10"/>
+      <w:bookmarkEnd w:id="11"/>
     </w:p>
     <w:p>
       <w:pPr>
@@ -4880,11 +5112,11 @@
         <w:pStyle w:val="Heading2"/>
         <w:ind w:left="482" w:hanging="497"/>
       </w:pPr>
-      <w:bookmarkStart w:id="11" w:name="_Toc6271"/>
+      <w:bookmarkStart w:id="12" w:name="_Toc6271"/>
       <w:r>
         <w:t xml:space="preserve">User Classes and Characteristics </w:t>
       </w:r>
-      <w:bookmarkEnd w:id="11"/>
+      <w:bookmarkEnd w:id="12"/>
     </w:p>
     <w:p>
       <w:pPr>
@@ -4918,7 +5150,21 @@
         <w:rPr>
           <w:i w:val="0"/>
         </w:rPr>
-        <w:t xml:space="preserve">There are three user levels in Resort Reservation System of Tarangban Falls &amp; </w:t>
+        <w:t xml:space="preserve">There are three user levels in Resort Reservation System of </w:t>
+      </w:r>
+      <w:proofErr w:type="spellStart"/>
+      <w:r>
+        <w:rPr>
+          <w:i w:val="0"/>
+        </w:rPr>
+        <w:t>Tarangban</w:t>
+      </w:r>
+      <w:proofErr w:type="spellEnd"/>
+      <w:r>
+        <w:rPr>
+          <w:i w:val="0"/>
+        </w:rPr>
+        <w:t xml:space="preserve"> Falls &amp; </w:t>
       </w:r>
       <w:r>
         <w:rPr>
@@ -5403,8 +5649,6 @@
         </w:rPr>
         <w:t xml:space="preserve">The customer is the one who will be using the very system that is being created. They are in charge of creating a reservation in the website. They are also the one who will populate the system by registering an account. They are to provide accurate and honest information so that the management can better serve them. The customer can perform limited functions such as registering an account, booking a reservation, sending an email feedback/report to management through the website, and viewing the site’s contents. </w:t>
       </w:r>
-      <w:bookmarkStart w:id="12" w:name="_GoBack"/>
-      <w:bookmarkEnd w:id="12"/>
     </w:p>
     <w:p>
       <w:pPr>
@@ -8071,7 +8315,7 @@
 </file>
 
 <file path=word/endnotes.xml><?xml version="1.0" encoding="utf-8"?>
-<w:endnotes xmlns:wpc="http://schemas.microsoft.com/office/word/2010/wordprocessingCanvas" xmlns:mc="http://schemas.openxmlformats.org/markup-compatibility/2006" xmlns:o="urn:schemas-microsoft-com:office:office" xmlns:r="http://schemas.openxmlformats.org/officeDocument/2006/relationships" xmlns:m="http://schemas.openxmlformats.org/officeDocument/2006/math" xmlns:v="urn:schemas-microsoft-com:vml" xmlns:wp14="http://schemas.microsoft.com/office/word/2010/wordprocessingDrawing" xmlns:wp="http://schemas.openxmlformats.org/drawingml/2006/wordprocessingDrawing" xmlns:w10="urn:schemas-microsoft-com:office:word" xmlns:w="http://schemas.openxmlformats.org/wordprocessingml/2006/main" xmlns:w14="http://schemas.microsoft.com/office/word/2010/wordml" xmlns:w15="http://schemas.microsoft.com/office/word/2012/wordml" xmlns:wpg="http://schemas.microsoft.com/office/word/2010/wordprocessingGroup" xmlns:wpi="http://schemas.microsoft.com/office/word/2010/wordprocessingInk" xmlns:wne="http://schemas.microsoft.com/office/word/2006/wordml" xmlns:wps="http://schemas.microsoft.com/office/word/2010/wordprocessingShape" mc:Ignorable="w14 w15 wp14">
+<w:endnotes xmlns:wpc="http://schemas.microsoft.com/office/word/2010/wordprocessingCanvas" xmlns:cx="http://schemas.microsoft.com/office/drawing/2014/chartex" xmlns:cx1="http://schemas.microsoft.com/office/drawing/2015/9/8/chartex" xmlns:cx2="http://schemas.microsoft.com/office/drawing/2015/10/21/chartex" xmlns:mc="http://schemas.openxmlformats.org/markup-compatibility/2006" xmlns:o="urn:schemas-microsoft-com:office:office" xmlns:r="http://schemas.openxmlformats.org/officeDocument/2006/relationships" xmlns:m="http://schemas.openxmlformats.org/officeDocument/2006/math" xmlns:v="urn:schemas-microsoft-com:vml" xmlns:wp14="http://schemas.microsoft.com/office/word/2010/wordprocessingDrawing" xmlns:wp="http://schemas.openxmlformats.org/drawingml/2006/wordprocessingDrawing" xmlns:w10="urn:schemas-microsoft-com:office:word" xmlns:w="http://schemas.openxmlformats.org/wordprocessingml/2006/main" xmlns:w14="http://schemas.microsoft.com/office/word/2010/wordml" xmlns:w15="http://schemas.microsoft.com/office/word/2012/wordml" xmlns:w16se="http://schemas.microsoft.com/office/word/2015/wordml/symex" xmlns:wpg="http://schemas.microsoft.com/office/word/2010/wordprocessingGroup" xmlns:wpi="http://schemas.microsoft.com/office/word/2010/wordprocessingInk" xmlns:wne="http://schemas.microsoft.com/office/word/2006/wordml" xmlns:wps="http://schemas.microsoft.com/office/word/2010/wordprocessingShape" mc:Ignorable="w14 w15 w16se wp14">
   <w:endnote w:type="separator" w:id="-1">
     <w:p>
       <w:pPr>
@@ -8096,7 +8340,7 @@
 </file>
 
 <file path=word/footnotes.xml><?xml version="1.0" encoding="utf-8"?>
-<w:footnotes xmlns:wpc="http://schemas.microsoft.com/office/word/2010/wordprocessingCanvas" xmlns:mc="http://schemas.openxmlformats.org/markup-compatibility/2006" xmlns:o="urn:schemas-microsoft-com:office:office" xmlns:r="http://schemas.openxmlformats.org/officeDocument/2006/relationships" xmlns:m="http://schemas.openxmlformats.org/officeDocument/2006/math" xmlns:v="urn:schemas-microsoft-com:vml" xmlns:wp14="http://schemas.microsoft.com/office/word/2010/wordprocessingDrawing" xmlns:wp="http://schemas.openxmlformats.org/drawingml/2006/wordprocessingDrawing" xmlns:w10="urn:schemas-microsoft-com:office:word" xmlns:w="http://schemas.openxmlformats.org/wordprocessingml/2006/main" xmlns:w14="http://schemas.microsoft.com/office/word/2010/wordml" xmlns:w15="http://schemas.microsoft.com/office/word/2012/wordml" xmlns:wpg="http://schemas.microsoft.com/office/word/2010/wordprocessingGroup" xmlns:wpi="http://schemas.microsoft.com/office/word/2010/wordprocessingInk" xmlns:wne="http://schemas.microsoft.com/office/word/2006/wordml" xmlns:wps="http://schemas.microsoft.com/office/word/2010/wordprocessingShape" mc:Ignorable="w14 w15 wp14">
+<w:footnotes xmlns:wpc="http://schemas.microsoft.com/office/word/2010/wordprocessingCanvas" xmlns:cx="http://schemas.microsoft.com/office/drawing/2014/chartex" xmlns:cx1="http://schemas.microsoft.com/office/drawing/2015/9/8/chartex" xmlns:cx2="http://schemas.microsoft.com/office/drawing/2015/10/21/chartex" xmlns:mc="http://schemas.openxmlformats.org/markup-compatibility/2006" xmlns:o="urn:schemas-microsoft-com:office:office" xmlns:r="http://schemas.openxmlformats.org/officeDocument/2006/relationships" xmlns:m="http://schemas.openxmlformats.org/officeDocument/2006/math" xmlns:v="urn:schemas-microsoft-com:vml" xmlns:wp14="http://schemas.microsoft.com/office/word/2010/wordprocessingDrawing" xmlns:wp="http://schemas.openxmlformats.org/drawingml/2006/wordprocessingDrawing" xmlns:w10="urn:schemas-microsoft-com:office:word" xmlns:w="http://schemas.openxmlformats.org/wordprocessingml/2006/main" xmlns:w14="http://schemas.microsoft.com/office/word/2010/wordml" xmlns:w15="http://schemas.microsoft.com/office/word/2012/wordml" xmlns:w16se="http://schemas.microsoft.com/office/word/2015/wordml/symex" xmlns:wpg="http://schemas.microsoft.com/office/word/2010/wordprocessingGroup" xmlns:wpi="http://schemas.microsoft.com/office/word/2010/wordprocessingInk" xmlns:wne="http://schemas.microsoft.com/office/word/2006/wordml" xmlns:wps="http://schemas.microsoft.com/office/word/2010/wordprocessingShape" mc:Ignorable="w14 w15 w16se wp14">
   <w:footnote w:type="separator" w:id="-1">
     <w:p>
       <w:pPr>
@@ -8121,7 +8365,7 @@
 </file>
 
 <file path=word/header1.xml><?xml version="1.0" encoding="utf-8"?>
-<w:hdr xmlns:wpc="http://schemas.microsoft.com/office/word/2010/wordprocessingCanvas" xmlns:mc="http://schemas.openxmlformats.org/markup-compatibility/2006" xmlns:o="urn:schemas-microsoft-com:office:office" xmlns:r="http://schemas.openxmlformats.org/officeDocument/2006/relationships" xmlns:m="http://schemas.openxmlformats.org/officeDocument/2006/math" xmlns:v="urn:schemas-microsoft-com:vml" xmlns:wp14="http://schemas.microsoft.com/office/word/2010/wordprocessingDrawing" xmlns:wp="http://schemas.openxmlformats.org/drawingml/2006/wordprocessingDrawing" xmlns:w10="urn:schemas-microsoft-com:office:word" xmlns:w="http://schemas.openxmlformats.org/wordprocessingml/2006/main" xmlns:w14="http://schemas.microsoft.com/office/word/2010/wordml" xmlns:w15="http://schemas.microsoft.com/office/word/2012/wordml" xmlns:wpg="http://schemas.microsoft.com/office/word/2010/wordprocessingGroup" xmlns:wpi="http://schemas.microsoft.com/office/word/2010/wordprocessingInk" xmlns:wne="http://schemas.microsoft.com/office/word/2006/wordml" xmlns:wps="http://schemas.microsoft.com/office/word/2010/wordprocessingShape" mc:Ignorable="w14 w15 wp14">
+<w:hdr xmlns:wpc="http://schemas.microsoft.com/office/word/2010/wordprocessingCanvas" xmlns:cx="http://schemas.microsoft.com/office/drawing/2014/chartex" xmlns:cx1="http://schemas.microsoft.com/office/drawing/2015/9/8/chartex" xmlns:cx2="http://schemas.microsoft.com/office/drawing/2015/10/21/chartex" xmlns:mc="http://schemas.openxmlformats.org/markup-compatibility/2006" xmlns:o="urn:schemas-microsoft-com:office:office" xmlns:r="http://schemas.openxmlformats.org/officeDocument/2006/relationships" xmlns:m="http://schemas.openxmlformats.org/officeDocument/2006/math" xmlns:v="urn:schemas-microsoft-com:vml" xmlns:wp14="http://schemas.microsoft.com/office/word/2010/wordprocessingDrawing" xmlns:wp="http://schemas.openxmlformats.org/drawingml/2006/wordprocessingDrawing" xmlns:w10="urn:schemas-microsoft-com:office:word" xmlns:w="http://schemas.openxmlformats.org/wordprocessingml/2006/main" xmlns:w14="http://schemas.microsoft.com/office/word/2010/wordml" xmlns:w15="http://schemas.microsoft.com/office/word/2012/wordml" xmlns:w16se="http://schemas.microsoft.com/office/word/2015/wordml/symex" xmlns:wpg="http://schemas.microsoft.com/office/word/2010/wordprocessingGroup" xmlns:wpi="http://schemas.microsoft.com/office/word/2010/wordprocessingInk" xmlns:wne="http://schemas.microsoft.com/office/word/2006/wordml" xmlns:wps="http://schemas.microsoft.com/office/word/2010/wordprocessingShape" mc:Ignorable="w14 w15 w16se wp14">
   <w:p>
     <w:pPr>
       <w:spacing w:after="160" w:line="259" w:lineRule="auto"/>
@@ -8132,7 +8376,7 @@
 </file>
 
 <file path=word/header2.xml><?xml version="1.0" encoding="utf-8"?>
-<w:hdr xmlns:wpc="http://schemas.microsoft.com/office/word/2010/wordprocessingCanvas" xmlns:mc="http://schemas.openxmlformats.org/markup-compatibility/2006" xmlns:o="urn:schemas-microsoft-com:office:office" xmlns:r="http://schemas.openxmlformats.org/officeDocument/2006/relationships" xmlns:m="http://schemas.openxmlformats.org/officeDocument/2006/math" xmlns:v="urn:schemas-microsoft-com:vml" xmlns:wp14="http://schemas.microsoft.com/office/word/2010/wordprocessingDrawing" xmlns:wp="http://schemas.openxmlformats.org/drawingml/2006/wordprocessingDrawing" xmlns:w10="urn:schemas-microsoft-com:office:word" xmlns:w="http://schemas.openxmlformats.org/wordprocessingml/2006/main" xmlns:w14="http://schemas.microsoft.com/office/word/2010/wordml" xmlns:w15="http://schemas.microsoft.com/office/word/2012/wordml" xmlns:wpg="http://schemas.microsoft.com/office/word/2010/wordprocessingGroup" xmlns:wpi="http://schemas.microsoft.com/office/word/2010/wordprocessingInk" xmlns:wne="http://schemas.microsoft.com/office/word/2006/wordml" xmlns:wps="http://schemas.microsoft.com/office/word/2010/wordprocessingShape" mc:Ignorable="w14 w15 wp14">
+<w:hdr xmlns:wpc="http://schemas.microsoft.com/office/word/2010/wordprocessingCanvas" xmlns:cx="http://schemas.microsoft.com/office/drawing/2014/chartex" xmlns:cx1="http://schemas.microsoft.com/office/drawing/2015/9/8/chartex" xmlns:cx2="http://schemas.microsoft.com/office/drawing/2015/10/21/chartex" xmlns:mc="http://schemas.openxmlformats.org/markup-compatibility/2006" xmlns:o="urn:schemas-microsoft-com:office:office" xmlns:r="http://schemas.openxmlformats.org/officeDocument/2006/relationships" xmlns:m="http://schemas.openxmlformats.org/officeDocument/2006/math" xmlns:v="urn:schemas-microsoft-com:vml" xmlns:wp14="http://schemas.microsoft.com/office/word/2010/wordprocessingDrawing" xmlns:wp="http://schemas.openxmlformats.org/drawingml/2006/wordprocessingDrawing" xmlns:w10="urn:schemas-microsoft-com:office:word" xmlns:w="http://schemas.openxmlformats.org/wordprocessingml/2006/main" xmlns:w14="http://schemas.microsoft.com/office/word/2010/wordml" xmlns:w15="http://schemas.microsoft.com/office/word/2012/wordml" xmlns:w16se="http://schemas.microsoft.com/office/word/2015/wordml/symex" xmlns:wpg="http://schemas.microsoft.com/office/word/2010/wordprocessingGroup" xmlns:wpi="http://schemas.microsoft.com/office/word/2010/wordprocessingInk" xmlns:wne="http://schemas.microsoft.com/office/word/2006/wordml" xmlns:wps="http://schemas.microsoft.com/office/word/2010/wordprocessingShape" mc:Ignorable="w14 w15 w16se wp14">
   <w:p>
     <w:pPr>
       <w:spacing w:after="160" w:line="259" w:lineRule="auto"/>
@@ -8143,7 +8387,7 @@
 </file>
 
 <file path=word/header3.xml><?xml version="1.0" encoding="utf-8"?>
-<w:hdr xmlns:wpc="http://schemas.microsoft.com/office/word/2010/wordprocessingCanvas" xmlns:mc="http://schemas.openxmlformats.org/markup-compatibility/2006" xmlns:o="urn:schemas-microsoft-com:office:office" xmlns:r="http://schemas.openxmlformats.org/officeDocument/2006/relationships" xmlns:m="http://schemas.openxmlformats.org/officeDocument/2006/math" xmlns:v="urn:schemas-microsoft-com:vml" xmlns:wp14="http://schemas.microsoft.com/office/word/2010/wordprocessingDrawing" xmlns:wp="http://schemas.openxmlformats.org/drawingml/2006/wordprocessingDrawing" xmlns:w10="urn:schemas-microsoft-com:office:word" xmlns:w="http://schemas.openxmlformats.org/wordprocessingml/2006/main" xmlns:w14="http://schemas.microsoft.com/office/word/2010/wordml" xmlns:w15="http://schemas.microsoft.com/office/word/2012/wordml" xmlns:wpg="http://schemas.microsoft.com/office/word/2010/wordprocessingGroup" xmlns:wpi="http://schemas.microsoft.com/office/word/2010/wordprocessingInk" xmlns:wne="http://schemas.microsoft.com/office/word/2006/wordml" xmlns:wps="http://schemas.microsoft.com/office/word/2010/wordprocessingShape" mc:Ignorable="w14 w15 wp14">
+<w:hdr xmlns:wpc="http://schemas.microsoft.com/office/word/2010/wordprocessingCanvas" xmlns:cx="http://schemas.microsoft.com/office/drawing/2014/chartex" xmlns:cx1="http://schemas.microsoft.com/office/drawing/2015/9/8/chartex" xmlns:cx2="http://schemas.microsoft.com/office/drawing/2015/10/21/chartex" xmlns:mc="http://schemas.openxmlformats.org/markup-compatibility/2006" xmlns:o="urn:schemas-microsoft-com:office:office" xmlns:r="http://schemas.openxmlformats.org/officeDocument/2006/relationships" xmlns:m="http://schemas.openxmlformats.org/officeDocument/2006/math" xmlns:v="urn:schemas-microsoft-com:vml" xmlns:wp14="http://schemas.microsoft.com/office/word/2010/wordprocessingDrawing" xmlns:wp="http://schemas.openxmlformats.org/drawingml/2006/wordprocessingDrawing" xmlns:w10="urn:schemas-microsoft-com:office:word" xmlns:w="http://schemas.openxmlformats.org/wordprocessingml/2006/main" xmlns:w14="http://schemas.microsoft.com/office/word/2010/wordml" xmlns:w15="http://schemas.microsoft.com/office/word/2012/wordml" xmlns:w16se="http://schemas.microsoft.com/office/word/2015/wordml/symex" xmlns:wpg="http://schemas.microsoft.com/office/word/2010/wordprocessingGroup" xmlns:wpi="http://schemas.microsoft.com/office/word/2010/wordprocessingInk" xmlns:wne="http://schemas.microsoft.com/office/word/2006/wordml" xmlns:wps="http://schemas.microsoft.com/office/word/2010/wordprocessingShape" mc:Ignorable="w14 w15 w16se wp14">
   <w:p>
     <w:pPr>
       <w:spacing w:after="160" w:line="259" w:lineRule="auto"/>
@@ -8154,7 +8398,7 @@
 </file>
 
 <file path=word/header4.xml><?xml version="1.0" encoding="utf-8"?>
-<w:hdr xmlns:wpc="http://schemas.microsoft.com/office/word/2010/wordprocessingCanvas" xmlns:mc="http://schemas.openxmlformats.org/markup-compatibility/2006" xmlns:o="urn:schemas-microsoft-com:office:office" xmlns:r="http://schemas.openxmlformats.org/officeDocument/2006/relationships" xmlns:m="http://schemas.openxmlformats.org/officeDocument/2006/math" xmlns:v="urn:schemas-microsoft-com:vml" xmlns:wp14="http://schemas.microsoft.com/office/word/2010/wordprocessingDrawing" xmlns:wp="http://schemas.openxmlformats.org/drawingml/2006/wordprocessingDrawing" xmlns:w10="urn:schemas-microsoft-com:office:word" xmlns:w="http://schemas.openxmlformats.org/wordprocessingml/2006/main" xmlns:w14="http://schemas.microsoft.com/office/word/2010/wordml" xmlns:w15="http://schemas.microsoft.com/office/word/2012/wordml" xmlns:wpg="http://schemas.microsoft.com/office/word/2010/wordprocessingGroup" xmlns:wpi="http://schemas.microsoft.com/office/word/2010/wordprocessingInk" xmlns:wne="http://schemas.microsoft.com/office/word/2006/wordml" xmlns:wps="http://schemas.microsoft.com/office/word/2010/wordprocessingShape" mc:Ignorable="w14 w15 wp14">
+<w:hdr xmlns:wpc="http://schemas.microsoft.com/office/word/2010/wordprocessingCanvas" xmlns:cx="http://schemas.microsoft.com/office/drawing/2014/chartex" xmlns:cx1="http://schemas.microsoft.com/office/drawing/2015/9/8/chartex" xmlns:cx2="http://schemas.microsoft.com/office/drawing/2015/10/21/chartex" xmlns:mc="http://schemas.openxmlformats.org/markup-compatibility/2006" xmlns:o="urn:schemas-microsoft-com:office:office" xmlns:r="http://schemas.openxmlformats.org/officeDocument/2006/relationships" xmlns:m="http://schemas.openxmlformats.org/officeDocument/2006/math" xmlns:v="urn:schemas-microsoft-com:vml" xmlns:wp14="http://schemas.microsoft.com/office/word/2010/wordprocessingDrawing" xmlns:wp="http://schemas.openxmlformats.org/drawingml/2006/wordprocessingDrawing" xmlns:w10="urn:schemas-microsoft-com:office:word" xmlns:w="http://schemas.openxmlformats.org/wordprocessingml/2006/main" xmlns:w14="http://schemas.microsoft.com/office/word/2010/wordml" xmlns:w15="http://schemas.microsoft.com/office/word/2012/wordml" xmlns:w16se="http://schemas.microsoft.com/office/word/2015/wordml/symex" xmlns:wpg="http://schemas.microsoft.com/office/word/2010/wordprocessingGroup" xmlns:wpi="http://schemas.microsoft.com/office/word/2010/wordprocessingInk" xmlns:wne="http://schemas.microsoft.com/office/word/2006/wordml" xmlns:wps="http://schemas.microsoft.com/office/word/2010/wordprocessingShape" mc:Ignorable="w14 w15 w16se wp14">
   <w:p>
     <w:pPr>
       <w:tabs>
@@ -8244,7 +8488,7 @@
 </file>
 
 <file path=word/header5.xml><?xml version="1.0" encoding="utf-8"?>
-<w:hdr xmlns:wpc="http://schemas.microsoft.com/office/word/2010/wordprocessingCanvas" xmlns:mc="http://schemas.openxmlformats.org/markup-compatibility/2006" xmlns:o="urn:schemas-microsoft-com:office:office" xmlns:r="http://schemas.openxmlformats.org/officeDocument/2006/relationships" xmlns:m="http://schemas.openxmlformats.org/officeDocument/2006/math" xmlns:v="urn:schemas-microsoft-com:vml" xmlns:wp14="http://schemas.microsoft.com/office/word/2010/wordprocessingDrawing" xmlns:wp="http://schemas.openxmlformats.org/drawingml/2006/wordprocessingDrawing" xmlns:w10="urn:schemas-microsoft-com:office:word" xmlns:w="http://schemas.openxmlformats.org/wordprocessingml/2006/main" xmlns:w14="http://schemas.microsoft.com/office/word/2010/wordml" xmlns:w15="http://schemas.microsoft.com/office/word/2012/wordml" xmlns:wpg="http://schemas.microsoft.com/office/word/2010/wordprocessingGroup" xmlns:wpi="http://schemas.microsoft.com/office/word/2010/wordprocessingInk" xmlns:wne="http://schemas.microsoft.com/office/word/2006/wordml" xmlns:wps="http://schemas.microsoft.com/office/word/2010/wordprocessingShape" mc:Ignorable="w14 w15 wp14">
+<w:hdr xmlns:wpc="http://schemas.microsoft.com/office/word/2010/wordprocessingCanvas" xmlns:cx="http://schemas.microsoft.com/office/drawing/2014/chartex" xmlns:cx1="http://schemas.microsoft.com/office/drawing/2015/9/8/chartex" xmlns:cx2="http://schemas.microsoft.com/office/drawing/2015/10/21/chartex" xmlns:mc="http://schemas.openxmlformats.org/markup-compatibility/2006" xmlns:o="urn:schemas-microsoft-com:office:office" xmlns:r="http://schemas.openxmlformats.org/officeDocument/2006/relationships" xmlns:m="http://schemas.openxmlformats.org/officeDocument/2006/math" xmlns:v="urn:schemas-microsoft-com:vml" xmlns:wp14="http://schemas.microsoft.com/office/word/2010/wordprocessingDrawing" xmlns:wp="http://schemas.openxmlformats.org/drawingml/2006/wordprocessingDrawing" xmlns:w10="urn:schemas-microsoft-com:office:word" xmlns:w="http://schemas.openxmlformats.org/wordprocessingml/2006/main" xmlns:w14="http://schemas.microsoft.com/office/word/2010/wordml" xmlns:w15="http://schemas.microsoft.com/office/word/2012/wordml" xmlns:w16se="http://schemas.microsoft.com/office/word/2015/wordml/symex" xmlns:wpg="http://schemas.microsoft.com/office/word/2010/wordprocessingGroup" xmlns:wpi="http://schemas.microsoft.com/office/word/2010/wordprocessingInk" xmlns:wne="http://schemas.microsoft.com/office/word/2006/wordml" xmlns:wps="http://schemas.microsoft.com/office/word/2010/wordprocessingShape" mc:Ignorable="w14 w15 w16se wp14">
   <w:p>
     <w:pPr>
       <w:tabs>
@@ -8319,7 +8563,7 @@
         <w:noProof/>
         <w:sz w:val="20"/>
       </w:rPr>
-      <w:t>13</w:t>
+      <w:t>2</w:t>
     </w:r>
     <w:r>
       <w:rPr>
@@ -8342,7 +8586,7 @@
 </file>
 
 <file path=word/header6.xml><?xml version="1.0" encoding="utf-8"?>
-<w:hdr xmlns:wpc="http://schemas.microsoft.com/office/word/2010/wordprocessingCanvas" xmlns:mc="http://schemas.openxmlformats.org/markup-compatibility/2006" xmlns:o="urn:schemas-microsoft-com:office:office" xmlns:r="http://schemas.openxmlformats.org/officeDocument/2006/relationships" xmlns:m="http://schemas.openxmlformats.org/officeDocument/2006/math" xmlns:v="urn:schemas-microsoft-com:vml" xmlns:wp14="http://schemas.microsoft.com/office/word/2010/wordprocessingDrawing" xmlns:wp="http://schemas.openxmlformats.org/drawingml/2006/wordprocessingDrawing" xmlns:w10="urn:schemas-microsoft-com:office:word" xmlns:w="http://schemas.openxmlformats.org/wordprocessingml/2006/main" xmlns:w14="http://schemas.microsoft.com/office/word/2010/wordml" xmlns:w15="http://schemas.microsoft.com/office/word/2012/wordml" xmlns:wpg="http://schemas.microsoft.com/office/word/2010/wordprocessingGroup" xmlns:wpi="http://schemas.microsoft.com/office/word/2010/wordprocessingInk" xmlns:wne="http://schemas.microsoft.com/office/word/2006/wordml" xmlns:wps="http://schemas.microsoft.com/office/word/2010/wordprocessingShape" mc:Ignorable="w14 w15 wp14">
+<w:hdr xmlns:wpc="http://schemas.microsoft.com/office/word/2010/wordprocessingCanvas" xmlns:cx="http://schemas.microsoft.com/office/drawing/2014/chartex" xmlns:cx1="http://schemas.microsoft.com/office/drawing/2015/9/8/chartex" xmlns:cx2="http://schemas.microsoft.com/office/drawing/2015/10/21/chartex" xmlns:mc="http://schemas.openxmlformats.org/markup-compatibility/2006" xmlns:o="urn:schemas-microsoft-com:office:office" xmlns:r="http://schemas.openxmlformats.org/officeDocument/2006/relationships" xmlns:m="http://schemas.openxmlformats.org/officeDocument/2006/math" xmlns:v="urn:schemas-microsoft-com:vml" xmlns:wp14="http://schemas.microsoft.com/office/word/2010/wordprocessingDrawing" xmlns:wp="http://schemas.openxmlformats.org/drawingml/2006/wordprocessingDrawing" xmlns:w10="urn:schemas-microsoft-com:office:word" xmlns:w="http://schemas.openxmlformats.org/wordprocessingml/2006/main" xmlns:w14="http://schemas.microsoft.com/office/word/2010/wordml" xmlns:w15="http://schemas.microsoft.com/office/word/2012/wordml" xmlns:w16se="http://schemas.microsoft.com/office/word/2015/wordml/symex" xmlns:wpg="http://schemas.microsoft.com/office/word/2010/wordprocessingGroup" xmlns:wpi="http://schemas.microsoft.com/office/word/2010/wordprocessingInk" xmlns:wne="http://schemas.microsoft.com/office/word/2006/wordml" xmlns:wps="http://schemas.microsoft.com/office/word/2010/wordprocessingShape" mc:Ignorable="w14 w15 w16se wp14">
   <w:p>
     <w:pPr>
       <w:tabs>
@@ -8432,7 +8676,7 @@
 </file>
 
 <file path=word/numbering.xml><?xml version="1.0" encoding="utf-8"?>
-<w:numbering xmlns:wpc="http://schemas.microsoft.com/office/word/2010/wordprocessingCanvas" xmlns:mc="http://schemas.openxmlformats.org/markup-compatibility/2006" xmlns:o="urn:schemas-microsoft-com:office:office" xmlns:r="http://schemas.openxmlformats.org/officeDocument/2006/relationships" xmlns:m="http://schemas.openxmlformats.org/officeDocument/2006/math" xmlns:v="urn:schemas-microsoft-com:vml" xmlns:wp14="http://schemas.microsoft.com/office/word/2010/wordprocessingDrawing" xmlns:wp="http://schemas.openxmlformats.org/drawingml/2006/wordprocessingDrawing" xmlns:w10="urn:schemas-microsoft-com:office:word" xmlns:w="http://schemas.openxmlformats.org/wordprocessingml/2006/main" xmlns:w14="http://schemas.microsoft.com/office/word/2010/wordml" xmlns:w15="http://schemas.microsoft.com/office/word/2012/wordml" xmlns:wpg="http://schemas.microsoft.com/office/word/2010/wordprocessingGroup" xmlns:wpi="http://schemas.microsoft.com/office/word/2010/wordprocessingInk" xmlns:wne="http://schemas.microsoft.com/office/word/2006/wordml" xmlns:wps="http://schemas.microsoft.com/office/word/2010/wordprocessingShape" mc:Ignorable="w14 w15 wp14">
+<w:numbering xmlns:wpc="http://schemas.microsoft.com/office/word/2010/wordprocessingCanvas" xmlns:cx="http://schemas.microsoft.com/office/drawing/2014/chartex" xmlns:cx1="http://schemas.microsoft.com/office/drawing/2015/9/8/chartex" xmlns:cx2="http://schemas.microsoft.com/office/drawing/2015/10/21/chartex" xmlns:mc="http://schemas.openxmlformats.org/markup-compatibility/2006" xmlns:o="urn:schemas-microsoft-com:office:office" xmlns:r="http://schemas.openxmlformats.org/officeDocument/2006/relationships" xmlns:m="http://schemas.openxmlformats.org/officeDocument/2006/math" xmlns:v="urn:schemas-microsoft-com:vml" xmlns:wp14="http://schemas.microsoft.com/office/word/2010/wordprocessingDrawing" xmlns:wp="http://schemas.openxmlformats.org/drawingml/2006/wordprocessingDrawing" xmlns:w10="urn:schemas-microsoft-com:office:word" xmlns:w="http://schemas.openxmlformats.org/wordprocessingml/2006/main" xmlns:w14="http://schemas.microsoft.com/office/word/2010/wordml" xmlns:w15="http://schemas.microsoft.com/office/word/2012/wordml" xmlns:w16se="http://schemas.microsoft.com/office/word/2015/wordml/symex" xmlns:wpg="http://schemas.microsoft.com/office/word/2010/wordprocessingGroup" xmlns:wpi="http://schemas.microsoft.com/office/word/2010/wordprocessingInk" xmlns:wne="http://schemas.microsoft.com/office/word/2006/wordml" xmlns:wps="http://schemas.microsoft.com/office/word/2010/wordprocessingShape" mc:Ignorable="w14 w15 w16se wp14">
   <w:abstractNum w:abstractNumId="0" w15:restartNumberingAfterBreak="0">
     <w:nsid w:val="0FD06394"/>
     <w:multiLevelType w:val="hybridMultilevel"/>
@@ -9807,7 +10051,7 @@
 </file>
 
 <file path=word/styles.xml><?xml version="1.0" encoding="utf-8"?>
-<w:styles xmlns:mc="http://schemas.openxmlformats.org/markup-compatibility/2006" xmlns:r="http://schemas.openxmlformats.org/officeDocument/2006/relationships" xmlns:w="http://schemas.openxmlformats.org/wordprocessingml/2006/main" xmlns:w14="http://schemas.microsoft.com/office/word/2010/wordml" xmlns:w15="http://schemas.microsoft.com/office/word/2012/wordml" mc:Ignorable="w14 w15">
+<w:styles xmlns:mc="http://schemas.openxmlformats.org/markup-compatibility/2006" xmlns:r="http://schemas.openxmlformats.org/officeDocument/2006/relationships" xmlns:w="http://schemas.openxmlformats.org/wordprocessingml/2006/main" xmlns:w14="http://schemas.microsoft.com/office/word/2010/wordml" xmlns:w15="http://schemas.microsoft.com/office/word/2012/wordml" xmlns:w16se="http://schemas.microsoft.com/office/word/2015/wordml/symex" mc:Ignorable="w14 w15 w16se">
   <w:docDefaults>
     <w:rPrDefault>
       <w:rPr>
@@ -9823,7 +10067,7 @@
       </w:pPr>
     </w:pPrDefault>
   </w:docDefaults>
-  <w:latentStyles w:defLockedState="0" w:defUIPriority="99" w:defSemiHidden="0" w:defUnhideWhenUsed="0" w:defQFormat="0" w:count="371">
+  <w:latentStyles w:defLockedState="0" w:defUIPriority="99" w:defSemiHidden="0" w:defUnhideWhenUsed="0" w:defQFormat="0" w:count="372">
     <w:lsdException w:name="Normal" w:uiPriority="0" w:qFormat="1"/>
     <w:lsdException w:name="heading 1" w:uiPriority="9" w:qFormat="1"/>
     <w:lsdException w:name="heading 2" w:semiHidden="1" w:uiPriority="9" w:unhideWhenUsed="1" w:qFormat="1"/>
@@ -9929,7 +10173,6 @@
     <w:lsdException w:name="HTML Sample" w:semiHidden="1" w:unhideWhenUsed="1"/>
     <w:lsdException w:name="HTML Typewriter" w:semiHidden="1" w:unhideWhenUsed="1"/>
     <w:lsdException w:name="HTML Variable" w:semiHidden="1" w:unhideWhenUsed="1"/>
-    <w:lsdException w:name="Normal Table" w:semiHidden="1" w:unhideWhenUsed="1"/>
     <w:lsdException w:name="annotation subject" w:semiHidden="1" w:unhideWhenUsed="1"/>
     <w:lsdException w:name="No List" w:semiHidden="1" w:unhideWhenUsed="1"/>
     <w:lsdException w:name="Outline List 1" w:semiHidden="1" w:unhideWhenUsed="1"/>
@@ -9976,10 +10219,8 @@
     <w:lsdException w:name="Table Subtle 2" w:semiHidden="1" w:unhideWhenUsed="1"/>
     <w:lsdException w:name="Table Web 1" w:semiHidden="1" w:unhideWhenUsed="1"/>
     <w:lsdException w:name="Table Web 2" w:semiHidden="1" w:unhideWhenUsed="1"/>
-    <w:lsdException w:name="Table Web 3" w:semiHidden="1" w:unhideWhenUsed="1"/>
     <w:lsdException w:name="Balloon Text" w:semiHidden="1" w:unhideWhenUsed="1"/>
     <w:lsdException w:name="Table Grid" w:uiPriority="39"/>
-    <w:lsdException w:name="Table Theme" w:semiHidden="1" w:unhideWhenUsed="1"/>
     <w:lsdException w:name="Placeholder Text" w:semiHidden="1"/>
     <w:lsdException w:name="No Spacing" w:uiPriority="1" w:qFormat="1"/>
     <w:lsdException w:name="Light Shading" w:uiPriority="60"/>
@@ -10195,6 +10436,7 @@
     <w:lsdException w:name="List Table 5 Dark Accent 6" w:uiPriority="50"/>
     <w:lsdException w:name="List Table 6 Colorful Accent 6" w:uiPriority="51"/>
     <w:lsdException w:name="List Table 7 Colorful Accent 6" w:uiPriority="52"/>
+    <w:lsdException w:name="Mention" w:semiHidden="1" w:unhideWhenUsed="1"/>
   </w:latentStyles>
   <w:style w:type="paragraph" w:default="1" w:styleId="Normal">
     <w:name w:val="Normal"/>
@@ -10754,7 +10996,7 @@
 </file>
 
 <file path=customXml/itemProps1.xml><?xml version="1.0" encoding="utf-8"?>
-<ds:datastoreItem xmlns:ds="http://schemas.openxmlformats.org/officeDocument/2006/customXml" ds:itemID="{B7D99ADD-221A-4DD6-BBE1-27BD1C15C01C}">
+<ds:datastoreItem xmlns:ds="http://schemas.openxmlformats.org/officeDocument/2006/customXml" ds:itemID="{8FE49E8B-1A19-429A-B3BF-C03F34801D26}">
   <ds:schemaRefs>
     <ds:schemaRef ds:uri="http://schemas.openxmlformats.org/officeDocument/2006/bibliography"/>
   </ds:schemaRefs>

</xml_diff>

<commit_message>
SRS - Product Functions
</commit_message>
<xml_diff>
--- a/Documentation/MCSPROJ/Needed Documents/Software Requirement Specification.docx
+++ b/Documentation/MCSPROJ/Needed Documents/Software Requirement Specification.docx
@@ -4012,8 +4012,6 @@
         </w:rPr>
         <w:t xml:space="preserve"> and timely</w:t>
       </w:r>
-      <w:bookmarkStart w:id="7" w:name="_GoBack"/>
-      <w:bookmarkEnd w:id="7"/>
       <w:r>
         <w:rPr>
           <w:i w:val="0"/>
@@ -4109,11 +4107,11 @@
         <w:pStyle w:val="Heading2"/>
         <w:ind w:left="482" w:hanging="497"/>
       </w:pPr>
-      <w:bookmarkStart w:id="8" w:name="_Toc6267"/>
+      <w:bookmarkStart w:id="7" w:name="_Toc6267"/>
       <w:r>
         <w:t xml:space="preserve">References </w:t>
       </w:r>
-      <w:bookmarkEnd w:id="8"/>
+      <w:bookmarkEnd w:id="7"/>
     </w:p>
     <w:p>
       <w:pPr>
@@ -4208,22 +4206,22 @@
         <w:pStyle w:val="Heading1"/>
         <w:ind w:left="400" w:hanging="415"/>
       </w:pPr>
-      <w:bookmarkStart w:id="9" w:name="_Toc6268"/>
+      <w:bookmarkStart w:id="8" w:name="_Toc6268"/>
       <w:r>
         <w:t xml:space="preserve">Overall Description </w:t>
       </w:r>
-      <w:bookmarkEnd w:id="9"/>
+      <w:bookmarkEnd w:id="8"/>
     </w:p>
     <w:p>
       <w:pPr>
         <w:pStyle w:val="Heading2"/>
         <w:ind w:left="482" w:hanging="497"/>
       </w:pPr>
-      <w:bookmarkStart w:id="10" w:name="_Toc6269"/>
+      <w:bookmarkStart w:id="9" w:name="_Toc6269"/>
       <w:r>
         <w:t xml:space="preserve">Product Perspective </w:t>
       </w:r>
-      <w:bookmarkEnd w:id="10"/>
+      <w:bookmarkEnd w:id="9"/>
     </w:p>
     <w:p>
       <w:pPr>
@@ -4335,11 +4333,11 @@
         <w:pStyle w:val="Heading2"/>
         <w:ind w:left="482" w:hanging="497"/>
       </w:pPr>
-      <w:bookmarkStart w:id="11" w:name="_Toc6270"/>
+      <w:bookmarkStart w:id="10" w:name="_Toc6270"/>
       <w:r>
         <w:t xml:space="preserve">Product Functions </w:t>
       </w:r>
-      <w:bookmarkEnd w:id="11"/>
+      <w:bookmarkEnd w:id="10"/>
     </w:p>
     <w:p>
       <w:pPr>
@@ -4544,17 +4542,59 @@
       </w:pPr>
       <w:r>
         <w:rPr>
+          <w:i w:val="0"/>
+        </w:rPr>
+        <w:t>Level 0</w:t>
+      </w:r>
+    </w:p>
+    <w:p>
+      <w:pPr>
+        <w:ind w:left="842" w:firstLine="0"/>
+        <w:jc w:val="center"/>
+        <w:rPr>
+          <w:i w:val="0"/>
+        </w:rPr>
+      </w:pPr>
+    </w:p>
+    <w:p>
+      <w:pPr>
+        <w:ind w:left="842" w:firstLine="0"/>
+        <w:jc w:val="center"/>
+        <w:rPr>
+          <w:i w:val="0"/>
+        </w:rPr>
+      </w:pPr>
+    </w:p>
+    <w:p>
+      <w:pPr>
+        <w:ind w:left="842" w:firstLine="0"/>
+        <w:jc w:val="center"/>
+        <w:rPr>
+          <w:i w:val="0"/>
+        </w:rPr>
+      </w:pPr>
+    </w:p>
+    <w:p>
+      <w:pPr>
+        <w:ind w:left="842" w:firstLine="0"/>
+        <w:jc w:val="center"/>
+        <w:rPr>
+          <w:i w:val="0"/>
+        </w:rPr>
+      </w:pPr>
+      <w:r>
+        <w:rPr>
           <w:noProof/>
           <w:lang w:val="en-US" w:eastAsia="en-US"/>
         </w:rPr>
         <w:drawing>
-          <wp:anchor distT="0" distB="0" distL="114300" distR="114300" simplePos="0" relativeHeight="251658240" behindDoc="0" locked="0" layoutInCell="1" allowOverlap="1" wp14:anchorId="014F44B0" wp14:editId="590AB820">
+          <wp:anchor distT="0" distB="0" distL="114300" distR="114300" simplePos="0" relativeHeight="251658240" behindDoc="0" locked="0" layoutInCell="1" allowOverlap="1" wp14:anchorId="67FBA913" wp14:editId="3C922E85">
             <wp:simplePos x="0" y="0"/>
             <wp:positionH relativeFrom="margin">
-              <wp:posOffset>-480060</wp:posOffset>
+              <wp:align>center</wp:align>
             </wp:positionH>
             <wp:positionV relativeFrom="margin">
-              <wp:posOffset>1159510</wp:posOffset>
+              <wp:align>center</wp:align>
             </wp:positionV>
             <wp:extent cx="7077075" cy="4166235"/>
             <wp:effectExtent l="0" t="0" r="9525" b="5715"/>
@@ -4610,12 +4650,6 @@
           </wp:anchor>
         </w:drawing>
       </w:r>
-      <w:r>
-        <w:rPr>
-          <w:i w:val="0"/>
-        </w:rPr>
-        <w:t>Level 0</w:t>
-      </w:r>
     </w:p>
     <w:p>
       <w:pPr>
@@ -4652,12 +4686,6 @@
           <w:i w:val="0"/>
         </w:rPr>
       </w:pPr>
-      <w:r>
-        <w:rPr>
-          <w:i w:val="0"/>
-        </w:rPr>
-        <w:t>Level 1</w:t>
-      </w:r>
     </w:p>
     <w:p>
       <w:pPr>
@@ -4680,7 +4708,7 @@
         <w:rPr>
           <w:i w:val="0"/>
         </w:rPr>
-        <w:t>Creating of Account</w:t>
+        <w:t>Level 1</w:t>
       </w:r>
     </w:p>
     <w:p>
@@ -4691,20 +4719,43 @@
           <w:i w:val="0"/>
         </w:rPr>
       </w:pPr>
+    </w:p>
+    <w:p>
+      <w:pPr>
+        <w:ind w:left="842" w:firstLine="0"/>
+        <w:jc w:val="center"/>
+        <w:rPr>
+          <w:i w:val="0"/>
+        </w:rPr>
+      </w:pPr>
+      <w:r>
+        <w:rPr>
+          <w:i w:val="0"/>
+        </w:rPr>
+        <w:t>Creating of Account</w:t>
+      </w:r>
+    </w:p>
+    <w:p>
+      <w:pPr>
+        <w:ind w:left="842" w:firstLine="0"/>
+        <w:jc w:val="center"/>
+        <w:rPr>
+          <w:i w:val="0"/>
+        </w:rPr>
+      </w:pPr>
       <w:r>
         <w:rPr>
           <w:noProof/>
           <w:lang w:val="en-US" w:eastAsia="en-US"/>
         </w:rPr>
-        <w:lastRenderedPageBreak/>
         <w:drawing>
           <wp:anchor distT="0" distB="0" distL="114300" distR="114300" simplePos="0" relativeHeight="251659264" behindDoc="0" locked="0" layoutInCell="1" allowOverlap="1" wp14:anchorId="1865886B" wp14:editId="0A2F350F">
             <wp:simplePos x="0" y="0"/>
             <wp:positionH relativeFrom="margin">
-              <wp:posOffset>-4445</wp:posOffset>
+              <wp:align>center</wp:align>
             </wp:positionH>
             <wp:positionV relativeFrom="margin">
-              <wp:posOffset>-445</wp:posOffset>
+              <wp:align>center</wp:align>
             </wp:positionV>
             <wp:extent cx="6125845" cy="3830955"/>
             <wp:effectExtent l="0" t="0" r="8255" b="0"/>
@@ -4763,19 +4814,265 @@
           <w:i w:val="0"/>
         </w:rPr>
       </w:pPr>
+    </w:p>
+    <w:p>
+      <w:pPr>
+        <w:ind w:left="842" w:firstLine="0"/>
+        <w:jc w:val="center"/>
+        <w:rPr>
+          <w:i w:val="0"/>
+        </w:rPr>
+      </w:pPr>
+    </w:p>
+    <w:p>
+      <w:pPr>
+        <w:ind w:left="842" w:firstLine="0"/>
+        <w:jc w:val="center"/>
+        <w:rPr>
+          <w:i w:val="0"/>
+        </w:rPr>
+      </w:pPr>
+    </w:p>
+    <w:p>
+      <w:pPr>
+        <w:ind w:left="842" w:firstLine="0"/>
+        <w:jc w:val="center"/>
+        <w:rPr>
+          <w:i w:val="0"/>
+        </w:rPr>
+      </w:pPr>
+    </w:p>
+    <w:p>
+      <w:pPr>
+        <w:ind w:left="842" w:firstLine="0"/>
+        <w:jc w:val="center"/>
+        <w:rPr>
+          <w:i w:val="0"/>
+        </w:rPr>
+      </w:pPr>
+    </w:p>
+    <w:p>
+      <w:pPr>
+        <w:ind w:left="842" w:firstLine="0"/>
+        <w:jc w:val="center"/>
+        <w:rPr>
+          <w:i w:val="0"/>
+        </w:rPr>
+      </w:pPr>
+    </w:p>
+    <w:p>
+      <w:pPr>
+        <w:ind w:left="842" w:firstLine="0"/>
+        <w:jc w:val="center"/>
+        <w:rPr>
+          <w:i w:val="0"/>
+        </w:rPr>
+      </w:pPr>
+      <w:r>
+        <w:rPr>
+          <w:i w:val="0"/>
+        </w:rPr>
+        <w:lastRenderedPageBreak/>
+        <w:t>Reservation of Room for Walk-in Customers</w:t>
+      </w:r>
+    </w:p>
+    <w:p>
+      <w:pPr>
+        <w:spacing w:after="160" w:line="259" w:lineRule="auto"/>
+        <w:ind w:left="0" w:firstLine="0"/>
+        <w:rPr>
+          <w:i w:val="0"/>
+        </w:rPr>
+      </w:pPr>
       <w:r>
         <w:rPr>
           <w:noProof/>
           <w:lang w:val="en-US" w:eastAsia="en-US"/>
         </w:rPr>
         <w:drawing>
-          <wp:anchor distT="0" distB="0" distL="114300" distR="114300" simplePos="0" relativeHeight="251660288" behindDoc="0" locked="0" layoutInCell="1" allowOverlap="1" wp14:anchorId="7D76D66E" wp14:editId="530D47A6">
+          <wp:anchor distT="0" distB="0" distL="114300" distR="114300" simplePos="0" relativeHeight="251661312" behindDoc="0" locked="0" layoutInCell="1" allowOverlap="1" wp14:anchorId="043982CE" wp14:editId="2D5BC63E">
             <wp:simplePos x="0" y="0"/>
             <wp:positionH relativeFrom="margin">
-              <wp:posOffset>-253365</wp:posOffset>
+              <wp:align>center</wp:align>
             </wp:positionH>
             <wp:positionV relativeFrom="margin">
-              <wp:posOffset>4683125</wp:posOffset>
+              <wp:align>center</wp:align>
+            </wp:positionV>
+            <wp:extent cx="6828155" cy="4904105"/>
+            <wp:effectExtent l="0" t="0" r="0" b="0"/>
+            <wp:wrapSquare wrapText="bothSides"/>
+            <wp:docPr id="6" name="Picture 6" descr="http://i347.photobucket.com/albums/p452/hanreyes/Level%201%20-%20Resevation%20of%20Room%20for%20Walk-in%20Customers_zpsnxsaht8i.jpg"/>
+            <wp:cNvGraphicFramePr>
+              <a:graphicFrameLocks xmlns:a="http://schemas.openxmlformats.org/drawingml/2006/main" noChangeAspect="1"/>
+            </wp:cNvGraphicFramePr>
+            <a:graphic xmlns:a="http://schemas.openxmlformats.org/drawingml/2006/main">
+              <a:graphicData uri="http://schemas.openxmlformats.org/drawingml/2006/picture">
+                <pic:pic xmlns:pic="http://schemas.openxmlformats.org/drawingml/2006/picture">
+                  <pic:nvPicPr>
+                    <pic:cNvPr id="0" name="Picture 9" descr="http://i347.photobucket.com/albums/p452/hanreyes/Level%201%20-%20Resevation%20of%20Room%20for%20Walk-in%20Customers_zpsnxsaht8i.jpg"/>
+                    <pic:cNvPicPr>
+                      <a:picLocks noChangeAspect="1" noChangeArrowheads="1"/>
+                    </pic:cNvPicPr>
+                  </pic:nvPicPr>
+                  <pic:blipFill>
+                    <a:blip r:embed="rId16">
+                      <a:extLst>
+                        <a:ext uri="{28A0092B-C50C-407E-A947-70E740481C1C}">
+                          <a14:useLocalDpi xmlns:a14="http://schemas.microsoft.com/office/drawing/2010/main" val="0"/>
+                        </a:ext>
+                      </a:extLst>
+                    </a:blip>
+                    <a:srcRect/>
+                    <a:stretch>
+                      <a:fillRect/>
+                    </a:stretch>
+                  </pic:blipFill>
+                  <pic:spPr bwMode="auto">
+                    <a:xfrm>
+                      <a:off x="0" y="0"/>
+                      <a:ext cx="6828155" cy="4904105"/>
+                    </a:xfrm>
+                    <a:prstGeom prst="rect">
+                      <a:avLst/>
+                    </a:prstGeom>
+                    <a:noFill/>
+                    <a:ln>
+                      <a:noFill/>
+                    </a:ln>
+                  </pic:spPr>
+                </pic:pic>
+              </a:graphicData>
+            </a:graphic>
+            <wp14:sizeRelH relativeFrom="page">
+              <wp14:pctWidth>0</wp14:pctWidth>
+            </wp14:sizeRelH>
+            <wp14:sizeRelV relativeFrom="page">
+              <wp14:pctHeight>0</wp14:pctHeight>
+            </wp14:sizeRelV>
+          </wp:anchor>
+        </w:drawing>
+      </w:r>
+      <w:r>
+        <w:rPr>
+          <w:i w:val="0"/>
+        </w:rPr>
+        <w:br w:type="page"/>
+      </w:r>
+    </w:p>
+    <w:p>
+      <w:pPr>
+        <w:ind w:left="0" w:firstLine="0"/>
+        <w:jc w:val="center"/>
+        <w:rPr>
+          <w:i w:val="0"/>
+        </w:rPr>
+      </w:pPr>
+      <w:r>
+        <w:rPr>
+          <w:noProof/>
+          <w:lang w:val="en-US" w:eastAsia="en-US"/>
+        </w:rPr>
+        <w:lastRenderedPageBreak/>
+        <w:drawing>
+          <wp:anchor distT="0" distB="0" distL="114300" distR="114300" simplePos="0" relativeHeight="251663360" behindDoc="0" locked="0" layoutInCell="1" allowOverlap="1" wp14:anchorId="3F9D05F2" wp14:editId="05F9F414">
+            <wp:simplePos x="0" y="0"/>
+            <wp:positionH relativeFrom="margin">
+              <wp:align>center</wp:align>
+            </wp:positionH>
+            <wp:positionV relativeFrom="margin">
+              <wp:align>center</wp:align>
+            </wp:positionV>
+            <wp:extent cx="6638290" cy="3999230"/>
+            <wp:effectExtent l="0" t="0" r="0" b="1270"/>
+            <wp:wrapSquare wrapText="bothSides"/>
+            <wp:docPr id="8" name="Picture 8" descr="http://i347.photobucket.com/albums/p452/hanreyes/Level%201%20-%20Paying%20of%20Total%20Fee_zpsum3wotv4.jpg"/>
+            <wp:cNvGraphicFramePr>
+              <a:graphicFrameLocks xmlns:a="http://schemas.openxmlformats.org/drawingml/2006/main" noChangeAspect="1"/>
+            </wp:cNvGraphicFramePr>
+            <a:graphic xmlns:a="http://schemas.openxmlformats.org/drawingml/2006/main">
+              <a:graphicData uri="http://schemas.openxmlformats.org/drawingml/2006/picture">
+                <pic:pic xmlns:pic="http://schemas.openxmlformats.org/drawingml/2006/picture">
+                  <pic:nvPicPr>
+                    <pic:cNvPr id="0" name="Picture 13" descr="http://i347.photobucket.com/albums/p452/hanreyes/Level%201%20-%20Paying%20of%20Total%20Fee_zpsum3wotv4.jpg"/>
+                    <pic:cNvPicPr>
+                      <a:picLocks noChangeAspect="1" noChangeArrowheads="1"/>
+                    </pic:cNvPicPr>
+                  </pic:nvPicPr>
+                  <pic:blipFill>
+                    <a:blip r:embed="rId17">
+                      <a:extLst>
+                        <a:ext uri="{28A0092B-C50C-407E-A947-70E740481C1C}">
+                          <a14:useLocalDpi xmlns:a14="http://schemas.microsoft.com/office/drawing/2010/main" val="0"/>
+                        </a:ext>
+                      </a:extLst>
+                    </a:blip>
+                    <a:srcRect/>
+                    <a:stretch>
+                      <a:fillRect/>
+                    </a:stretch>
+                  </pic:blipFill>
+                  <pic:spPr bwMode="auto">
+                    <a:xfrm>
+                      <a:off x="0" y="0"/>
+                      <a:ext cx="6638290" cy="3999230"/>
+                    </a:xfrm>
+                    <a:prstGeom prst="rect">
+                      <a:avLst/>
+                    </a:prstGeom>
+                    <a:noFill/>
+                    <a:ln>
+                      <a:noFill/>
+                    </a:ln>
+                  </pic:spPr>
+                </pic:pic>
+              </a:graphicData>
+            </a:graphic>
+            <wp14:sizeRelH relativeFrom="page">
+              <wp14:pctWidth>0</wp14:pctWidth>
+            </wp14:sizeRelH>
+            <wp14:sizeRelV relativeFrom="page">
+              <wp14:pctHeight>0</wp14:pctHeight>
+            </wp14:sizeRelV>
+          </wp:anchor>
+        </w:drawing>
+      </w:r>
+      <w:r>
+        <w:rPr>
+          <w:i w:val="0"/>
+        </w:rPr>
+        <w:t>Reservation of Room for Online Customers</w:t>
+      </w:r>
+    </w:p>
+    <w:p>
+      <w:pPr>
+        <w:spacing w:after="160" w:line="259" w:lineRule="auto"/>
+        <w:ind w:left="0" w:firstLine="0"/>
+        <w:rPr>
+          <w:i w:val="0"/>
+        </w:rPr>
+      </w:pPr>
+    </w:p>
+    <w:p>
+      <w:pPr>
+        <w:spacing w:after="160" w:line="259" w:lineRule="auto"/>
+        <w:ind w:left="0" w:firstLine="0"/>
+        <w:rPr>
+          <w:i w:val="0"/>
+        </w:rPr>
+      </w:pPr>
+      <w:r>
+        <w:rPr>
+          <w:noProof/>
+          <w:lang w:val="en-US" w:eastAsia="en-US"/>
+        </w:rPr>
+        <w:drawing>
+          <wp:anchor distT="0" distB="0" distL="114300" distR="114300" simplePos="0" relativeHeight="251660288" behindDoc="0" locked="0" layoutInCell="1" allowOverlap="1" wp14:anchorId="001030DD" wp14:editId="082F4776">
+            <wp:simplePos x="0" y="0"/>
+            <wp:positionH relativeFrom="margin">
+              <wp:align>center</wp:align>
+            </wp:positionH>
+            <wp:positionV relativeFrom="margin">
+              <wp:align>center</wp:align>
             </wp:positionV>
             <wp:extent cx="6696710" cy="3716655"/>
             <wp:effectExtent l="0" t="0" r="8890" b="0"/>
@@ -4794,7 +5091,7 @@
                     </pic:cNvPicPr>
                   </pic:nvPicPr>
                   <pic:blipFill>
-                    <a:blip r:embed="rId16">
+                    <a:blip r:embed="rId18">
                       <a:extLst>
                         <a:ext uri="{28A0092B-C50C-407E-A947-70E740481C1C}">
                           <a14:useLocalDpi xmlns:a14="http://schemas.microsoft.com/office/drawing/2010/main" val="0"/>
@@ -4835,8 +5132,26 @@
         <w:rPr>
           <w:i w:val="0"/>
         </w:rPr>
-        <w:t>Reservation of Room for Online Customers</w:t>
-      </w:r>
+        <w:br w:type="page"/>
+      </w:r>
+    </w:p>
+    <w:p>
+      <w:pPr>
+        <w:spacing w:after="160" w:line="259" w:lineRule="auto"/>
+        <w:ind w:left="0" w:firstLine="0"/>
+        <w:rPr>
+          <w:i w:val="0"/>
+        </w:rPr>
+      </w:pPr>
+    </w:p>
+    <w:p>
+      <w:pPr>
+        <w:spacing w:after="160" w:line="259" w:lineRule="auto"/>
+        <w:ind w:left="0" w:firstLine="0"/>
+        <w:rPr>
+          <w:i w:val="0"/>
+        </w:rPr>
+      </w:pPr>
     </w:p>
     <w:p>
       <w:pPr>
@@ -4846,112 +5161,38 @@
           <w:i w:val="0"/>
         </w:rPr>
       </w:pPr>
+    </w:p>
+    <w:p>
+      <w:pPr>
+        <w:ind w:left="842" w:firstLine="0"/>
+        <w:jc w:val="center"/>
+        <w:rPr>
+          <w:i w:val="0"/>
+        </w:rPr>
+      </w:pPr>
+    </w:p>
+    <w:p>
+      <w:pPr>
+        <w:ind w:left="842" w:firstLine="0"/>
+        <w:jc w:val="center"/>
+        <w:rPr>
+          <w:i w:val="0"/>
+        </w:rPr>
+      </w:pPr>
+      <w:bookmarkStart w:id="11" w:name="_GoBack"/>
       <w:r>
         <w:rPr>
           <w:noProof/>
           <w:lang w:val="en-US" w:eastAsia="en-US"/>
         </w:rPr>
-        <w:lastRenderedPageBreak/>
         <w:drawing>
-          <wp:anchor distT="0" distB="0" distL="114300" distR="114300" simplePos="0" relativeHeight="251661312" behindDoc="0" locked="0" layoutInCell="1" allowOverlap="1" wp14:anchorId="094FA5CE" wp14:editId="4F98736D">
+          <wp:anchor distT="0" distB="0" distL="114300" distR="114300" simplePos="0" relativeHeight="251662336" behindDoc="0" locked="0" layoutInCell="1" allowOverlap="1" wp14:anchorId="4B09091C" wp14:editId="34AF635F">
             <wp:simplePos x="0" y="0"/>
-            <wp:positionH relativeFrom="column">
-              <wp:posOffset>-336550</wp:posOffset>
+            <wp:positionH relativeFrom="margin">
+              <wp:align>center</wp:align>
             </wp:positionH>
-            <wp:positionV relativeFrom="paragraph">
-              <wp:posOffset>360680</wp:posOffset>
-            </wp:positionV>
-            <wp:extent cx="6828155" cy="4904105"/>
-            <wp:effectExtent l="0" t="0" r="0" b="0"/>
-            <wp:wrapSquare wrapText="bothSides"/>
-            <wp:docPr id="6" name="Picture 6" descr="http://i347.photobucket.com/albums/p452/hanreyes/Level%201%20-%20Resevation%20of%20Room%20for%20Walk-in%20Customers_zpsnxsaht8i.jpg"/>
-            <wp:cNvGraphicFramePr>
-              <a:graphicFrameLocks xmlns:a="http://schemas.openxmlformats.org/drawingml/2006/main" noChangeAspect="1"/>
-            </wp:cNvGraphicFramePr>
-            <a:graphic xmlns:a="http://schemas.openxmlformats.org/drawingml/2006/main">
-              <a:graphicData uri="http://schemas.openxmlformats.org/drawingml/2006/picture">
-                <pic:pic xmlns:pic="http://schemas.openxmlformats.org/drawingml/2006/picture">
-                  <pic:nvPicPr>
-                    <pic:cNvPr id="0" name="Picture 9" descr="http://i347.photobucket.com/albums/p452/hanreyes/Level%201%20-%20Resevation%20of%20Room%20for%20Walk-in%20Customers_zpsnxsaht8i.jpg"/>
-                    <pic:cNvPicPr>
-                      <a:picLocks noChangeAspect="1" noChangeArrowheads="1"/>
-                    </pic:cNvPicPr>
-                  </pic:nvPicPr>
-                  <pic:blipFill>
-                    <a:blip r:embed="rId17">
-                      <a:extLst>
-                        <a:ext uri="{28A0092B-C50C-407E-A947-70E740481C1C}">
-                          <a14:useLocalDpi xmlns:a14="http://schemas.microsoft.com/office/drawing/2010/main" val="0"/>
-                        </a:ext>
-                      </a:extLst>
-                    </a:blip>
-                    <a:srcRect/>
-                    <a:stretch>
-                      <a:fillRect/>
-                    </a:stretch>
-                  </pic:blipFill>
-                  <pic:spPr bwMode="auto">
-                    <a:xfrm>
-                      <a:off x="0" y="0"/>
-                      <a:ext cx="6828155" cy="4904105"/>
-                    </a:xfrm>
-                    <a:prstGeom prst="rect">
-                      <a:avLst/>
-                    </a:prstGeom>
-                    <a:noFill/>
-                    <a:ln>
-                      <a:noFill/>
-                    </a:ln>
-                  </pic:spPr>
-                </pic:pic>
-              </a:graphicData>
-            </a:graphic>
-            <wp14:sizeRelH relativeFrom="page">
-              <wp14:pctWidth>0</wp14:pctWidth>
-            </wp14:sizeRelH>
-            <wp14:sizeRelV relativeFrom="page">
-              <wp14:pctHeight>0</wp14:pctHeight>
-            </wp14:sizeRelV>
-          </wp:anchor>
-        </w:drawing>
-      </w:r>
-      <w:r>
-        <w:rPr>
-          <w:i w:val="0"/>
-        </w:rPr>
-        <w:t>Reservation of Room for Walk-in Customers</w:t>
-      </w:r>
-    </w:p>
-    <w:p>
-      <w:pPr>
-        <w:ind w:left="842" w:firstLine="0"/>
-        <w:jc w:val="center"/>
-        <w:rPr>
-          <w:i w:val="0"/>
-        </w:rPr>
-      </w:pPr>
-    </w:p>
-    <w:p>
-      <w:pPr>
-        <w:ind w:left="842" w:firstLine="0"/>
-        <w:jc w:val="center"/>
-        <w:rPr>
-          <w:i w:val="0"/>
-        </w:rPr>
-      </w:pPr>
-      <w:r>
-        <w:rPr>
-          <w:noProof/>
-          <w:lang w:val="en-US" w:eastAsia="en-US"/>
-        </w:rPr>
-        <w:drawing>
-          <wp:anchor distT="0" distB="0" distL="114300" distR="114300" simplePos="0" relativeHeight="251662336" behindDoc="0" locked="0" layoutInCell="1" allowOverlap="1" wp14:anchorId="5AD74C22" wp14:editId="1090A978">
-            <wp:simplePos x="0" y="0"/>
-            <wp:positionH relativeFrom="column">
-              <wp:posOffset>-182245</wp:posOffset>
-            </wp:positionH>
-            <wp:positionV relativeFrom="paragraph">
-              <wp:posOffset>358140</wp:posOffset>
+            <wp:positionV relativeFrom="margin">
+              <wp:align>center</wp:align>
             </wp:positionV>
             <wp:extent cx="6543040" cy="2140585"/>
             <wp:effectExtent l="0" t="0" r="0" b="0"/>
@@ -4970,7 +5211,7 @@
                     </pic:cNvPicPr>
                   </pic:nvPicPr>
                   <pic:blipFill>
-                    <a:blip r:embed="rId18">
+                    <a:blip r:embed="rId19">
                       <a:extLst>
                         <a:ext uri="{28A0092B-C50C-407E-A947-70E740481C1C}">
                           <a14:useLocalDpi xmlns:a14="http://schemas.microsoft.com/office/drawing/2010/main" val="0"/>
@@ -5007,6 +5248,7 @@
           </wp:anchor>
         </w:drawing>
       </w:r>
+      <w:bookmarkEnd w:id="11"/>
       <w:r>
         <w:rPr>
           <w:i w:val="0"/>
@@ -5022,81 +5264,6 @@
           <w:i w:val="0"/>
         </w:rPr>
       </w:pPr>
-      <w:r>
-        <w:rPr>
-          <w:noProof/>
-          <w:lang w:val="en-US" w:eastAsia="en-US"/>
-        </w:rPr>
-        <w:lastRenderedPageBreak/>
-        <w:drawing>
-          <wp:anchor distT="0" distB="0" distL="114300" distR="114300" simplePos="0" relativeHeight="251663360" behindDoc="0" locked="0" layoutInCell="1" allowOverlap="1" wp14:anchorId="1AC661FB" wp14:editId="47A993A7">
-            <wp:simplePos x="0" y="0"/>
-            <wp:positionH relativeFrom="column">
-              <wp:posOffset>-288925</wp:posOffset>
-            </wp:positionH>
-            <wp:positionV relativeFrom="paragraph">
-              <wp:posOffset>360680</wp:posOffset>
-            </wp:positionV>
-            <wp:extent cx="6638290" cy="3999230"/>
-            <wp:effectExtent l="0" t="0" r="0" b="1270"/>
-            <wp:wrapSquare wrapText="bothSides"/>
-            <wp:docPr id="8" name="Picture 8" descr="http://i347.photobucket.com/albums/p452/hanreyes/Level%201%20-%20Paying%20of%20Total%20Fee_zpsum3wotv4.jpg"/>
-            <wp:cNvGraphicFramePr>
-              <a:graphicFrameLocks xmlns:a="http://schemas.openxmlformats.org/drawingml/2006/main" noChangeAspect="1"/>
-            </wp:cNvGraphicFramePr>
-            <a:graphic xmlns:a="http://schemas.openxmlformats.org/drawingml/2006/main">
-              <a:graphicData uri="http://schemas.openxmlformats.org/drawingml/2006/picture">
-                <pic:pic xmlns:pic="http://schemas.openxmlformats.org/drawingml/2006/picture">
-                  <pic:nvPicPr>
-                    <pic:cNvPr id="0" name="Picture 13" descr="http://i347.photobucket.com/albums/p452/hanreyes/Level%201%20-%20Paying%20of%20Total%20Fee_zpsum3wotv4.jpg"/>
-                    <pic:cNvPicPr>
-                      <a:picLocks noChangeAspect="1" noChangeArrowheads="1"/>
-                    </pic:cNvPicPr>
-                  </pic:nvPicPr>
-                  <pic:blipFill>
-                    <a:blip r:embed="rId19">
-                      <a:extLst>
-                        <a:ext uri="{28A0092B-C50C-407E-A947-70E740481C1C}">
-                          <a14:useLocalDpi xmlns:a14="http://schemas.microsoft.com/office/drawing/2010/main" val="0"/>
-                        </a:ext>
-                      </a:extLst>
-                    </a:blip>
-                    <a:srcRect/>
-                    <a:stretch>
-                      <a:fillRect/>
-                    </a:stretch>
-                  </pic:blipFill>
-                  <pic:spPr bwMode="auto">
-                    <a:xfrm>
-                      <a:off x="0" y="0"/>
-                      <a:ext cx="6638290" cy="3999230"/>
-                    </a:xfrm>
-                    <a:prstGeom prst="rect">
-                      <a:avLst/>
-                    </a:prstGeom>
-                    <a:noFill/>
-                    <a:ln>
-                      <a:noFill/>
-                    </a:ln>
-                  </pic:spPr>
-                </pic:pic>
-              </a:graphicData>
-            </a:graphic>
-            <wp14:sizeRelH relativeFrom="page">
-              <wp14:pctWidth>0</wp14:pctWidth>
-            </wp14:sizeRelH>
-            <wp14:sizeRelV relativeFrom="page">
-              <wp14:pctHeight>0</wp14:pctHeight>
-            </wp14:sizeRelV>
-          </wp:anchor>
-        </w:drawing>
-      </w:r>
-      <w:r>
-        <w:rPr>
-          <w:i w:val="0"/>
-        </w:rPr>
-        <w:t>Paying of Total Fee</w:t>
-      </w:r>
     </w:p>
     <w:p>
       <w:pPr>
@@ -5109,11 +5276,36 @@
     </w:p>
     <w:p>
       <w:pPr>
+        <w:ind w:left="842" w:firstLine="0"/>
+        <w:jc w:val="center"/>
+        <w:rPr>
+          <w:i w:val="0"/>
+        </w:rPr>
+      </w:pPr>
+    </w:p>
+    <w:p>
+      <w:pPr>
+        <w:spacing w:after="160" w:line="259" w:lineRule="auto"/>
+        <w:ind w:left="0" w:firstLine="0"/>
+        <w:rPr>
+          <w:i w:val="0"/>
+        </w:rPr>
+      </w:pPr>
+      <w:r>
+        <w:rPr>
+          <w:i w:val="0"/>
+        </w:rPr>
+        <w:br w:type="page"/>
+      </w:r>
+    </w:p>
+    <w:p>
+      <w:pPr>
         <w:pStyle w:val="Heading2"/>
         <w:ind w:left="482" w:hanging="497"/>
       </w:pPr>
       <w:bookmarkStart w:id="12" w:name="_Toc6271"/>
       <w:r>
+        <w:lastRenderedPageBreak/>
         <w:t xml:space="preserve">User Classes and Characteristics </w:t>
       </w:r>
       <w:bookmarkEnd w:id="12"/>
@@ -5362,14 +5554,7 @@
         <w:rPr>
           <w:i w:val="0"/>
         </w:rPr>
-        <w:t xml:space="preserve">can access to the administration panel that is considered the center of the system. As the head authorized </w:t>
-      </w:r>
-      <w:r>
-        <w:rPr>
-          <w:i w:val="0"/>
-        </w:rPr>
-        <w:lastRenderedPageBreak/>
-        <w:t xml:space="preserve">person of the resort, the owner gets the capability to manage the other users including their user levels and privileges. </w:t>
+        <w:t xml:space="preserve">can access to the administration panel that is considered the center of the system. As the head authorized person of the resort, the owner gets the capability to manage the other users including their user levels and privileges. </w:t>
       </w:r>
       <w:r>
         <w:rPr>
@@ -5647,6 +5832,7 @@
         <w:rPr>
           <w:i w:val="0"/>
         </w:rPr>
+        <w:lastRenderedPageBreak/>
         <w:t xml:space="preserve">The customer is the one who will be using the very system that is being created. They are in charge of creating a reservation in the website. They are also the one who will populate the system by registering an account. They are to provide accurate and honest information so that the management can better serve them. The customer can perform limited functions such as registering an account, booking a reservation, sending an email feedback/report to management through the website, and viewing the site’s contents. </w:t>
       </w:r>
     </w:p>
@@ -5798,7 +5984,6 @@
         <w:rPr>
           <w:i w:val="0"/>
         </w:rPr>
-        <w:lastRenderedPageBreak/>
         <w:t>Software:</w:t>
       </w:r>
     </w:p>
@@ -6093,6 +6278,7 @@
         <w:rPr>
           <w:i w:val="0"/>
         </w:rPr>
+        <w:lastRenderedPageBreak/>
         <w:t>The system will display the inventory continuously and show future returns, which will permit customers to make reservations accordingly.</w:t>
       </w:r>
     </w:p>
@@ -6212,7 +6398,6 @@
       </w:pPr>
       <w:bookmarkStart w:id="17" w:name="_Toc6276"/>
       <w:r>
-        <w:lastRenderedPageBreak/>
         <w:t xml:space="preserve">External Interface Requirements </w:t>
       </w:r>
       <w:bookmarkEnd w:id="17"/>
@@ -6478,6 +6663,7 @@
       </w:pPr>
       <w:bookmarkStart w:id="21" w:name="_Toc6280"/>
       <w:r>
+        <w:lastRenderedPageBreak/>
         <w:t>Communications Interfaces</w:t>
       </w:r>
       <w:bookmarkEnd w:id="21"/>
@@ -6532,11 +6718,7 @@
         <w:ind w:left="-5"/>
       </w:pPr>
       <w:r>
-        <w:t xml:space="preserve">&lt;This template illustrates organizing the functional requirements for the product by system features, the major services provided by the product. You may prefer to organize this section by </w:t>
-      </w:r>
-      <w:r>
-        <w:lastRenderedPageBreak/>
-        <w:t xml:space="preserve">use case, mode of operation, user class, object class, functional hierarchy, or combinations of these, whatever makes the most logical sense for your product.&gt; </w:t>
+        <w:t xml:space="preserve">&lt;This template illustrates organizing the functional requirements for the product by system features, the major services provided by the product. You may prefer to organize this section by use case, mode of operation, user class, object class, functional hierarchy, or combinations of these, whatever makes the most logical sense for your product.&gt; </w:t>
       </w:r>
     </w:p>
     <w:p>
@@ -6876,6 +7058,7 @@
       </w:pPr>
       <w:bookmarkStart w:id="24" w:name="_Toc6283"/>
       <w:r>
+        <w:lastRenderedPageBreak/>
         <w:t xml:space="preserve">System Feature 2 (and so on) </w:t>
       </w:r>
       <w:bookmarkEnd w:id="24"/>
@@ -7005,7 +7188,6 @@
       </w:pPr>
       <w:bookmarkStart w:id="27" w:name="_Toc6286"/>
       <w:r>
-        <w:lastRenderedPageBreak/>
         <w:t xml:space="preserve">Safety Requirements </w:t>
       </w:r>
       <w:bookmarkEnd w:id="27"/>
@@ -7448,6 +7630,7 @@
         <w:rPr>
           <w:i w:val="0"/>
         </w:rPr>
+        <w:lastRenderedPageBreak/>
         <w:t xml:space="preserve">Security – Access to the different subsystems will be secured by a user </w:t>
       </w:r>
       <w:r>
@@ -7745,7 +7928,6 @@
       </w:pPr>
       <w:bookmarkStart w:id="31" w:name="_Toc6290"/>
       <w:r>
-        <w:lastRenderedPageBreak/>
         <w:t xml:space="preserve">Other Requirements </w:t>
       </w:r>
       <w:bookmarkEnd w:id="31"/>
@@ -8563,7 +8745,7 @@
         <w:noProof/>
         <w:sz w:val="20"/>
       </w:rPr>
-      <w:t>2</w:t>
+      <w:t>11</w:t>
     </w:r>
     <w:r>
       <w:rPr>
@@ -10996,7 +11178,7 @@
 </file>
 
 <file path=customXml/itemProps1.xml><?xml version="1.0" encoding="utf-8"?>
-<ds:datastoreItem xmlns:ds="http://schemas.openxmlformats.org/officeDocument/2006/customXml" ds:itemID="{8FE49E8B-1A19-429A-B3BF-C03F34801D26}">
+<ds:datastoreItem xmlns:ds="http://schemas.openxmlformats.org/officeDocument/2006/customXml" ds:itemID="{697F382D-BB59-41BE-8EEA-94A23FED006E}">
   <ds:schemaRefs>
     <ds:schemaRef ds:uri="http://schemas.openxmlformats.org/officeDocument/2006/bibliography"/>
   </ds:schemaRefs>

</xml_diff>

<commit_message>
SRS - Communication Interfaces
</commit_message>
<xml_diff>
--- a/Documentation/MCSPROJ/Needed Documents/Software Requirement Specification.docx
+++ b/Documentation/MCSPROJ/Needed Documents/Software Requirement Specification.docx
@@ -5179,7 +5179,6 @@
           <w:i w:val="0"/>
         </w:rPr>
       </w:pPr>
-      <w:bookmarkStart w:id="11" w:name="_GoBack"/>
       <w:r>
         <w:rPr>
           <w:noProof/>
@@ -5248,7 +5247,6 @@
           </wp:anchor>
         </w:drawing>
       </w:r>
-      <w:bookmarkEnd w:id="11"/>
       <w:r>
         <w:rPr>
           <w:i w:val="0"/>
@@ -5303,12 +5301,12 @@
         <w:pStyle w:val="Heading2"/>
         <w:ind w:left="482" w:hanging="497"/>
       </w:pPr>
-      <w:bookmarkStart w:id="12" w:name="_Toc6271"/>
+      <w:bookmarkStart w:id="11" w:name="_Toc6271"/>
       <w:r>
         <w:lastRenderedPageBreak/>
         <w:t xml:space="preserve">User Classes and Characteristics </w:t>
       </w:r>
-      <w:bookmarkEnd w:id="12"/>
+      <w:bookmarkEnd w:id="11"/>
     </w:p>
     <w:p>
       <w:pPr>
@@ -5560,7 +5558,19 @@
         <w:rPr>
           <w:i w:val="0"/>
         </w:rPr>
-        <w:t xml:space="preserve">The owner can conduct system backups and recovery </w:t>
+        <w:t>The owner</w:t>
+      </w:r>
+      <w:r>
+        <w:rPr>
+          <w:i w:val="0"/>
+        </w:rPr>
+        <w:t>/admin</w:t>
+      </w:r>
+      <w:r>
+        <w:rPr>
+          <w:i w:val="0"/>
+        </w:rPr>
+        <w:t xml:space="preserve"> can conduct system backups and recovery </w:t>
       </w:r>
       <w:r>
         <w:rPr>
@@ -5841,11 +5851,11 @@
         <w:pStyle w:val="Heading2"/>
         <w:ind w:left="482" w:hanging="497"/>
       </w:pPr>
-      <w:bookmarkStart w:id="13" w:name="_Toc6272"/>
+      <w:bookmarkStart w:id="12" w:name="_Toc6272"/>
       <w:r>
         <w:t xml:space="preserve">Operating Environment </w:t>
       </w:r>
-      <w:bookmarkEnd w:id="13"/>
+      <w:bookmarkEnd w:id="12"/>
     </w:p>
     <w:p>
       <w:pPr>
@@ -6074,11 +6084,11 @@
         <w:pStyle w:val="Heading2"/>
         <w:ind w:left="482" w:hanging="497"/>
       </w:pPr>
-      <w:bookmarkStart w:id="14" w:name="_Toc6273"/>
+      <w:bookmarkStart w:id="13" w:name="_Toc6273"/>
       <w:r>
         <w:t xml:space="preserve">Design and Implementation Constraints </w:t>
       </w:r>
-      <w:bookmarkEnd w:id="14"/>
+      <w:bookmarkEnd w:id="13"/>
     </w:p>
     <w:p>
       <w:pPr>
@@ -6132,11 +6142,11 @@
         <w:pStyle w:val="Heading2"/>
         <w:ind w:left="482" w:hanging="497"/>
       </w:pPr>
-      <w:bookmarkStart w:id="15" w:name="_Toc6274"/>
+      <w:bookmarkStart w:id="14" w:name="_Toc6274"/>
       <w:r>
         <w:t xml:space="preserve">User Documentation </w:t>
       </w:r>
-      <w:bookmarkEnd w:id="15"/>
+      <w:bookmarkEnd w:id="14"/>
     </w:p>
     <w:p>
       <w:pPr>
@@ -6219,11 +6229,11 @@
         <w:pStyle w:val="Heading2"/>
         <w:ind w:left="482" w:hanging="497"/>
       </w:pPr>
-      <w:bookmarkStart w:id="16" w:name="_Toc6275"/>
+      <w:bookmarkStart w:id="15" w:name="_Toc6275"/>
       <w:r>
         <w:t xml:space="preserve">Assumptions and Dependencies </w:t>
       </w:r>
-      <w:bookmarkEnd w:id="16"/>
+      <w:bookmarkEnd w:id="15"/>
     </w:p>
     <w:p>
       <w:pPr>
@@ -6396,22 +6406,22 @@
         <w:pStyle w:val="Heading1"/>
         <w:ind w:left="400" w:hanging="415"/>
       </w:pPr>
-      <w:bookmarkStart w:id="17" w:name="_Toc6276"/>
+      <w:bookmarkStart w:id="16" w:name="_Toc6276"/>
       <w:r>
         <w:t xml:space="preserve">External Interface Requirements </w:t>
       </w:r>
-      <w:bookmarkEnd w:id="17"/>
+      <w:bookmarkEnd w:id="16"/>
     </w:p>
     <w:p>
       <w:pPr>
         <w:pStyle w:val="Heading2"/>
         <w:ind w:left="482" w:hanging="497"/>
       </w:pPr>
-      <w:bookmarkStart w:id="18" w:name="_Toc6277"/>
+      <w:bookmarkStart w:id="17" w:name="_Toc6277"/>
       <w:r>
         <w:t xml:space="preserve">User Interfaces </w:t>
       </w:r>
-      <w:bookmarkEnd w:id="18"/>
+      <w:bookmarkEnd w:id="17"/>
     </w:p>
     <w:p>
       <w:pPr>
@@ -6426,11 +6436,11 @@
         <w:pStyle w:val="Heading2"/>
         <w:ind w:left="482" w:hanging="497"/>
       </w:pPr>
-      <w:bookmarkStart w:id="19" w:name="_Toc6278"/>
+      <w:bookmarkStart w:id="18" w:name="_Toc6278"/>
       <w:r>
         <w:t xml:space="preserve">Hardware Interfaces </w:t>
       </w:r>
-      <w:bookmarkEnd w:id="19"/>
+      <w:bookmarkEnd w:id="18"/>
     </w:p>
     <w:p>
       <w:pPr>
@@ -6560,11 +6570,11 @@
         <w:pStyle w:val="Heading2"/>
         <w:ind w:left="482" w:hanging="497"/>
       </w:pPr>
-      <w:bookmarkStart w:id="20" w:name="_Toc6279"/>
+      <w:bookmarkStart w:id="19" w:name="_Toc6279"/>
       <w:r>
         <w:t xml:space="preserve">Software Interfaces </w:t>
       </w:r>
-      <w:bookmarkEnd w:id="20"/>
+      <w:bookmarkEnd w:id="19"/>
     </w:p>
     <w:p>
       <w:pPr>
@@ -6661,12 +6671,12 @@
         <w:pStyle w:val="Heading2"/>
         <w:ind w:left="482" w:hanging="497"/>
       </w:pPr>
-      <w:bookmarkStart w:id="21" w:name="_Toc6280"/>
+      <w:bookmarkStart w:id="20" w:name="_Toc6280"/>
       <w:r>
         <w:lastRenderedPageBreak/>
         <w:t>Communications Interfaces</w:t>
       </w:r>
-      <w:bookmarkEnd w:id="21"/>
+      <w:bookmarkEnd w:id="20"/>
     </w:p>
     <w:p>
       <w:pPr>
@@ -6680,19 +6690,87 @@
         <w:rPr>
           <w:i w:val="0"/>
         </w:rPr>
-        <w:t xml:space="preserve">The software will be </w:t>
-      </w:r>
-      <w:r>
-        <w:rPr>
-          <w:i w:val="0"/>
-        </w:rPr>
-        <w:t>having</w:t>
-      </w:r>
-      <w:r>
-        <w:rPr>
-          <w:i w:val="0"/>
-        </w:rPr>
-        <w:t xml:space="preserve"> an association with e-mails, the software will make use of the email by either sending updates about the reservation made, or confirming a recently made account. Since the application is a website, it also is associated, of course, with a web browser. To access the website, the user must be first connected to an internet connection and must have a web browser of any kind.</w:t>
+        <w:t xml:space="preserve">The </w:t>
+      </w:r>
+      <w:r>
+        <w:rPr>
+          <w:i w:val="0"/>
+        </w:rPr>
+        <w:t xml:space="preserve">application </w:t>
+      </w:r>
+      <w:r>
+        <w:rPr>
+          <w:i w:val="0"/>
+        </w:rPr>
+        <w:t xml:space="preserve">software will be </w:t>
+      </w:r>
+      <w:r>
+        <w:rPr>
+          <w:i w:val="0"/>
+        </w:rPr>
+        <w:t>here</w:t>
+      </w:r>
+      <w:r>
+        <w:rPr>
+          <w:i w:val="0"/>
+        </w:rPr>
+        <w:t xml:space="preserve"> an association with e-mails, </w:t>
+      </w:r>
+      <w:r>
+        <w:rPr>
+          <w:i w:val="0"/>
+        </w:rPr>
+        <w:t xml:space="preserve">wherein it </w:t>
+      </w:r>
+      <w:r>
+        <w:rPr>
+          <w:i w:val="0"/>
+        </w:rPr>
+        <w:t>will</w:t>
+      </w:r>
+      <w:r>
+        <w:rPr>
+          <w:i w:val="0"/>
+        </w:rPr>
+        <w:t xml:space="preserve"> make use of the email </w:t>
+      </w:r>
+      <w:r>
+        <w:rPr>
+          <w:i w:val="0"/>
+        </w:rPr>
+        <w:t>for sending</w:t>
+      </w:r>
+      <w:r>
+        <w:rPr>
+          <w:i w:val="0"/>
+        </w:rPr>
+        <w:t xml:space="preserve"> updates about the reservation </w:t>
+      </w:r>
+      <w:r>
+        <w:rPr>
+          <w:i w:val="0"/>
+        </w:rPr>
+        <w:t>made,</w:t>
+      </w:r>
+      <w:r>
+        <w:rPr>
+          <w:i w:val="0"/>
+        </w:rPr>
+        <w:t xml:space="preserve"> and</w:t>
+      </w:r>
+      <w:bookmarkStart w:id="21" w:name="_GoBack"/>
+      <w:bookmarkEnd w:id="21"/>
+      <w:r>
+        <w:rPr>
+          <w:i w:val="0"/>
+        </w:rPr>
+        <w:t>/or confirmation of customer account</w:t>
+      </w:r>
+      <w:r>
+        <w:rPr>
+          <w:i w:val="0"/>
+        </w:rPr>
+        <w:t>. Since the application is a website, it also is associated, of course, with a web browser. To access the website, the user must be first connected to an internet connection and must have a web browser of any kind.</w:t>
       </w:r>
       <w:r>
         <w:rPr>
@@ -11178,7 +11256,7 @@
 </file>
 
 <file path=customXml/itemProps1.xml><?xml version="1.0" encoding="utf-8"?>
-<ds:datastoreItem xmlns:ds="http://schemas.openxmlformats.org/officeDocument/2006/customXml" ds:itemID="{697F382D-BB59-41BE-8EEA-94A23FED006E}">
+<ds:datastoreItem xmlns:ds="http://schemas.openxmlformats.org/officeDocument/2006/customXml" ds:itemID="{A7AAF785-4D66-4B24-9172-126026D84FA1}">
   <ds:schemaRefs>
     <ds:schemaRef ds:uri="http://schemas.openxmlformats.org/officeDocument/2006/bibliography"/>
   </ds:schemaRefs>

</xml_diff>

<commit_message>
SRS - Software Quality Attributes
</commit_message>
<xml_diff>
--- a/Documentation/MCSPROJ/Needed Documents/Software Requirement Specification.docx
+++ b/Documentation/MCSPROJ/Needed Documents/Software Requirement Specification.docx
@@ -222,7 +222,14 @@
       </w:r>
       <w:r>
         <w:br/>
-        <w:t xml:space="preserve">Belchez, </w:t>
+      </w:r>
+      <w:proofErr w:type="spellStart"/>
+      <w:r>
+        <w:t>Belchez</w:t>
+      </w:r>
+      <w:proofErr w:type="spellEnd"/>
+      <w:r>
+        <w:t xml:space="preserve">, </w:t>
       </w:r>
       <w:r>
         <w:rPr>
@@ -269,20 +276,38 @@
           <w:b/>
           <w:sz w:val="20"/>
         </w:rPr>
-        <w:t xml:space="preserve">Copyright © 1999 by Karl E. Wiegers. Permission is granted to use, modify, and distribute this document. </w:t>
-      </w:r>
-    </w:p>
-    <w:p>
-      <w:pPr>
-        <w:spacing w:after="3" w:line="577" w:lineRule="auto"/>
-        <w:ind w:left="-5"/>
-      </w:pPr>
+        <w:t xml:space="preserve">Copyright © 1999 by Karl E. </w:t>
+      </w:r>
+      <w:proofErr w:type="spellStart"/>
       <w:r>
         <w:rPr>
           <w:rFonts w:ascii="Times New Roman" w:eastAsia="Times New Roman" w:hAnsi="Times New Roman" w:cs="Times New Roman"/>
           <w:b/>
           <w:sz w:val="20"/>
         </w:rPr>
+        <w:t>Wiegers</w:t>
+      </w:r>
+      <w:proofErr w:type="spellEnd"/>
+      <w:r>
+        <w:rPr>
+          <w:rFonts w:ascii="Times New Roman" w:eastAsia="Times New Roman" w:hAnsi="Times New Roman" w:cs="Times New Roman"/>
+          <w:b/>
+          <w:sz w:val="20"/>
+        </w:rPr>
+        <w:t xml:space="preserve">. Permission is granted to use, modify, and distribute this document. </w:t>
+      </w:r>
+    </w:p>
+    <w:p>
+      <w:pPr>
+        <w:spacing w:after="3" w:line="577" w:lineRule="auto"/>
+        <w:ind w:left="-5"/>
+      </w:pPr>
+      <w:r>
+        <w:rPr>
+          <w:rFonts w:ascii="Times New Roman" w:eastAsia="Times New Roman" w:hAnsi="Times New Roman" w:cs="Times New Roman"/>
+          <w:b/>
+          <w:sz w:val="20"/>
+        </w:rPr>
         <w:t>Software</w:t>
       </w:r>
       <w:r>
@@ -299,7 +324,25 @@
           <w:b/>
           <w:sz w:val="20"/>
         </w:rPr>
-        <w:t xml:space="preserve">Requirements Specification for &lt;Project&gt;  Page ii </w:t>
+        <w:t>Requirements Specification for &lt;Project</w:t>
+      </w:r>
+      <w:proofErr w:type="gramStart"/>
+      <w:r>
+        <w:rPr>
+          <w:rFonts w:ascii="Times New Roman" w:eastAsia="Times New Roman" w:hAnsi="Times New Roman" w:cs="Times New Roman"/>
+          <w:b/>
+          <w:sz w:val="20"/>
+        </w:rPr>
+        <w:t>&gt;  Page</w:t>
+      </w:r>
+      <w:proofErr w:type="gramEnd"/>
+      <w:r>
+        <w:rPr>
+          <w:rFonts w:ascii="Times New Roman" w:eastAsia="Times New Roman" w:hAnsi="Times New Roman" w:cs="Times New Roman"/>
+          <w:b/>
+          <w:sz w:val="20"/>
+        </w:rPr>
+        <w:t xml:space="preserve"> ii </w:t>
       </w:r>
     </w:p>
     <w:p>
@@ -2596,7 +2639,27 @@
                 <w:i w:val="0"/>
                 <w:sz w:val="24"/>
               </w:rPr>
-              <w:t>Reason For Changes</w:t>
+              <w:t xml:space="preserve">Reason </w:t>
+            </w:r>
+            <w:proofErr w:type="gramStart"/>
+            <w:r>
+              <w:rPr>
+                <w:rFonts w:ascii="Times New Roman" w:eastAsia="Times New Roman" w:hAnsi="Times New Roman" w:cs="Times New Roman"/>
+                <w:b/>
+                <w:i w:val="0"/>
+                <w:sz w:val="24"/>
+              </w:rPr>
+              <w:t>For</w:t>
+            </w:r>
+            <w:proofErr w:type="gramEnd"/>
+            <w:r>
+              <w:rPr>
+                <w:rFonts w:ascii="Times New Roman" w:eastAsia="Times New Roman" w:hAnsi="Times New Roman" w:cs="Times New Roman"/>
+                <w:b/>
+                <w:i w:val="0"/>
+                <w:sz w:val="24"/>
+              </w:rPr>
+              <w:t xml:space="preserve"> Changes</w:t>
             </w:r>
           </w:p>
         </w:tc>
@@ -2656,6 +2719,7 @@
                 <w:i w:val="0"/>
               </w:rPr>
             </w:pPr>
+            <w:proofErr w:type="spellStart"/>
             <w:r>
               <w:rPr>
                 <w:rFonts w:eastAsia="Times New Roman"/>
@@ -2663,13 +2727,23 @@
               </w:rPr>
               <w:t>Maica</w:t>
             </w:r>
+            <w:proofErr w:type="spellEnd"/>
             <w:r>
               <w:rPr>
                 <w:rFonts w:eastAsia="Times New Roman"/>
                 <w:i w:val="0"/>
               </w:rPr>
-              <w:t xml:space="preserve"> L. Belchez</w:t>
-            </w:r>
+              <w:t xml:space="preserve"> L. </w:t>
+            </w:r>
+            <w:proofErr w:type="spellStart"/>
+            <w:r>
+              <w:rPr>
+                <w:rFonts w:eastAsia="Times New Roman"/>
+                <w:i w:val="0"/>
+              </w:rPr>
+              <w:t>Belchez</w:t>
+            </w:r>
+            <w:proofErr w:type="spellEnd"/>
           </w:p>
         </w:tc>
         <w:tc>
@@ -2781,12 +2855,28 @@
                 <w:i w:val="0"/>
               </w:rPr>
             </w:pPr>
+            <w:proofErr w:type="spellStart"/>
             <w:r>
               <w:rPr>
                 <w:i w:val="0"/>
               </w:rPr>
-              <w:t>Maica L. Belchez</w:t>
-            </w:r>
+              <w:t>Maica</w:t>
+            </w:r>
+            <w:proofErr w:type="spellEnd"/>
+            <w:r>
+              <w:rPr>
+                <w:i w:val="0"/>
+              </w:rPr>
+              <w:t xml:space="preserve"> L. </w:t>
+            </w:r>
+            <w:proofErr w:type="spellStart"/>
+            <w:r>
+              <w:rPr>
+                <w:i w:val="0"/>
+              </w:rPr>
+              <w:t>Belchez</w:t>
+            </w:r>
+            <w:proofErr w:type="spellEnd"/>
           </w:p>
         </w:tc>
         <w:tc>
@@ -2904,12 +2994,28 @@
                 <w:i w:val="0"/>
               </w:rPr>
             </w:pPr>
+            <w:proofErr w:type="spellStart"/>
             <w:r>
               <w:rPr>
                 <w:i w:val="0"/>
               </w:rPr>
-              <w:t>Maica L. Belchez</w:t>
-            </w:r>
+              <w:t>Maica</w:t>
+            </w:r>
+            <w:proofErr w:type="spellEnd"/>
+            <w:r>
+              <w:rPr>
+                <w:i w:val="0"/>
+              </w:rPr>
+              <w:t xml:space="preserve"> L. </w:t>
+            </w:r>
+            <w:proofErr w:type="spellStart"/>
+            <w:r>
+              <w:rPr>
+                <w:i w:val="0"/>
+              </w:rPr>
+              <w:t>Belchez</w:t>
+            </w:r>
+            <w:proofErr w:type="spellEnd"/>
           </w:p>
           <w:p>
             <w:pPr>
@@ -3071,12 +3177,28 @@
                 <w:i w:val="0"/>
               </w:rPr>
             </w:pPr>
+            <w:proofErr w:type="spellStart"/>
             <w:r>
               <w:rPr>
                 <w:i w:val="0"/>
               </w:rPr>
-              <w:t>Maica L. Belchez</w:t>
-            </w:r>
+              <w:t>Maica</w:t>
+            </w:r>
+            <w:proofErr w:type="spellEnd"/>
+            <w:r>
+              <w:rPr>
+                <w:i w:val="0"/>
+              </w:rPr>
+              <w:t xml:space="preserve"> L. </w:t>
+            </w:r>
+            <w:proofErr w:type="spellStart"/>
+            <w:r>
+              <w:rPr>
+                <w:i w:val="0"/>
+              </w:rPr>
+              <w:t>Belchez</w:t>
+            </w:r>
+            <w:proofErr w:type="spellEnd"/>
           </w:p>
           <w:p>
             <w:pPr>
@@ -3406,7 +3528,21 @@
         <w:rPr>
           <w:i w:val="0"/>
         </w:rPr>
-        <w:t>pt with 1.0 line spacing. It has used the bold property to set the headings of the document.</w:t>
+        <w:t xml:space="preserve">pt with </w:t>
+      </w:r>
+      <w:proofErr w:type="gramStart"/>
+      <w:r>
+        <w:rPr>
+          <w:i w:val="0"/>
+        </w:rPr>
+        <w:t>1.0 line</w:t>
+      </w:r>
+      <w:proofErr w:type="gramEnd"/>
+      <w:r>
+        <w:rPr>
+          <w:i w:val="0"/>
+        </w:rPr>
+        <w:t xml:space="preserve"> spacing. It has used the bold property to set the headings of the document.</w:t>
       </w:r>
     </w:p>
     <w:p>
@@ -3445,7 +3581,21 @@
         <w:rPr>
           <w:i w:val="0"/>
         </w:rPr>
-        <w:t xml:space="preserve"> and specific employees like manager and receptionist of Tarangban Falls &amp; </w:t>
+        <w:t xml:space="preserve"> and specific employees like manager and receptionist of </w:t>
+      </w:r>
+      <w:proofErr w:type="spellStart"/>
+      <w:r>
+        <w:rPr>
+          <w:i w:val="0"/>
+        </w:rPr>
+        <w:t>Tarangban</w:t>
+      </w:r>
+      <w:proofErr w:type="spellEnd"/>
+      <w:r>
+        <w:rPr>
+          <w:i w:val="0"/>
+        </w:rPr>
+        <w:t xml:space="preserve"> Falls &amp; </w:t>
       </w:r>
       <w:r>
         <w:rPr>
@@ -3589,7 +3739,21 @@
         <w:rPr>
           <w:i w:val="0"/>
         </w:rPr>
-        <w:t xml:space="preserve">ware, Resort Reservation System which will be implemented for Tarangban Falls &amp; </w:t>
+        <w:t xml:space="preserve">ware, Resort Reservation System which will be implemented for </w:t>
+      </w:r>
+      <w:proofErr w:type="spellStart"/>
+      <w:r>
+        <w:rPr>
+          <w:i w:val="0"/>
+        </w:rPr>
+        <w:t>Tarangban</w:t>
+      </w:r>
+      <w:proofErr w:type="spellEnd"/>
+      <w:r>
+        <w:rPr>
+          <w:i w:val="0"/>
+        </w:rPr>
+        <w:t xml:space="preserve"> Falls &amp; </w:t>
       </w:r>
       <w:r>
         <w:rPr>
@@ -5176,7 +5340,21 @@
         <w:rPr>
           <w:i w:val="0"/>
         </w:rPr>
-        <w:t xml:space="preserve">There are three user levels in Resort Reservation System of Tarangban Falls &amp; </w:t>
+        <w:t xml:space="preserve">There are three user levels in Resort Reservation System of </w:t>
+      </w:r>
+      <w:proofErr w:type="spellStart"/>
+      <w:r>
+        <w:rPr>
+          <w:i w:val="0"/>
+        </w:rPr>
+        <w:t>Tarangban</w:t>
+      </w:r>
+      <w:proofErr w:type="spellEnd"/>
+      <w:r>
+        <w:rPr>
+          <w:i w:val="0"/>
+        </w:rPr>
+        <w:t xml:space="preserve"> Falls &amp; </w:t>
       </w:r>
       <w:r>
         <w:rPr>
@@ -6598,8 +6776,6 @@
         </w:rPr>
         <w:t xml:space="preserve">er identity and information that can </w:t>
       </w:r>
-      <w:bookmarkStart w:id="21" w:name="_GoBack"/>
-      <w:bookmarkEnd w:id="21"/>
       <w:r>
         <w:rPr>
           <w:i w:val="0"/>
@@ -6613,11 +6789,11 @@
         <w:spacing w:after="85"/>
         <w:ind w:left="400" w:hanging="415"/>
       </w:pPr>
-      <w:bookmarkStart w:id="22" w:name="_Toc6281"/>
+      <w:bookmarkStart w:id="21" w:name="_Toc6281"/>
       <w:r>
         <w:t xml:space="preserve">System Features </w:t>
       </w:r>
-      <w:bookmarkEnd w:id="22"/>
+      <w:bookmarkEnd w:id="21"/>
     </w:p>
     <w:p>
       <w:pPr>
@@ -6632,11 +6808,11 @@
         <w:pStyle w:val="Heading2"/>
         <w:ind w:left="482" w:hanging="497"/>
       </w:pPr>
-      <w:bookmarkStart w:id="23" w:name="_Toc6282"/>
+      <w:bookmarkStart w:id="22" w:name="_Toc6282"/>
       <w:r>
         <w:t xml:space="preserve">System Feature 1 </w:t>
       </w:r>
-      <w:bookmarkEnd w:id="23"/>
+      <w:bookmarkEnd w:id="22"/>
     </w:p>
     <w:p>
       <w:pPr>
@@ -6962,34 +7138,34 @@
         <w:spacing w:after="827"/>
         <w:ind w:left="482" w:hanging="497"/>
       </w:pPr>
-      <w:bookmarkStart w:id="24" w:name="_Toc6283"/>
+      <w:bookmarkStart w:id="23" w:name="_Toc6283"/>
       <w:r>
         <w:lastRenderedPageBreak/>
         <w:t xml:space="preserve">System Feature 2 (and so on) </w:t>
       </w:r>
-      <w:bookmarkEnd w:id="24"/>
+      <w:bookmarkEnd w:id="23"/>
     </w:p>
     <w:p>
       <w:pPr>
         <w:pStyle w:val="Heading1"/>
         <w:ind w:left="400" w:hanging="415"/>
       </w:pPr>
-      <w:bookmarkStart w:id="25" w:name="_Toc6284"/>
+      <w:bookmarkStart w:id="24" w:name="_Toc6284"/>
       <w:r>
         <w:t xml:space="preserve">Other Nonfunctional Requirements </w:t>
       </w:r>
-      <w:bookmarkEnd w:id="25"/>
+      <w:bookmarkEnd w:id="24"/>
     </w:p>
     <w:p>
       <w:pPr>
         <w:pStyle w:val="Heading2"/>
         <w:ind w:left="482" w:hanging="497"/>
       </w:pPr>
-      <w:bookmarkStart w:id="26" w:name="_Toc6285"/>
+      <w:bookmarkStart w:id="25" w:name="_Toc6285"/>
       <w:r>
         <w:t xml:space="preserve">Performance Requirements </w:t>
       </w:r>
-      <w:bookmarkEnd w:id="26"/>
+      <w:bookmarkEnd w:id="25"/>
     </w:p>
     <w:p>
       <w:pPr>
@@ -7092,11 +7268,11 @@
         <w:pStyle w:val="Heading2"/>
         <w:ind w:left="482" w:hanging="497"/>
       </w:pPr>
-      <w:bookmarkStart w:id="27" w:name="_Toc6286"/>
+      <w:bookmarkStart w:id="26" w:name="_Toc6286"/>
       <w:r>
         <w:t xml:space="preserve">Safety Requirements </w:t>
       </w:r>
-      <w:bookmarkEnd w:id="27"/>
+      <w:bookmarkEnd w:id="26"/>
     </w:p>
     <w:p>
       <w:pPr>
@@ -7179,11 +7355,11 @@
         <w:pStyle w:val="Heading2"/>
         <w:ind w:left="482" w:hanging="497"/>
       </w:pPr>
-      <w:bookmarkStart w:id="28" w:name="_Toc6287"/>
+      <w:bookmarkStart w:id="27" w:name="_Toc6287"/>
       <w:r>
         <w:t xml:space="preserve">Security Requirements </w:t>
       </w:r>
-      <w:bookmarkEnd w:id="28"/>
+      <w:bookmarkEnd w:id="27"/>
     </w:p>
     <w:p>
       <w:pPr>
@@ -7298,11 +7474,11 @@
         <w:pStyle w:val="Heading2"/>
         <w:ind w:left="482" w:hanging="497"/>
       </w:pPr>
-      <w:bookmarkStart w:id="29" w:name="_Toc6288"/>
+      <w:bookmarkStart w:id="28" w:name="_Toc6288"/>
       <w:r>
         <w:t xml:space="preserve">Software Quality Attributes </w:t>
       </w:r>
-      <w:bookmarkEnd w:id="29"/>
+      <w:bookmarkEnd w:id="28"/>
     </w:p>
     <w:p>
       <w:pPr>
@@ -7358,7 +7534,19 @@
         <w:rPr>
           <w:i w:val="0"/>
         </w:rPr>
-        <w:t>Availability – The system shall be available during resort operating hours</w:t>
+        <w:t>Availability – The system</w:t>
+      </w:r>
+      <w:r>
+        <w:rPr>
+          <w:i w:val="0"/>
+        </w:rPr>
+        <w:t xml:space="preserve"> roles</w:t>
+      </w:r>
+      <w:r>
+        <w:rPr>
+          <w:i w:val="0"/>
+        </w:rPr>
+        <w:t xml:space="preserve"> shall be available during resort operating hours</w:t>
       </w:r>
     </w:p>
     <w:p>
@@ -7396,7 +7584,21 @@
         <w:rPr>
           <w:i w:val="0"/>
         </w:rPr>
-        <w:t>Maintainability – How simple is to keep the system as it is and adjust defects with making improvements.</w:t>
+        <w:t xml:space="preserve">Maintainability – How simple is to keep </w:t>
+      </w:r>
+      <w:r>
+        <w:rPr>
+          <w:i w:val="0"/>
+        </w:rPr>
+        <w:t>restore can be made in and</w:t>
+      </w:r>
+      <w:bookmarkStart w:id="29" w:name="_GoBack"/>
+      <w:bookmarkEnd w:id="29"/>
+      <w:r>
+        <w:rPr>
+          <w:i w:val="0"/>
+        </w:rPr>
+        <w:t xml:space="preserve"> adjust defects with making improvements.</w:t>
       </w:r>
       <w:r>
         <w:rPr>
@@ -8651,7 +8853,7 @@
         <w:noProof/>
         <w:sz w:val="20"/>
       </w:rPr>
-      <w:t>11</w:t>
+      <w:t>13</w:t>
     </w:r>
     <w:r>
       <w:rPr>
@@ -11084,7 +11286,7 @@
 </file>
 
 <file path=customXml/itemProps1.xml><?xml version="1.0" encoding="utf-8"?>
-<ds:datastoreItem xmlns:ds="http://schemas.openxmlformats.org/officeDocument/2006/customXml" ds:itemID="{32CF94F5-ABD6-4B62-B633-E0ADE46D65EE}">
+<ds:datastoreItem xmlns:ds="http://schemas.openxmlformats.org/officeDocument/2006/customXml" ds:itemID="{D6478EF9-4E56-42A9-B363-41EDB8223789}">
   <ds:schemaRefs>
     <ds:schemaRef ds:uri="http://schemas.openxmlformats.org/officeDocument/2006/bibliography"/>
   </ds:schemaRefs>

</xml_diff>

<commit_message>
SRS - Appendix B
</commit_message>
<xml_diff>
--- a/Documentation/MCSPROJ/Needed Documents/Software Requirement Specification.docx
+++ b/Documentation/MCSPROJ/Needed Documents/Software Requirement Specification.docx
@@ -7592,8 +7592,6 @@
         </w:rPr>
         <w:t>restore can be made in and</w:t>
       </w:r>
-      <w:bookmarkStart w:id="29" w:name="_GoBack"/>
-      <w:bookmarkEnd w:id="29"/>
       <w:r>
         <w:rPr>
           <w:i w:val="0"/>
@@ -7798,11 +7796,11 @@
         <w:pStyle w:val="Heading2"/>
         <w:ind w:left="482" w:hanging="497"/>
       </w:pPr>
-      <w:bookmarkStart w:id="30" w:name="_Toc6289"/>
+      <w:bookmarkStart w:id="29" w:name="_Toc6289"/>
       <w:r>
         <w:t xml:space="preserve">Business Rules </w:t>
       </w:r>
-      <w:bookmarkEnd w:id="30"/>
+      <w:bookmarkEnd w:id="29"/>
     </w:p>
     <w:p>
       <w:pPr>
@@ -8034,11 +8032,11 @@
         <w:spacing w:after="85"/>
         <w:ind w:left="400" w:hanging="415"/>
       </w:pPr>
-      <w:bookmarkStart w:id="31" w:name="_Toc6290"/>
+      <w:bookmarkStart w:id="30" w:name="_Toc6290"/>
       <w:r>
         <w:t xml:space="preserve">Other Requirements </w:t>
       </w:r>
-      <w:bookmarkEnd w:id="31"/>
+      <w:bookmarkEnd w:id="30"/>
     </w:p>
     <w:p>
       <w:pPr>
@@ -8110,11 +8108,11 @@
         <w:spacing w:after="61"/>
         <w:ind w:left="-5"/>
       </w:pPr>
-      <w:bookmarkStart w:id="32" w:name="_Toc6291"/>
+      <w:bookmarkStart w:id="31" w:name="_Toc6291"/>
       <w:r>
         <w:t xml:space="preserve">Appendix A: Glossary </w:t>
       </w:r>
-      <w:bookmarkEnd w:id="32"/>
+      <w:bookmarkEnd w:id="31"/>
     </w:p>
     <w:p>
       <w:pPr>
@@ -8393,6 +8391,42 @@
     </w:p>
     <w:p>
       <w:pPr>
+        <w:spacing w:after="271"/>
+        <w:jc w:val="both"/>
+        <w:rPr>
+          <w:i w:val="0"/>
+        </w:rPr>
+      </w:pPr>
+    </w:p>
+    <w:p>
+      <w:pPr>
+        <w:spacing w:after="271"/>
+        <w:jc w:val="both"/>
+        <w:rPr>
+          <w:i w:val="0"/>
+        </w:rPr>
+      </w:pPr>
+    </w:p>
+    <w:p>
+      <w:pPr>
+        <w:spacing w:after="271"/>
+        <w:jc w:val="both"/>
+        <w:rPr>
+          <w:i w:val="0"/>
+        </w:rPr>
+      </w:pPr>
+    </w:p>
+    <w:p>
+      <w:pPr>
+        <w:spacing w:after="271"/>
+        <w:jc w:val="both"/>
+        <w:rPr>
+          <w:i w:val="0"/>
+        </w:rPr>
+      </w:pPr>
+    </w:p>
+    <w:p>
+      <w:pPr>
         <w:pStyle w:val="Heading1"/>
         <w:numPr>
           <w:ilvl w:val="0"/>
@@ -8401,11 +8435,12 @@
         <w:spacing w:after="61"/>
         <w:ind w:left="-5"/>
       </w:pPr>
-      <w:bookmarkStart w:id="33" w:name="_Toc6292"/>
-      <w:r>
+      <w:bookmarkStart w:id="32" w:name="_Toc6292"/>
+      <w:r>
+        <w:lastRenderedPageBreak/>
         <w:t xml:space="preserve">Appendix B: Analysis Models </w:t>
       </w:r>
-      <w:bookmarkEnd w:id="33"/>
+      <w:bookmarkEnd w:id="32"/>
     </w:p>
     <w:p>
       <w:pPr>
@@ -8484,7 +8519,6 @@
         <w:rPr>
           <w:i w:val="0"/>
         </w:rPr>
-        <w:lastRenderedPageBreak/>
         <w:t>Entity Relationship Diagram</w:t>
       </w:r>
       <w:r>
@@ -8565,6 +8599,8 @@
           <w:i w:val="0"/>
         </w:rPr>
       </w:pPr>
+      <w:bookmarkStart w:id="33" w:name="_GoBack"/>
+      <w:bookmarkEnd w:id="33"/>
     </w:p>
     <w:p>
       <w:pPr>
@@ -8853,7 +8889,7 @@
         <w:noProof/>
         <w:sz w:val="20"/>
       </w:rPr>
-      <w:t>13</w:t>
+      <w:t>14</w:t>
     </w:r>
     <w:r>
       <w:rPr>
@@ -11286,7 +11322,7 @@
 </file>
 
 <file path=customXml/itemProps1.xml><?xml version="1.0" encoding="utf-8"?>
-<ds:datastoreItem xmlns:ds="http://schemas.openxmlformats.org/officeDocument/2006/customXml" ds:itemID="{D6478EF9-4E56-42A9-B363-41EDB8223789}">
+<ds:datastoreItem xmlns:ds="http://schemas.openxmlformats.org/officeDocument/2006/customXml" ds:itemID="{BF5266A9-949F-4FF6-9208-239ECFE0E568}">
   <ds:schemaRefs>
     <ds:schemaRef ds:uri="http://schemas.openxmlformats.org/officeDocument/2006/bibliography"/>
   </ds:schemaRefs>

</xml_diff>

<commit_message>
SRS - Intended Audience and Reading Suggestions (proofread)
</commit_message>
<xml_diff>
--- a/Documentation/MCSPROJ/Needed Documents/Software Requirement Specification.docx
+++ b/Documentation/MCSPROJ/Needed Documents/Software Requirement Specification.docx
@@ -1,6 +1,6 @@
 
 <file path=word/document.xml><?xml version="1.0" encoding="utf-8"?>
-<w:document xmlns:wpc="http://schemas.microsoft.com/office/word/2010/wordprocessingCanvas" xmlns:mc="http://schemas.openxmlformats.org/markup-compatibility/2006" xmlns:o="urn:schemas-microsoft-com:office:office" xmlns:r="http://schemas.openxmlformats.org/officeDocument/2006/relationships" xmlns:m="http://schemas.openxmlformats.org/officeDocument/2006/math" xmlns:v="urn:schemas-microsoft-com:vml" xmlns:wp14="http://schemas.microsoft.com/office/word/2010/wordprocessingDrawing" xmlns:wp="http://schemas.openxmlformats.org/drawingml/2006/wordprocessingDrawing" xmlns:w10="urn:schemas-microsoft-com:office:word" xmlns:w="http://schemas.openxmlformats.org/wordprocessingml/2006/main" xmlns:w14="http://schemas.microsoft.com/office/word/2010/wordml" xmlns:w15="http://schemas.microsoft.com/office/word/2012/wordml" xmlns:wpg="http://schemas.microsoft.com/office/word/2010/wordprocessingGroup" xmlns:wpi="http://schemas.microsoft.com/office/word/2010/wordprocessingInk" xmlns:wne="http://schemas.microsoft.com/office/word/2006/wordml" xmlns:wps="http://schemas.microsoft.com/office/word/2010/wordprocessingShape" mc:Ignorable="w14 w15 wp14">
+<w:document xmlns:wpc="http://schemas.microsoft.com/office/word/2010/wordprocessingCanvas" xmlns:cx="http://schemas.microsoft.com/office/drawing/2014/chartex" xmlns:cx1="http://schemas.microsoft.com/office/drawing/2015/9/8/chartex" xmlns:cx2="http://schemas.microsoft.com/office/drawing/2015/10/21/chartex" xmlns:mc="http://schemas.openxmlformats.org/markup-compatibility/2006" xmlns:o="urn:schemas-microsoft-com:office:office" xmlns:r="http://schemas.openxmlformats.org/officeDocument/2006/relationships" xmlns:m="http://schemas.openxmlformats.org/officeDocument/2006/math" xmlns:v="urn:schemas-microsoft-com:vml" xmlns:wp14="http://schemas.microsoft.com/office/word/2010/wordprocessingDrawing" xmlns:wp="http://schemas.openxmlformats.org/drawingml/2006/wordprocessingDrawing" xmlns:w10="urn:schemas-microsoft-com:office:word" xmlns:w="http://schemas.openxmlformats.org/wordprocessingml/2006/main" xmlns:w14="http://schemas.microsoft.com/office/word/2010/wordml" xmlns:w15="http://schemas.microsoft.com/office/word/2012/wordml" xmlns:w16se="http://schemas.microsoft.com/office/word/2015/wordml/symex" xmlns:wpg="http://schemas.microsoft.com/office/word/2010/wordprocessingGroup" xmlns:wpi="http://schemas.microsoft.com/office/word/2010/wordprocessingInk" xmlns:wne="http://schemas.microsoft.com/office/word/2006/wordml" xmlns:wps="http://schemas.microsoft.com/office/word/2010/wordprocessingShape" mc:Ignorable="w14 w15 w16se wp14">
   <w:body>
     <w:p>
       <w:pPr>
@@ -12,7 +12,6 @@
           <w:rFonts w:ascii="Calibri" w:eastAsia="Calibri" w:hAnsi="Calibri" w:cs="Calibri"/>
           <w:i w:val="0"/>
           <w:noProof/>
-          <w:lang w:val="en-US" w:eastAsia="en-US"/>
         </w:rPr>
         <mc:AlternateContent>
           <mc:Choice Requires="wpg">
@@ -94,7 +93,7 @@
               </wp:inline>
             </w:drawing>
           </mc:Choice>
-          <mc:Fallback xmlns:a="http://schemas.openxmlformats.org/drawingml/2006/main" xmlns:w16se="http://schemas.microsoft.com/office/word/2015/wordml/symex" xmlns:cx2="http://schemas.microsoft.com/office/drawing/2015/10/21/chartex" xmlns:cx1="http://schemas.microsoft.com/office/drawing/2015/9/8/chartex" xmlns:cx="http://schemas.microsoft.com/office/drawing/2014/chartex">
+          <mc:Fallback xmlns:a="http://schemas.openxmlformats.org/drawingml/2006/main">
             <w:pict>
               <v:group id="Group 4754" style="width:470.88pt;height:4.44pt;mso-position-horizontal-relative:char;mso-position-vertical-relative:line" coordsize="59801,563">
                 <v:shape id="Shape 6326" style="position:absolute;width:59801;height:563;left:0;top:0;" coordsize="5980176,56388" path="m0,0l5980176,0l5980176,56388l0,56388l0,0">
@@ -222,14 +221,7 @@
       </w:r>
       <w:r>
         <w:br/>
-      </w:r>
-      <w:proofErr w:type="spellStart"/>
-      <w:r>
-        <w:t>Belchez</w:t>
-      </w:r>
-      <w:proofErr w:type="spellEnd"/>
-      <w:r>
-        <w:t xml:space="preserve">, </w:t>
+        <w:t xml:space="preserve">Belchez, </w:t>
       </w:r>
       <w:r>
         <w:rPr>
@@ -276,73 +268,37 @@
           <w:b/>
           <w:sz w:val="20"/>
         </w:rPr>
-        <w:t xml:space="preserve">Copyright © 1999 by Karl E. </w:t>
-      </w:r>
-      <w:proofErr w:type="spellStart"/>
+        <w:t xml:space="preserve">Copyright © 1999 by Karl E. Wiegers. Permission is granted to use, modify, and distribute this document. </w:t>
+      </w:r>
+    </w:p>
+    <w:p>
+      <w:pPr>
+        <w:spacing w:after="3" w:line="577" w:lineRule="auto"/>
+        <w:ind w:left="-5"/>
+      </w:pPr>
       <w:r>
         <w:rPr>
           <w:rFonts w:ascii="Times New Roman" w:eastAsia="Times New Roman" w:hAnsi="Times New Roman" w:cs="Times New Roman"/>
           <w:b/>
           <w:sz w:val="20"/>
         </w:rPr>
-        <w:t>Wiegers</w:t>
-      </w:r>
-      <w:proofErr w:type="spellEnd"/>
+        <w:t>Software</w:t>
+      </w:r>
+      <w:r>
+        <w:rPr>
+          <w:rFonts w:ascii="Times New Roman" w:eastAsia="Times New Roman" w:hAnsi="Times New Roman" w:cs="Times New Roman"/>
+          <w:b/>
+          <w:sz w:val="24"/>
+        </w:rPr>
+        <w:t xml:space="preserve"> </w:t>
+      </w:r>
       <w:r>
         <w:rPr>
           <w:rFonts w:ascii="Times New Roman" w:eastAsia="Times New Roman" w:hAnsi="Times New Roman" w:cs="Times New Roman"/>
           <w:b/>
           <w:sz w:val="20"/>
         </w:rPr>
-        <w:t xml:space="preserve">. Permission is granted to use, modify, and distribute this document. </w:t>
-      </w:r>
-    </w:p>
-    <w:p>
-      <w:pPr>
-        <w:spacing w:after="3" w:line="577" w:lineRule="auto"/>
-        <w:ind w:left="-5"/>
-      </w:pPr>
-      <w:r>
-        <w:rPr>
-          <w:rFonts w:ascii="Times New Roman" w:eastAsia="Times New Roman" w:hAnsi="Times New Roman" w:cs="Times New Roman"/>
-          <w:b/>
-          <w:sz w:val="20"/>
-        </w:rPr>
-        <w:t>Software</w:t>
-      </w:r>
-      <w:r>
-        <w:rPr>
-          <w:rFonts w:ascii="Times New Roman" w:eastAsia="Times New Roman" w:hAnsi="Times New Roman" w:cs="Times New Roman"/>
-          <w:b/>
-          <w:sz w:val="24"/>
-        </w:rPr>
-        <w:t xml:space="preserve"> </w:t>
-      </w:r>
-      <w:r>
-        <w:rPr>
-          <w:rFonts w:ascii="Times New Roman" w:eastAsia="Times New Roman" w:hAnsi="Times New Roman" w:cs="Times New Roman"/>
-          <w:b/>
-          <w:sz w:val="20"/>
-        </w:rPr>
-        <w:t>Requirements Specification for &lt;Project</w:t>
-      </w:r>
-      <w:proofErr w:type="gramStart"/>
-      <w:r>
-        <w:rPr>
-          <w:rFonts w:ascii="Times New Roman" w:eastAsia="Times New Roman" w:hAnsi="Times New Roman" w:cs="Times New Roman"/>
-          <w:b/>
-          <w:sz w:val="20"/>
-        </w:rPr>
-        <w:t>&gt;  Page</w:t>
-      </w:r>
-      <w:proofErr w:type="gramEnd"/>
-      <w:r>
-        <w:rPr>
-          <w:rFonts w:ascii="Times New Roman" w:eastAsia="Times New Roman" w:hAnsi="Times New Roman" w:cs="Times New Roman"/>
-          <w:b/>
-          <w:sz w:val="20"/>
-        </w:rPr>
-        <w:t xml:space="preserve"> ii </w:t>
+        <w:t xml:space="preserve">Requirements Specification for &lt;Project&gt;  Page ii </w:t>
       </w:r>
     </w:p>
     <w:p>
@@ -2523,7 +2479,6 @@
       </w:pPr>
       <w:bookmarkStart w:id="1" w:name="_Toc6261"/>
       <w:r>
-        <w:lastRenderedPageBreak/>
         <w:t xml:space="preserve">Revision History </w:t>
       </w:r>
       <w:bookmarkEnd w:id="1"/>
@@ -2699,7 +2654,6 @@
                 <w:i w:val="0"/>
               </w:rPr>
             </w:pPr>
-            <w:proofErr w:type="spellStart"/>
             <w:r>
               <w:rPr>
                 <w:rFonts w:eastAsia="Times New Roman"/>
@@ -2707,23 +2661,13 @@
               </w:rPr>
               <w:t>Maica</w:t>
             </w:r>
-            <w:proofErr w:type="spellEnd"/>
             <w:r>
               <w:rPr>
                 <w:rFonts w:eastAsia="Times New Roman"/>
                 <w:i w:val="0"/>
               </w:rPr>
-              <w:t xml:space="preserve"> L. </w:t>
-            </w:r>
-            <w:proofErr w:type="spellStart"/>
-            <w:r>
-              <w:rPr>
-                <w:rFonts w:eastAsia="Times New Roman"/>
-                <w:i w:val="0"/>
-              </w:rPr>
-              <w:t>Belchez</w:t>
-            </w:r>
-            <w:proofErr w:type="spellEnd"/>
+              <w:t xml:space="preserve"> L. Belchez</w:t>
+            </w:r>
           </w:p>
         </w:tc>
         <w:tc>
@@ -2835,28 +2779,12 @@
                 <w:i w:val="0"/>
               </w:rPr>
             </w:pPr>
-            <w:proofErr w:type="spellStart"/>
             <w:r>
               <w:rPr>
                 <w:i w:val="0"/>
               </w:rPr>
-              <w:t>Maica</w:t>
-            </w:r>
-            <w:proofErr w:type="spellEnd"/>
-            <w:r>
-              <w:rPr>
-                <w:i w:val="0"/>
-              </w:rPr>
-              <w:t xml:space="preserve"> L. </w:t>
-            </w:r>
-            <w:proofErr w:type="spellStart"/>
-            <w:r>
-              <w:rPr>
-                <w:i w:val="0"/>
-              </w:rPr>
-              <w:t>Belchez</w:t>
-            </w:r>
-            <w:proofErr w:type="spellEnd"/>
+              <w:t>Maica L. Belchez</w:t>
+            </w:r>
           </w:p>
         </w:tc>
         <w:tc>
@@ -2974,28 +2902,12 @@
                 <w:i w:val="0"/>
               </w:rPr>
             </w:pPr>
-            <w:proofErr w:type="spellStart"/>
             <w:r>
               <w:rPr>
                 <w:i w:val="0"/>
               </w:rPr>
-              <w:t>Maica</w:t>
-            </w:r>
-            <w:proofErr w:type="spellEnd"/>
-            <w:r>
-              <w:rPr>
-                <w:i w:val="0"/>
-              </w:rPr>
-              <w:t xml:space="preserve"> L. </w:t>
-            </w:r>
-            <w:proofErr w:type="spellStart"/>
-            <w:r>
-              <w:rPr>
-                <w:i w:val="0"/>
-              </w:rPr>
-              <w:t>Belchez</w:t>
-            </w:r>
-            <w:proofErr w:type="spellEnd"/>
+              <w:t>Maica L. Belchez</w:t>
+            </w:r>
           </w:p>
           <w:p>
             <w:pPr>
@@ -3157,28 +3069,12 @@
                 <w:i w:val="0"/>
               </w:rPr>
             </w:pPr>
-            <w:proofErr w:type="spellStart"/>
             <w:r>
               <w:rPr>
                 <w:i w:val="0"/>
               </w:rPr>
-              <w:t>Maica</w:t>
-            </w:r>
-            <w:proofErr w:type="spellEnd"/>
-            <w:r>
-              <w:rPr>
-                <w:i w:val="0"/>
-              </w:rPr>
-              <w:t xml:space="preserve"> L. </w:t>
-            </w:r>
-            <w:proofErr w:type="spellStart"/>
-            <w:r>
-              <w:rPr>
-                <w:i w:val="0"/>
-              </w:rPr>
-              <w:t>Belchez</w:t>
-            </w:r>
-            <w:proofErr w:type="spellEnd"/>
+              <w:t>Maica L. Belchez</w:t>
+            </w:r>
           </w:p>
           <w:p>
             <w:pPr>
@@ -3391,7 +3287,6 @@
       </w:pPr>
       <w:bookmarkStart w:id="2" w:name="_Toc6262"/>
       <w:r>
-        <w:lastRenderedPageBreak/>
         <w:t xml:space="preserve">Introduction </w:t>
       </w:r>
       <w:bookmarkEnd w:id="2"/>
@@ -3540,7 +3435,19 @@
         <w:rPr>
           <w:i w:val="0"/>
         </w:rPr>
-        <w:t xml:space="preserve">The intended audience of this document would be </w:t>
+        <w:t>The intended au</w:t>
+      </w:r>
+      <w:r>
+        <w:rPr>
+          <w:i w:val="0"/>
+        </w:rPr>
+        <w:t>dience of this document are the</w:t>
+      </w:r>
+      <w:r>
+        <w:rPr>
+          <w:i w:val="0"/>
+        </w:rPr>
+        <w:t xml:space="preserve"> </w:t>
       </w:r>
       <w:r>
         <w:rPr>
@@ -3553,21 +3460,13 @@
         <w:rPr>
           <w:i w:val="0"/>
         </w:rPr>
-        <w:t xml:space="preserve"> and specific employees like manager and receptionist of </w:t>
-      </w:r>
-      <w:proofErr w:type="spellStart"/>
-      <w:r>
-        <w:rPr>
-          <w:i w:val="0"/>
-        </w:rPr>
-        <w:t>Tarangban</w:t>
-      </w:r>
-      <w:proofErr w:type="spellEnd"/>
-      <w:r>
-        <w:rPr>
-          <w:i w:val="0"/>
-        </w:rPr>
-        <w:t xml:space="preserve"> Falls &amp; </w:t>
+        <w:t xml:space="preserve"> and specific employees of the resort, such as</w:t>
+      </w:r>
+      <w:r>
+        <w:rPr>
+          <w:i w:val="0"/>
+        </w:rPr>
+        <w:t xml:space="preserve"> manager and receptionist of Tarangban Falls &amp; </w:t>
       </w:r>
       <w:r>
         <w:rPr>
@@ -3636,6 +3535,8 @@
         </w:rPr>
         <w:t>Overall Description</w:t>
       </w:r>
+      <w:bookmarkStart w:id="6" w:name="_GoBack"/>
+      <w:bookmarkEnd w:id="6"/>
     </w:p>
     <w:p>
       <w:pPr>
@@ -3687,11 +3588,11 @@
         <w:pStyle w:val="Heading2"/>
         <w:ind w:left="482" w:hanging="497"/>
       </w:pPr>
-      <w:bookmarkStart w:id="6" w:name="_Toc6266"/>
+      <w:bookmarkStart w:id="7" w:name="_Toc6266"/>
       <w:r>
         <w:t xml:space="preserve">Product Scope </w:t>
       </w:r>
-      <w:bookmarkEnd w:id="6"/>
+      <w:bookmarkEnd w:id="7"/>
     </w:p>
     <w:p>
       <w:pPr>
@@ -3711,21 +3612,7 @@
         <w:rPr>
           <w:i w:val="0"/>
         </w:rPr>
-        <w:t xml:space="preserve">ware, Resort Reservation System which will be implemented for </w:t>
-      </w:r>
-      <w:proofErr w:type="spellStart"/>
-      <w:r>
-        <w:rPr>
-          <w:i w:val="0"/>
-        </w:rPr>
-        <w:t>Tarangban</w:t>
-      </w:r>
-      <w:proofErr w:type="spellEnd"/>
-      <w:r>
-        <w:rPr>
-          <w:i w:val="0"/>
-        </w:rPr>
-        <w:t xml:space="preserve"> Falls &amp; </w:t>
+        <w:t xml:space="preserve">ware, Resort Reservation System which will be implemented for Tarangban Falls &amp; </w:t>
       </w:r>
       <w:r>
         <w:rPr>
@@ -3885,14 +3772,7 @@
         <w:rPr>
           <w:i w:val="0"/>
         </w:rPr>
-        <w:t xml:space="preserve"> system </w:t>
-      </w:r>
-      <w:r>
-        <w:rPr>
-          <w:i w:val="0"/>
-        </w:rPr>
-        <w:lastRenderedPageBreak/>
-        <w:t>functionalities</w:t>
+        <w:t xml:space="preserve"> system functionalities</w:t>
       </w:r>
       <w:r>
         <w:rPr>
@@ -4079,11 +3959,11 @@
         <w:pStyle w:val="Heading2"/>
         <w:ind w:left="482" w:hanging="497"/>
       </w:pPr>
-      <w:bookmarkStart w:id="7" w:name="_Toc6267"/>
+      <w:bookmarkStart w:id="8" w:name="_Toc6267"/>
       <w:r>
         <w:t xml:space="preserve">References </w:t>
       </w:r>
-      <w:bookmarkEnd w:id="7"/>
+      <w:bookmarkEnd w:id="8"/>
     </w:p>
     <w:p>
       <w:pPr>
@@ -4178,22 +4058,22 @@
         <w:pStyle w:val="Heading1"/>
         <w:ind w:left="400" w:hanging="415"/>
       </w:pPr>
-      <w:bookmarkStart w:id="8" w:name="_Toc6268"/>
+      <w:bookmarkStart w:id="9" w:name="_Toc6268"/>
       <w:r>
         <w:t xml:space="preserve">Overall Description </w:t>
       </w:r>
-      <w:bookmarkEnd w:id="8"/>
+      <w:bookmarkEnd w:id="9"/>
     </w:p>
     <w:p>
       <w:pPr>
         <w:pStyle w:val="Heading2"/>
         <w:ind w:left="482" w:hanging="497"/>
       </w:pPr>
-      <w:bookmarkStart w:id="9" w:name="_Toc6269"/>
+      <w:bookmarkStart w:id="10" w:name="_Toc6269"/>
       <w:r>
         <w:t xml:space="preserve">Product Perspective </w:t>
       </w:r>
-      <w:bookmarkEnd w:id="9"/>
+      <w:bookmarkEnd w:id="10"/>
     </w:p>
     <w:p>
       <w:pPr>
@@ -4305,11 +4185,11 @@
         <w:pStyle w:val="Heading2"/>
         <w:ind w:left="482" w:hanging="497"/>
       </w:pPr>
-      <w:bookmarkStart w:id="10" w:name="_Toc6270"/>
+      <w:bookmarkStart w:id="11" w:name="_Toc6270"/>
       <w:r>
         <w:t xml:space="preserve">Product Functions </w:t>
       </w:r>
-      <w:bookmarkEnd w:id="10"/>
+      <w:bookmarkEnd w:id="11"/>
     </w:p>
     <w:p>
       <w:pPr>
@@ -4491,7 +4371,6 @@
         <w:rPr>
           <w:i w:val="0"/>
         </w:rPr>
-        <w:lastRenderedPageBreak/>
         <w:t>Data Flow Diagram</w:t>
       </w:r>
     </w:p>
@@ -4557,7 +4436,6 @@
       <w:r>
         <w:rPr>
           <w:noProof/>
-          <w:lang w:val="en-US" w:eastAsia="en-US"/>
         </w:rPr>
         <w:drawing>
           <wp:anchor distT="0" distB="0" distL="114300" distR="114300" simplePos="0" relativeHeight="251658240" behindDoc="0" locked="0" layoutInCell="1" allowOverlap="1" wp14:anchorId="67FBA913" wp14:editId="3C922E85">
@@ -4718,7 +4596,6 @@
       <w:r>
         <w:rPr>
           <w:noProof/>
-          <w:lang w:val="en-US" w:eastAsia="en-US"/>
         </w:rPr>
         <w:drawing>
           <wp:anchor distT="0" distB="0" distL="114300" distR="114300" simplePos="0" relativeHeight="251659264" behindDoc="0" locked="0" layoutInCell="1" allowOverlap="1" wp14:anchorId="1865886B" wp14:editId="0A2F350F">
@@ -4844,7 +4721,6 @@
         <w:rPr>
           <w:i w:val="0"/>
         </w:rPr>
-        <w:lastRenderedPageBreak/>
         <w:t>Reservation of Room for Walk-in Customers</w:t>
       </w:r>
     </w:p>
@@ -4859,7 +4735,6 @@
       <w:r>
         <w:rPr>
           <w:noProof/>
-          <w:lang w:val="en-US" w:eastAsia="en-US"/>
         </w:rPr>
         <w:drawing>
           <wp:anchor distT="0" distB="0" distL="114300" distR="114300" simplePos="0" relativeHeight="251661312" behindDoc="0" locked="0" layoutInCell="1" allowOverlap="1" wp14:anchorId="043982CE" wp14:editId="2D5BC63E">
@@ -4942,9 +4817,7 @@
       <w:r>
         <w:rPr>
           <w:noProof/>
-          <w:lang w:val="en-US" w:eastAsia="en-US"/>
-        </w:rPr>
-        <w:lastRenderedPageBreak/>
+        </w:rPr>
         <w:drawing>
           <wp:anchor distT="0" distB="0" distL="114300" distR="114300" simplePos="0" relativeHeight="251663360" behindDoc="0" locked="0" layoutInCell="1" allowOverlap="1" wp14:anchorId="3F9D05F2" wp14:editId="05F9F414">
             <wp:simplePos x="0" y="0"/>
@@ -5035,7 +4908,6 @@
       <w:r>
         <w:rPr>
           <w:noProof/>
-          <w:lang w:val="en-US" w:eastAsia="en-US"/>
         </w:rPr>
         <w:drawing>
           <wp:anchor distT="0" distB="0" distL="114300" distR="114300" simplePos="0" relativeHeight="251660288" behindDoc="0" locked="0" layoutInCell="1" allowOverlap="1" wp14:anchorId="001030DD" wp14:editId="082F4776">
@@ -5154,7 +5026,6 @@
       <w:r>
         <w:rPr>
           <w:noProof/>
-          <w:lang w:val="en-US" w:eastAsia="en-US"/>
         </w:rPr>
         <w:drawing>
           <wp:anchor distT="0" distB="0" distL="114300" distR="114300" simplePos="0" relativeHeight="251662336" behindDoc="0" locked="0" layoutInCell="1" allowOverlap="1" wp14:anchorId="4B09091C" wp14:editId="34AF635F">
@@ -5273,12 +5144,11 @@
         <w:pStyle w:val="Heading2"/>
         <w:ind w:left="482" w:hanging="497"/>
       </w:pPr>
-      <w:bookmarkStart w:id="11" w:name="_Toc6271"/>
-      <w:r>
-        <w:lastRenderedPageBreak/>
+      <w:bookmarkStart w:id="12" w:name="_Toc6271"/>
+      <w:r>
         <w:t xml:space="preserve">User Classes and Characteristics </w:t>
       </w:r>
-      <w:bookmarkEnd w:id="11"/>
+      <w:bookmarkEnd w:id="12"/>
     </w:p>
     <w:p>
       <w:pPr>
@@ -5312,21 +5182,7 @@
         <w:rPr>
           <w:i w:val="0"/>
         </w:rPr>
-        <w:t xml:space="preserve">There are three user levels in Resort Reservation System of </w:t>
-      </w:r>
-      <w:proofErr w:type="spellStart"/>
-      <w:r>
-        <w:rPr>
-          <w:i w:val="0"/>
-        </w:rPr>
-        <w:t>Tarangban</w:t>
-      </w:r>
-      <w:proofErr w:type="spellEnd"/>
-      <w:r>
-        <w:rPr>
-          <w:i w:val="0"/>
-        </w:rPr>
-        <w:t xml:space="preserve"> Falls &amp; </w:t>
+        <w:t xml:space="preserve">There are three user levels in Resort Reservation System of Tarangban Falls &amp; </w:t>
       </w:r>
       <w:r>
         <w:rPr>
@@ -5814,7 +5670,6 @@
         <w:rPr>
           <w:i w:val="0"/>
         </w:rPr>
-        <w:lastRenderedPageBreak/>
         <w:t xml:space="preserve">The customer is the one who will be using the very system that is being created. They are in charge of creating a reservation in the website. They are also the one who will populate the system by registering an account. They are to provide accurate and honest information so that the management can better serve them. The customer can perform limited functions such as registering an account, booking a reservation, sending an email feedback/report to management through the website, and viewing the site’s contents. </w:t>
       </w:r>
     </w:p>
@@ -5823,11 +5678,11 @@
         <w:pStyle w:val="Heading2"/>
         <w:ind w:left="482" w:hanging="497"/>
       </w:pPr>
-      <w:bookmarkStart w:id="12" w:name="_Toc6272"/>
+      <w:bookmarkStart w:id="13" w:name="_Toc6272"/>
       <w:r>
         <w:t xml:space="preserve">Operating Environment </w:t>
       </w:r>
-      <w:bookmarkEnd w:id="12"/>
+      <w:bookmarkEnd w:id="13"/>
     </w:p>
     <w:p>
       <w:pPr>
@@ -6056,11 +5911,11 @@
         <w:pStyle w:val="Heading2"/>
         <w:ind w:left="482" w:hanging="497"/>
       </w:pPr>
-      <w:bookmarkStart w:id="13" w:name="_Toc6273"/>
+      <w:bookmarkStart w:id="14" w:name="_Toc6273"/>
       <w:r>
         <w:t xml:space="preserve">Design and Implementation Constraints </w:t>
       </w:r>
-      <w:bookmarkEnd w:id="13"/>
+      <w:bookmarkEnd w:id="14"/>
     </w:p>
     <w:p>
       <w:pPr>
@@ -6114,11 +5969,11 @@
         <w:pStyle w:val="Heading2"/>
         <w:ind w:left="482" w:hanging="497"/>
       </w:pPr>
-      <w:bookmarkStart w:id="14" w:name="_Toc6274"/>
+      <w:bookmarkStart w:id="15" w:name="_Toc6274"/>
       <w:r>
         <w:t xml:space="preserve">User Documentation </w:t>
       </w:r>
-      <w:bookmarkEnd w:id="14"/>
+      <w:bookmarkEnd w:id="15"/>
     </w:p>
     <w:p>
       <w:pPr>
@@ -6201,11 +6056,11 @@
         <w:pStyle w:val="Heading2"/>
         <w:ind w:left="482" w:hanging="497"/>
       </w:pPr>
-      <w:bookmarkStart w:id="15" w:name="_Toc6275"/>
+      <w:bookmarkStart w:id="16" w:name="_Toc6275"/>
       <w:r>
         <w:t xml:space="preserve">Assumptions and Dependencies </w:t>
       </w:r>
-      <w:bookmarkEnd w:id="15"/>
+      <w:bookmarkEnd w:id="16"/>
     </w:p>
     <w:p>
       <w:pPr>
@@ -6260,7 +6115,6 @@
         <w:rPr>
           <w:i w:val="0"/>
         </w:rPr>
-        <w:lastRenderedPageBreak/>
         <w:t>The system will display the inventory continuously and show future returns, which will permit customers to make reservations accordingly.</w:t>
       </w:r>
     </w:p>
@@ -6378,22 +6232,22 @@
         <w:pStyle w:val="Heading1"/>
         <w:ind w:left="400" w:hanging="415"/>
       </w:pPr>
-      <w:bookmarkStart w:id="16" w:name="_Toc6276"/>
+      <w:bookmarkStart w:id="17" w:name="_Toc6276"/>
       <w:r>
         <w:t xml:space="preserve">External Interface Requirements </w:t>
       </w:r>
-      <w:bookmarkEnd w:id="16"/>
+      <w:bookmarkEnd w:id="17"/>
     </w:p>
     <w:p>
       <w:pPr>
         <w:pStyle w:val="Heading2"/>
         <w:ind w:left="482" w:hanging="497"/>
       </w:pPr>
-      <w:bookmarkStart w:id="17" w:name="_Toc6277"/>
+      <w:bookmarkStart w:id="18" w:name="_Toc6277"/>
       <w:r>
         <w:t xml:space="preserve">User Interfaces </w:t>
       </w:r>
-      <w:bookmarkEnd w:id="17"/>
+      <w:bookmarkEnd w:id="18"/>
     </w:p>
     <w:p>
       <w:pPr>
@@ -6408,11 +6262,11 @@
         <w:pStyle w:val="Heading2"/>
         <w:ind w:left="482" w:hanging="497"/>
       </w:pPr>
-      <w:bookmarkStart w:id="18" w:name="_Toc6278"/>
+      <w:bookmarkStart w:id="19" w:name="_Toc6278"/>
       <w:r>
         <w:t xml:space="preserve">Hardware Interfaces </w:t>
       </w:r>
-      <w:bookmarkEnd w:id="18"/>
+      <w:bookmarkEnd w:id="19"/>
     </w:p>
     <w:p>
       <w:pPr>
@@ -6542,11 +6396,11 @@
         <w:pStyle w:val="Heading2"/>
         <w:ind w:left="482" w:hanging="497"/>
       </w:pPr>
-      <w:bookmarkStart w:id="19" w:name="_Toc6279"/>
+      <w:bookmarkStart w:id="20" w:name="_Toc6279"/>
       <w:r>
         <w:t xml:space="preserve">Software Interfaces </w:t>
       </w:r>
-      <w:bookmarkEnd w:id="19"/>
+      <w:bookmarkEnd w:id="20"/>
     </w:p>
     <w:p>
       <w:pPr>
@@ -6643,12 +6497,11 @@
         <w:pStyle w:val="Heading2"/>
         <w:ind w:left="482" w:hanging="497"/>
       </w:pPr>
-      <w:bookmarkStart w:id="20" w:name="_Toc6280"/>
-      <w:r>
-        <w:lastRenderedPageBreak/>
+      <w:bookmarkStart w:id="21" w:name="_Toc6280"/>
+      <w:r>
         <w:t>Communications Interfaces</w:t>
       </w:r>
-      <w:bookmarkEnd w:id="20"/>
+      <w:bookmarkEnd w:id="21"/>
     </w:p>
     <w:p>
       <w:pPr>
@@ -6761,11 +6614,11 @@
         <w:spacing w:after="85"/>
         <w:ind w:left="400" w:hanging="415"/>
       </w:pPr>
-      <w:bookmarkStart w:id="21" w:name="_Toc6281"/>
+      <w:bookmarkStart w:id="22" w:name="_Toc6281"/>
       <w:r>
         <w:t xml:space="preserve">System Features </w:t>
       </w:r>
-      <w:bookmarkEnd w:id="21"/>
+      <w:bookmarkEnd w:id="22"/>
     </w:p>
     <w:p/>
     <w:p>
@@ -7295,7 +7148,6 @@
         <w:ind w:left="482" w:hanging="497"/>
       </w:pPr>
       <w:r>
-        <w:lastRenderedPageBreak/>
         <w:t>Administration</w:t>
       </w:r>
     </w:p>
@@ -7750,8 +7602,6 @@
           <w:i w:val="0"/>
         </w:rPr>
       </w:pPr>
-      <w:bookmarkStart w:id="22" w:name="_GoBack"/>
-      <w:bookmarkEnd w:id="22"/>
     </w:p>
     <w:p>
       <w:pPr>
@@ -7795,11 +7645,6 @@
           <w:i w:val="0"/>
         </w:rPr>
         <w:tab/>
-      </w:r>
-      <w:r>
-        <w:rPr>
-          <w:i w:val="0"/>
-        </w:rPr>
         <w:t>This feature describes how a user can reserve for a room</w:t>
       </w:r>
     </w:p>
@@ -7851,11 +7696,6 @@
           <w:i w:val="0"/>
         </w:rPr>
         <w:tab/>
-      </w:r>
-      <w:r>
-        <w:rPr>
-          <w:i w:val="0"/>
-        </w:rPr>
         <w:t>A user wants to avail for a service and reserve a room</w:t>
       </w:r>
     </w:p>
@@ -8009,7 +7849,6 @@
           <w:rFonts w:eastAsia="Times New Roman"/>
           <w:i w:val="0"/>
         </w:rPr>
-        <w:lastRenderedPageBreak/>
         <w:t>REQ-4</w:t>
       </w:r>
       <w:r>
@@ -8728,7 +8567,6 @@
         <w:rPr>
           <w:i w:val="0"/>
         </w:rPr>
-        <w:lastRenderedPageBreak/>
         <w:t>Reusability – What is the capacity to utilize the accessible parts of the system in different systems too.</w:t>
       </w:r>
     </w:p>
@@ -9554,7 +9392,6 @@
         <w:rPr>
           <w:i w:val="0"/>
           <w:noProof/>
-          <w:lang w:val="en-US" w:eastAsia="en-US"/>
         </w:rPr>
         <w:drawing>
           <wp:anchor distT="0" distB="0" distL="114300" distR="114300" simplePos="0" relativeHeight="251664384" behindDoc="0" locked="0" layoutInCell="1" allowOverlap="1" wp14:anchorId="31A4FE7A" wp14:editId="21C369A9">
@@ -9668,7 +9505,7 @@
 </file>
 
 <file path=word/endnotes.xml><?xml version="1.0" encoding="utf-8"?>
-<w:endnotes xmlns:wpc="http://schemas.microsoft.com/office/word/2010/wordprocessingCanvas" xmlns:mc="http://schemas.openxmlformats.org/markup-compatibility/2006" xmlns:o="urn:schemas-microsoft-com:office:office" xmlns:r="http://schemas.openxmlformats.org/officeDocument/2006/relationships" xmlns:m="http://schemas.openxmlformats.org/officeDocument/2006/math" xmlns:v="urn:schemas-microsoft-com:vml" xmlns:wp14="http://schemas.microsoft.com/office/word/2010/wordprocessingDrawing" xmlns:wp="http://schemas.openxmlformats.org/drawingml/2006/wordprocessingDrawing" xmlns:w10="urn:schemas-microsoft-com:office:word" xmlns:w="http://schemas.openxmlformats.org/wordprocessingml/2006/main" xmlns:w14="http://schemas.microsoft.com/office/word/2010/wordml" xmlns:w15="http://schemas.microsoft.com/office/word/2012/wordml" xmlns:wpg="http://schemas.microsoft.com/office/word/2010/wordprocessingGroup" xmlns:wpi="http://schemas.microsoft.com/office/word/2010/wordprocessingInk" xmlns:wne="http://schemas.microsoft.com/office/word/2006/wordml" xmlns:wps="http://schemas.microsoft.com/office/word/2010/wordprocessingShape" mc:Ignorable="w14 w15 wp14">
+<w:endnotes xmlns:wpc="http://schemas.microsoft.com/office/word/2010/wordprocessingCanvas" xmlns:cx="http://schemas.microsoft.com/office/drawing/2014/chartex" xmlns:cx1="http://schemas.microsoft.com/office/drawing/2015/9/8/chartex" xmlns:cx2="http://schemas.microsoft.com/office/drawing/2015/10/21/chartex" xmlns:mc="http://schemas.openxmlformats.org/markup-compatibility/2006" xmlns:o="urn:schemas-microsoft-com:office:office" xmlns:r="http://schemas.openxmlformats.org/officeDocument/2006/relationships" xmlns:m="http://schemas.openxmlformats.org/officeDocument/2006/math" xmlns:v="urn:schemas-microsoft-com:vml" xmlns:wp14="http://schemas.microsoft.com/office/word/2010/wordprocessingDrawing" xmlns:wp="http://schemas.openxmlformats.org/drawingml/2006/wordprocessingDrawing" xmlns:w10="urn:schemas-microsoft-com:office:word" xmlns:w="http://schemas.openxmlformats.org/wordprocessingml/2006/main" xmlns:w14="http://schemas.microsoft.com/office/word/2010/wordml" xmlns:w15="http://schemas.microsoft.com/office/word/2012/wordml" xmlns:w16se="http://schemas.microsoft.com/office/word/2015/wordml/symex" xmlns:wpg="http://schemas.microsoft.com/office/word/2010/wordprocessingGroup" xmlns:wpi="http://schemas.microsoft.com/office/word/2010/wordprocessingInk" xmlns:wne="http://schemas.microsoft.com/office/word/2006/wordml" xmlns:wps="http://schemas.microsoft.com/office/word/2010/wordprocessingShape" mc:Ignorable="w14 w15 w16se wp14">
   <w:endnote w:type="separator" w:id="-1">
     <w:p>
       <w:pPr>
@@ -9693,7 +9530,7 @@
 </file>
 
 <file path=word/footnotes.xml><?xml version="1.0" encoding="utf-8"?>
-<w:footnotes xmlns:wpc="http://schemas.microsoft.com/office/word/2010/wordprocessingCanvas" xmlns:mc="http://schemas.openxmlformats.org/markup-compatibility/2006" xmlns:o="urn:schemas-microsoft-com:office:office" xmlns:r="http://schemas.openxmlformats.org/officeDocument/2006/relationships" xmlns:m="http://schemas.openxmlformats.org/officeDocument/2006/math" xmlns:v="urn:schemas-microsoft-com:vml" xmlns:wp14="http://schemas.microsoft.com/office/word/2010/wordprocessingDrawing" xmlns:wp="http://schemas.openxmlformats.org/drawingml/2006/wordprocessingDrawing" xmlns:w10="urn:schemas-microsoft-com:office:word" xmlns:w="http://schemas.openxmlformats.org/wordprocessingml/2006/main" xmlns:w14="http://schemas.microsoft.com/office/word/2010/wordml" xmlns:w15="http://schemas.microsoft.com/office/word/2012/wordml" xmlns:wpg="http://schemas.microsoft.com/office/word/2010/wordprocessingGroup" xmlns:wpi="http://schemas.microsoft.com/office/word/2010/wordprocessingInk" xmlns:wne="http://schemas.microsoft.com/office/word/2006/wordml" xmlns:wps="http://schemas.microsoft.com/office/word/2010/wordprocessingShape" mc:Ignorable="w14 w15 wp14">
+<w:footnotes xmlns:wpc="http://schemas.microsoft.com/office/word/2010/wordprocessingCanvas" xmlns:cx="http://schemas.microsoft.com/office/drawing/2014/chartex" xmlns:cx1="http://schemas.microsoft.com/office/drawing/2015/9/8/chartex" xmlns:cx2="http://schemas.microsoft.com/office/drawing/2015/10/21/chartex" xmlns:mc="http://schemas.openxmlformats.org/markup-compatibility/2006" xmlns:o="urn:schemas-microsoft-com:office:office" xmlns:r="http://schemas.openxmlformats.org/officeDocument/2006/relationships" xmlns:m="http://schemas.openxmlformats.org/officeDocument/2006/math" xmlns:v="urn:schemas-microsoft-com:vml" xmlns:wp14="http://schemas.microsoft.com/office/word/2010/wordprocessingDrawing" xmlns:wp="http://schemas.openxmlformats.org/drawingml/2006/wordprocessingDrawing" xmlns:w10="urn:schemas-microsoft-com:office:word" xmlns:w="http://schemas.openxmlformats.org/wordprocessingml/2006/main" xmlns:w14="http://schemas.microsoft.com/office/word/2010/wordml" xmlns:w15="http://schemas.microsoft.com/office/word/2012/wordml" xmlns:w16se="http://schemas.microsoft.com/office/word/2015/wordml/symex" xmlns:wpg="http://schemas.microsoft.com/office/word/2010/wordprocessingGroup" xmlns:wpi="http://schemas.microsoft.com/office/word/2010/wordprocessingInk" xmlns:wne="http://schemas.microsoft.com/office/word/2006/wordml" xmlns:wps="http://schemas.microsoft.com/office/word/2010/wordprocessingShape" mc:Ignorable="w14 w15 w16se wp14">
   <w:footnote w:type="separator" w:id="-1">
     <w:p>
       <w:pPr>
@@ -9718,7 +9555,7 @@
 </file>
 
 <file path=word/header1.xml><?xml version="1.0" encoding="utf-8"?>
-<w:hdr xmlns:wpc="http://schemas.microsoft.com/office/word/2010/wordprocessingCanvas" xmlns:mc="http://schemas.openxmlformats.org/markup-compatibility/2006" xmlns:o="urn:schemas-microsoft-com:office:office" xmlns:r="http://schemas.openxmlformats.org/officeDocument/2006/relationships" xmlns:m="http://schemas.openxmlformats.org/officeDocument/2006/math" xmlns:v="urn:schemas-microsoft-com:vml" xmlns:wp14="http://schemas.microsoft.com/office/word/2010/wordprocessingDrawing" xmlns:wp="http://schemas.openxmlformats.org/drawingml/2006/wordprocessingDrawing" xmlns:w10="urn:schemas-microsoft-com:office:word" xmlns:w="http://schemas.openxmlformats.org/wordprocessingml/2006/main" xmlns:w14="http://schemas.microsoft.com/office/word/2010/wordml" xmlns:w15="http://schemas.microsoft.com/office/word/2012/wordml" xmlns:wpg="http://schemas.microsoft.com/office/word/2010/wordprocessingGroup" xmlns:wpi="http://schemas.microsoft.com/office/word/2010/wordprocessingInk" xmlns:wne="http://schemas.microsoft.com/office/word/2006/wordml" xmlns:wps="http://schemas.microsoft.com/office/word/2010/wordprocessingShape" mc:Ignorable="w14 w15 wp14">
+<w:hdr xmlns:wpc="http://schemas.microsoft.com/office/word/2010/wordprocessingCanvas" xmlns:cx="http://schemas.microsoft.com/office/drawing/2014/chartex" xmlns:cx1="http://schemas.microsoft.com/office/drawing/2015/9/8/chartex" xmlns:cx2="http://schemas.microsoft.com/office/drawing/2015/10/21/chartex" xmlns:mc="http://schemas.openxmlformats.org/markup-compatibility/2006" xmlns:o="urn:schemas-microsoft-com:office:office" xmlns:r="http://schemas.openxmlformats.org/officeDocument/2006/relationships" xmlns:m="http://schemas.openxmlformats.org/officeDocument/2006/math" xmlns:v="urn:schemas-microsoft-com:vml" xmlns:wp14="http://schemas.microsoft.com/office/word/2010/wordprocessingDrawing" xmlns:wp="http://schemas.openxmlformats.org/drawingml/2006/wordprocessingDrawing" xmlns:w10="urn:schemas-microsoft-com:office:word" xmlns:w="http://schemas.openxmlformats.org/wordprocessingml/2006/main" xmlns:w14="http://schemas.microsoft.com/office/word/2010/wordml" xmlns:w15="http://schemas.microsoft.com/office/word/2012/wordml" xmlns:w16se="http://schemas.microsoft.com/office/word/2015/wordml/symex" xmlns:wpg="http://schemas.microsoft.com/office/word/2010/wordprocessingGroup" xmlns:wpi="http://schemas.microsoft.com/office/word/2010/wordprocessingInk" xmlns:wne="http://schemas.microsoft.com/office/word/2006/wordml" xmlns:wps="http://schemas.microsoft.com/office/word/2010/wordprocessingShape" mc:Ignorable="w14 w15 w16se wp14">
   <w:p>
     <w:pPr>
       <w:spacing w:after="160" w:line="259" w:lineRule="auto"/>
@@ -9729,7 +9566,7 @@
 </file>
 
 <file path=word/header2.xml><?xml version="1.0" encoding="utf-8"?>
-<w:hdr xmlns:wpc="http://schemas.microsoft.com/office/word/2010/wordprocessingCanvas" xmlns:mc="http://schemas.openxmlformats.org/markup-compatibility/2006" xmlns:o="urn:schemas-microsoft-com:office:office" xmlns:r="http://schemas.openxmlformats.org/officeDocument/2006/relationships" xmlns:m="http://schemas.openxmlformats.org/officeDocument/2006/math" xmlns:v="urn:schemas-microsoft-com:vml" xmlns:wp14="http://schemas.microsoft.com/office/word/2010/wordprocessingDrawing" xmlns:wp="http://schemas.openxmlformats.org/drawingml/2006/wordprocessingDrawing" xmlns:w10="urn:schemas-microsoft-com:office:word" xmlns:w="http://schemas.openxmlformats.org/wordprocessingml/2006/main" xmlns:w14="http://schemas.microsoft.com/office/word/2010/wordml" xmlns:w15="http://schemas.microsoft.com/office/word/2012/wordml" xmlns:wpg="http://schemas.microsoft.com/office/word/2010/wordprocessingGroup" xmlns:wpi="http://schemas.microsoft.com/office/word/2010/wordprocessingInk" xmlns:wne="http://schemas.microsoft.com/office/word/2006/wordml" xmlns:wps="http://schemas.microsoft.com/office/word/2010/wordprocessingShape" mc:Ignorable="w14 w15 wp14">
+<w:hdr xmlns:wpc="http://schemas.microsoft.com/office/word/2010/wordprocessingCanvas" xmlns:cx="http://schemas.microsoft.com/office/drawing/2014/chartex" xmlns:cx1="http://schemas.microsoft.com/office/drawing/2015/9/8/chartex" xmlns:cx2="http://schemas.microsoft.com/office/drawing/2015/10/21/chartex" xmlns:mc="http://schemas.openxmlformats.org/markup-compatibility/2006" xmlns:o="urn:schemas-microsoft-com:office:office" xmlns:r="http://schemas.openxmlformats.org/officeDocument/2006/relationships" xmlns:m="http://schemas.openxmlformats.org/officeDocument/2006/math" xmlns:v="urn:schemas-microsoft-com:vml" xmlns:wp14="http://schemas.microsoft.com/office/word/2010/wordprocessingDrawing" xmlns:wp="http://schemas.openxmlformats.org/drawingml/2006/wordprocessingDrawing" xmlns:w10="urn:schemas-microsoft-com:office:word" xmlns:w="http://schemas.openxmlformats.org/wordprocessingml/2006/main" xmlns:w14="http://schemas.microsoft.com/office/word/2010/wordml" xmlns:w15="http://schemas.microsoft.com/office/word/2012/wordml" xmlns:w16se="http://schemas.microsoft.com/office/word/2015/wordml/symex" xmlns:wpg="http://schemas.microsoft.com/office/word/2010/wordprocessingGroup" xmlns:wpi="http://schemas.microsoft.com/office/word/2010/wordprocessingInk" xmlns:wne="http://schemas.microsoft.com/office/word/2006/wordml" xmlns:wps="http://schemas.microsoft.com/office/word/2010/wordprocessingShape" mc:Ignorable="w14 w15 w16se wp14">
   <w:p>
     <w:pPr>
       <w:spacing w:after="160" w:line="259" w:lineRule="auto"/>
@@ -9740,7 +9577,7 @@
 </file>
 
 <file path=word/header3.xml><?xml version="1.0" encoding="utf-8"?>
-<w:hdr xmlns:wpc="http://schemas.microsoft.com/office/word/2010/wordprocessingCanvas" xmlns:mc="http://schemas.openxmlformats.org/markup-compatibility/2006" xmlns:o="urn:schemas-microsoft-com:office:office" xmlns:r="http://schemas.openxmlformats.org/officeDocument/2006/relationships" xmlns:m="http://schemas.openxmlformats.org/officeDocument/2006/math" xmlns:v="urn:schemas-microsoft-com:vml" xmlns:wp14="http://schemas.microsoft.com/office/word/2010/wordprocessingDrawing" xmlns:wp="http://schemas.openxmlformats.org/drawingml/2006/wordprocessingDrawing" xmlns:w10="urn:schemas-microsoft-com:office:word" xmlns:w="http://schemas.openxmlformats.org/wordprocessingml/2006/main" xmlns:w14="http://schemas.microsoft.com/office/word/2010/wordml" xmlns:w15="http://schemas.microsoft.com/office/word/2012/wordml" xmlns:wpg="http://schemas.microsoft.com/office/word/2010/wordprocessingGroup" xmlns:wpi="http://schemas.microsoft.com/office/word/2010/wordprocessingInk" xmlns:wne="http://schemas.microsoft.com/office/word/2006/wordml" xmlns:wps="http://schemas.microsoft.com/office/word/2010/wordprocessingShape" mc:Ignorable="w14 w15 wp14">
+<w:hdr xmlns:wpc="http://schemas.microsoft.com/office/word/2010/wordprocessingCanvas" xmlns:cx="http://schemas.microsoft.com/office/drawing/2014/chartex" xmlns:cx1="http://schemas.microsoft.com/office/drawing/2015/9/8/chartex" xmlns:cx2="http://schemas.microsoft.com/office/drawing/2015/10/21/chartex" xmlns:mc="http://schemas.openxmlformats.org/markup-compatibility/2006" xmlns:o="urn:schemas-microsoft-com:office:office" xmlns:r="http://schemas.openxmlformats.org/officeDocument/2006/relationships" xmlns:m="http://schemas.openxmlformats.org/officeDocument/2006/math" xmlns:v="urn:schemas-microsoft-com:vml" xmlns:wp14="http://schemas.microsoft.com/office/word/2010/wordprocessingDrawing" xmlns:wp="http://schemas.openxmlformats.org/drawingml/2006/wordprocessingDrawing" xmlns:w10="urn:schemas-microsoft-com:office:word" xmlns:w="http://schemas.openxmlformats.org/wordprocessingml/2006/main" xmlns:w14="http://schemas.microsoft.com/office/word/2010/wordml" xmlns:w15="http://schemas.microsoft.com/office/word/2012/wordml" xmlns:w16se="http://schemas.microsoft.com/office/word/2015/wordml/symex" xmlns:wpg="http://schemas.microsoft.com/office/word/2010/wordprocessingGroup" xmlns:wpi="http://schemas.microsoft.com/office/word/2010/wordprocessingInk" xmlns:wne="http://schemas.microsoft.com/office/word/2006/wordml" xmlns:wps="http://schemas.microsoft.com/office/word/2010/wordprocessingShape" mc:Ignorable="w14 w15 w16se wp14">
   <w:p>
     <w:pPr>
       <w:spacing w:after="160" w:line="259" w:lineRule="auto"/>
@@ -9751,7 +9588,7 @@
 </file>
 
 <file path=word/header4.xml><?xml version="1.0" encoding="utf-8"?>
-<w:hdr xmlns:wpc="http://schemas.microsoft.com/office/word/2010/wordprocessingCanvas" xmlns:mc="http://schemas.openxmlformats.org/markup-compatibility/2006" xmlns:o="urn:schemas-microsoft-com:office:office" xmlns:r="http://schemas.openxmlformats.org/officeDocument/2006/relationships" xmlns:m="http://schemas.openxmlformats.org/officeDocument/2006/math" xmlns:v="urn:schemas-microsoft-com:vml" xmlns:wp14="http://schemas.microsoft.com/office/word/2010/wordprocessingDrawing" xmlns:wp="http://schemas.openxmlformats.org/drawingml/2006/wordprocessingDrawing" xmlns:w10="urn:schemas-microsoft-com:office:word" xmlns:w="http://schemas.openxmlformats.org/wordprocessingml/2006/main" xmlns:w14="http://schemas.microsoft.com/office/word/2010/wordml" xmlns:w15="http://schemas.microsoft.com/office/word/2012/wordml" xmlns:wpg="http://schemas.microsoft.com/office/word/2010/wordprocessingGroup" xmlns:wpi="http://schemas.microsoft.com/office/word/2010/wordprocessingInk" xmlns:wne="http://schemas.microsoft.com/office/word/2006/wordml" xmlns:wps="http://schemas.microsoft.com/office/word/2010/wordprocessingShape" mc:Ignorable="w14 w15 wp14">
+<w:hdr xmlns:wpc="http://schemas.microsoft.com/office/word/2010/wordprocessingCanvas" xmlns:cx="http://schemas.microsoft.com/office/drawing/2014/chartex" xmlns:cx1="http://schemas.microsoft.com/office/drawing/2015/9/8/chartex" xmlns:cx2="http://schemas.microsoft.com/office/drawing/2015/10/21/chartex" xmlns:mc="http://schemas.openxmlformats.org/markup-compatibility/2006" xmlns:o="urn:schemas-microsoft-com:office:office" xmlns:r="http://schemas.openxmlformats.org/officeDocument/2006/relationships" xmlns:m="http://schemas.openxmlformats.org/officeDocument/2006/math" xmlns:v="urn:schemas-microsoft-com:vml" xmlns:wp14="http://schemas.microsoft.com/office/word/2010/wordprocessingDrawing" xmlns:wp="http://schemas.openxmlformats.org/drawingml/2006/wordprocessingDrawing" xmlns:w10="urn:schemas-microsoft-com:office:word" xmlns:w="http://schemas.openxmlformats.org/wordprocessingml/2006/main" xmlns:w14="http://schemas.microsoft.com/office/word/2010/wordml" xmlns:w15="http://schemas.microsoft.com/office/word/2012/wordml" xmlns:w16se="http://schemas.microsoft.com/office/word/2015/wordml/symex" xmlns:wpg="http://schemas.microsoft.com/office/word/2010/wordprocessingGroup" xmlns:wpi="http://schemas.microsoft.com/office/word/2010/wordprocessingInk" xmlns:wne="http://schemas.microsoft.com/office/word/2006/wordml" xmlns:wps="http://schemas.microsoft.com/office/word/2010/wordprocessingShape" mc:Ignorable="w14 w15 w16se wp14">
   <w:p>
     <w:pPr>
       <w:tabs>
@@ -9841,7 +9678,7 @@
 </file>
 
 <file path=word/header5.xml><?xml version="1.0" encoding="utf-8"?>
-<w:hdr xmlns:wpc="http://schemas.microsoft.com/office/word/2010/wordprocessingCanvas" xmlns:mc="http://schemas.openxmlformats.org/markup-compatibility/2006" xmlns:o="urn:schemas-microsoft-com:office:office" xmlns:r="http://schemas.openxmlformats.org/officeDocument/2006/relationships" xmlns:m="http://schemas.openxmlformats.org/officeDocument/2006/math" xmlns:v="urn:schemas-microsoft-com:vml" xmlns:wp14="http://schemas.microsoft.com/office/word/2010/wordprocessingDrawing" xmlns:wp="http://schemas.openxmlformats.org/drawingml/2006/wordprocessingDrawing" xmlns:w10="urn:schemas-microsoft-com:office:word" xmlns:w="http://schemas.openxmlformats.org/wordprocessingml/2006/main" xmlns:w14="http://schemas.microsoft.com/office/word/2010/wordml" xmlns:w15="http://schemas.microsoft.com/office/word/2012/wordml" xmlns:wpg="http://schemas.microsoft.com/office/word/2010/wordprocessingGroup" xmlns:wpi="http://schemas.microsoft.com/office/word/2010/wordprocessingInk" xmlns:wne="http://schemas.microsoft.com/office/word/2006/wordml" xmlns:wps="http://schemas.microsoft.com/office/word/2010/wordprocessingShape" mc:Ignorable="w14 w15 wp14">
+<w:hdr xmlns:wpc="http://schemas.microsoft.com/office/word/2010/wordprocessingCanvas" xmlns:cx="http://schemas.microsoft.com/office/drawing/2014/chartex" xmlns:cx1="http://schemas.microsoft.com/office/drawing/2015/9/8/chartex" xmlns:cx2="http://schemas.microsoft.com/office/drawing/2015/10/21/chartex" xmlns:mc="http://schemas.openxmlformats.org/markup-compatibility/2006" xmlns:o="urn:schemas-microsoft-com:office:office" xmlns:r="http://schemas.openxmlformats.org/officeDocument/2006/relationships" xmlns:m="http://schemas.openxmlformats.org/officeDocument/2006/math" xmlns:v="urn:schemas-microsoft-com:vml" xmlns:wp14="http://schemas.microsoft.com/office/word/2010/wordprocessingDrawing" xmlns:wp="http://schemas.openxmlformats.org/drawingml/2006/wordprocessingDrawing" xmlns:w10="urn:schemas-microsoft-com:office:word" xmlns:w="http://schemas.openxmlformats.org/wordprocessingml/2006/main" xmlns:w14="http://schemas.microsoft.com/office/word/2010/wordml" xmlns:w15="http://schemas.microsoft.com/office/word/2012/wordml" xmlns:w16se="http://schemas.microsoft.com/office/word/2015/wordml/symex" xmlns:wpg="http://schemas.microsoft.com/office/word/2010/wordprocessingGroup" xmlns:wpi="http://schemas.microsoft.com/office/word/2010/wordprocessingInk" xmlns:wne="http://schemas.microsoft.com/office/word/2006/wordml" xmlns:wps="http://schemas.microsoft.com/office/word/2010/wordprocessingShape" mc:Ignorable="w14 w15 w16se wp14">
   <w:p>
     <w:pPr>
       <w:tabs>
@@ -9916,7 +9753,7 @@
         <w:noProof/>
         <w:sz w:val="20"/>
       </w:rPr>
-      <w:t>12</w:t>
+      <w:t>1</w:t>
     </w:r>
     <w:r>
       <w:rPr>
@@ -9939,7 +9776,7 @@
 </file>
 
 <file path=word/header6.xml><?xml version="1.0" encoding="utf-8"?>
-<w:hdr xmlns:wpc="http://schemas.microsoft.com/office/word/2010/wordprocessingCanvas" xmlns:mc="http://schemas.openxmlformats.org/markup-compatibility/2006" xmlns:o="urn:schemas-microsoft-com:office:office" xmlns:r="http://schemas.openxmlformats.org/officeDocument/2006/relationships" xmlns:m="http://schemas.openxmlformats.org/officeDocument/2006/math" xmlns:v="urn:schemas-microsoft-com:vml" xmlns:wp14="http://schemas.microsoft.com/office/word/2010/wordprocessingDrawing" xmlns:wp="http://schemas.openxmlformats.org/drawingml/2006/wordprocessingDrawing" xmlns:w10="urn:schemas-microsoft-com:office:word" xmlns:w="http://schemas.openxmlformats.org/wordprocessingml/2006/main" xmlns:w14="http://schemas.microsoft.com/office/word/2010/wordml" xmlns:w15="http://schemas.microsoft.com/office/word/2012/wordml" xmlns:wpg="http://schemas.microsoft.com/office/word/2010/wordprocessingGroup" xmlns:wpi="http://schemas.microsoft.com/office/word/2010/wordprocessingInk" xmlns:wne="http://schemas.microsoft.com/office/word/2006/wordml" xmlns:wps="http://schemas.microsoft.com/office/word/2010/wordprocessingShape" mc:Ignorable="w14 w15 wp14">
+<w:hdr xmlns:wpc="http://schemas.microsoft.com/office/word/2010/wordprocessingCanvas" xmlns:cx="http://schemas.microsoft.com/office/drawing/2014/chartex" xmlns:cx1="http://schemas.microsoft.com/office/drawing/2015/9/8/chartex" xmlns:cx2="http://schemas.microsoft.com/office/drawing/2015/10/21/chartex" xmlns:mc="http://schemas.openxmlformats.org/markup-compatibility/2006" xmlns:o="urn:schemas-microsoft-com:office:office" xmlns:r="http://schemas.openxmlformats.org/officeDocument/2006/relationships" xmlns:m="http://schemas.openxmlformats.org/officeDocument/2006/math" xmlns:v="urn:schemas-microsoft-com:vml" xmlns:wp14="http://schemas.microsoft.com/office/word/2010/wordprocessingDrawing" xmlns:wp="http://schemas.openxmlformats.org/drawingml/2006/wordprocessingDrawing" xmlns:w10="urn:schemas-microsoft-com:office:word" xmlns:w="http://schemas.openxmlformats.org/wordprocessingml/2006/main" xmlns:w14="http://schemas.microsoft.com/office/word/2010/wordml" xmlns:w15="http://schemas.microsoft.com/office/word/2012/wordml" xmlns:w16se="http://schemas.microsoft.com/office/word/2015/wordml/symex" xmlns:wpg="http://schemas.microsoft.com/office/word/2010/wordprocessingGroup" xmlns:wpi="http://schemas.microsoft.com/office/word/2010/wordprocessingInk" xmlns:wne="http://schemas.microsoft.com/office/word/2006/wordml" xmlns:wps="http://schemas.microsoft.com/office/word/2010/wordprocessingShape" mc:Ignorable="w14 w15 w16se wp14">
   <w:p>
     <w:pPr>
       <w:tabs>
@@ -10029,7 +9866,7 @@
 </file>
 
 <file path=word/numbering.xml><?xml version="1.0" encoding="utf-8"?>
-<w:numbering xmlns:wpc="http://schemas.microsoft.com/office/word/2010/wordprocessingCanvas" xmlns:mc="http://schemas.openxmlformats.org/markup-compatibility/2006" xmlns:o="urn:schemas-microsoft-com:office:office" xmlns:r="http://schemas.openxmlformats.org/officeDocument/2006/relationships" xmlns:m="http://schemas.openxmlformats.org/officeDocument/2006/math" xmlns:v="urn:schemas-microsoft-com:vml" xmlns:wp14="http://schemas.microsoft.com/office/word/2010/wordprocessingDrawing" xmlns:wp="http://schemas.openxmlformats.org/drawingml/2006/wordprocessingDrawing" xmlns:w10="urn:schemas-microsoft-com:office:word" xmlns:w="http://schemas.openxmlformats.org/wordprocessingml/2006/main" xmlns:w14="http://schemas.microsoft.com/office/word/2010/wordml" xmlns:w15="http://schemas.microsoft.com/office/word/2012/wordml" xmlns:wpg="http://schemas.microsoft.com/office/word/2010/wordprocessingGroup" xmlns:wpi="http://schemas.microsoft.com/office/word/2010/wordprocessingInk" xmlns:wne="http://schemas.microsoft.com/office/word/2006/wordml" xmlns:wps="http://schemas.microsoft.com/office/word/2010/wordprocessingShape" mc:Ignorable="w14 w15 wp14">
+<w:numbering xmlns:wpc="http://schemas.microsoft.com/office/word/2010/wordprocessingCanvas" xmlns:cx="http://schemas.microsoft.com/office/drawing/2014/chartex" xmlns:cx1="http://schemas.microsoft.com/office/drawing/2015/9/8/chartex" xmlns:cx2="http://schemas.microsoft.com/office/drawing/2015/10/21/chartex" xmlns:mc="http://schemas.openxmlformats.org/markup-compatibility/2006" xmlns:o="urn:schemas-microsoft-com:office:office" xmlns:r="http://schemas.openxmlformats.org/officeDocument/2006/relationships" xmlns:m="http://schemas.openxmlformats.org/officeDocument/2006/math" xmlns:v="urn:schemas-microsoft-com:vml" xmlns:wp14="http://schemas.microsoft.com/office/word/2010/wordprocessingDrawing" xmlns:wp="http://schemas.openxmlformats.org/drawingml/2006/wordprocessingDrawing" xmlns:w10="urn:schemas-microsoft-com:office:word" xmlns:w="http://schemas.openxmlformats.org/wordprocessingml/2006/main" xmlns:w14="http://schemas.microsoft.com/office/word/2010/wordml" xmlns:w15="http://schemas.microsoft.com/office/word/2012/wordml" xmlns:w16se="http://schemas.microsoft.com/office/word/2015/wordml/symex" xmlns:wpg="http://schemas.microsoft.com/office/word/2010/wordprocessingGroup" xmlns:wpi="http://schemas.microsoft.com/office/word/2010/wordprocessingInk" xmlns:wne="http://schemas.microsoft.com/office/word/2006/wordml" xmlns:wps="http://schemas.microsoft.com/office/word/2010/wordprocessingShape" mc:Ignorable="w14 w15 w16se wp14">
   <w:abstractNum w:abstractNumId="0" w15:restartNumberingAfterBreak="0">
     <w:nsid w:val="0FD06394"/>
     <w:multiLevelType w:val="hybridMultilevel"/>
@@ -11404,7 +11241,7 @@
 </file>
 
 <file path=word/styles.xml><?xml version="1.0" encoding="utf-8"?>
-<w:styles xmlns:mc="http://schemas.openxmlformats.org/markup-compatibility/2006" xmlns:r="http://schemas.openxmlformats.org/officeDocument/2006/relationships" xmlns:w="http://schemas.openxmlformats.org/wordprocessingml/2006/main" xmlns:w14="http://schemas.microsoft.com/office/word/2010/wordml" xmlns:w15="http://schemas.microsoft.com/office/word/2012/wordml" mc:Ignorable="w14 w15">
+<w:styles xmlns:mc="http://schemas.openxmlformats.org/markup-compatibility/2006" xmlns:r="http://schemas.openxmlformats.org/officeDocument/2006/relationships" xmlns:w="http://schemas.openxmlformats.org/wordprocessingml/2006/main" xmlns:w14="http://schemas.microsoft.com/office/word/2010/wordml" xmlns:w15="http://schemas.microsoft.com/office/word/2012/wordml" xmlns:w16se="http://schemas.microsoft.com/office/word/2015/wordml/symex" mc:Ignorable="w14 w15 w16se">
   <w:docDefaults>
     <w:rPrDefault>
       <w:rPr>
@@ -11420,7 +11257,7 @@
       </w:pPr>
     </w:pPrDefault>
   </w:docDefaults>
-  <w:latentStyles w:defLockedState="0" w:defUIPriority="99" w:defSemiHidden="0" w:defUnhideWhenUsed="0" w:defQFormat="0" w:count="371">
+  <w:latentStyles w:defLockedState="0" w:defUIPriority="99" w:defSemiHidden="0" w:defUnhideWhenUsed="0" w:defQFormat="0" w:count="372">
     <w:lsdException w:name="Normal" w:uiPriority="0" w:qFormat="1"/>
     <w:lsdException w:name="heading 1" w:uiPriority="9" w:qFormat="1"/>
     <w:lsdException w:name="heading 2" w:semiHidden="1" w:uiPriority="9" w:unhideWhenUsed="1" w:qFormat="1"/>
@@ -11526,7 +11363,6 @@
     <w:lsdException w:name="HTML Sample" w:semiHidden="1" w:unhideWhenUsed="1"/>
     <w:lsdException w:name="HTML Typewriter" w:semiHidden="1" w:unhideWhenUsed="1"/>
     <w:lsdException w:name="HTML Variable" w:semiHidden="1" w:unhideWhenUsed="1"/>
-    <w:lsdException w:name="Normal Table" w:semiHidden="1" w:unhideWhenUsed="1"/>
     <w:lsdException w:name="annotation subject" w:semiHidden="1" w:unhideWhenUsed="1"/>
     <w:lsdException w:name="No List" w:semiHidden="1" w:unhideWhenUsed="1"/>
     <w:lsdException w:name="Outline List 1" w:semiHidden="1" w:unhideWhenUsed="1"/>
@@ -11573,10 +11409,8 @@
     <w:lsdException w:name="Table Subtle 2" w:semiHidden="1" w:unhideWhenUsed="1"/>
     <w:lsdException w:name="Table Web 1" w:semiHidden="1" w:unhideWhenUsed="1"/>
     <w:lsdException w:name="Table Web 2" w:semiHidden="1" w:unhideWhenUsed="1"/>
-    <w:lsdException w:name="Table Web 3" w:semiHidden="1" w:unhideWhenUsed="1"/>
     <w:lsdException w:name="Balloon Text" w:semiHidden="1" w:unhideWhenUsed="1"/>
     <w:lsdException w:name="Table Grid" w:uiPriority="39"/>
-    <w:lsdException w:name="Table Theme" w:semiHidden="1" w:unhideWhenUsed="1"/>
     <w:lsdException w:name="Placeholder Text" w:semiHidden="1"/>
     <w:lsdException w:name="No Spacing" w:uiPriority="1" w:qFormat="1"/>
     <w:lsdException w:name="Light Shading" w:uiPriority="60"/>
@@ -11792,6 +11626,7 @@
     <w:lsdException w:name="List Table 5 Dark Accent 6" w:uiPriority="50"/>
     <w:lsdException w:name="List Table 6 Colorful Accent 6" w:uiPriority="51"/>
     <w:lsdException w:name="List Table 7 Colorful Accent 6" w:uiPriority="52"/>
+    <w:lsdException w:name="Mention" w:semiHidden="1" w:unhideWhenUsed="1"/>
   </w:latentStyles>
   <w:style w:type="paragraph" w:default="1" w:styleId="Normal">
     <w:name w:val="Normal"/>
@@ -12351,7 +12186,7 @@
 </file>
 
 <file path=customXml/itemProps1.xml><?xml version="1.0" encoding="utf-8"?>
-<ds:datastoreItem xmlns:ds="http://schemas.openxmlformats.org/officeDocument/2006/customXml" ds:itemID="{0E86715E-63F2-4FC3-BEA1-0893EADC0C3B}">
+<ds:datastoreItem xmlns:ds="http://schemas.openxmlformats.org/officeDocument/2006/customXml" ds:itemID="{F3747EE0-81FB-4ECE-9D4D-3905BF33DAC2}">
   <ds:schemaRefs>
     <ds:schemaRef ds:uri="http://schemas.openxmlformats.org/officeDocument/2006/bibliography"/>
   </ds:schemaRefs>

</xml_diff>

<commit_message>
SRS - Intended Audience and Reading Suggestions (updated)
</commit_message>
<xml_diff>
--- a/Documentation/MCSPROJ/Needed Documents/Software Requirement Specification.docx
+++ b/Documentation/MCSPROJ/Needed Documents/Software Requirement Specification.docx
@@ -3460,7 +3460,27 @@
         <w:rPr>
           <w:i w:val="0"/>
         </w:rPr>
-        <w:t xml:space="preserve"> and specific employees of the resort, such as</w:t>
+        <w:t xml:space="preserve"> and s</w:t>
+      </w:r>
+      <w:r>
+        <w:rPr>
+          <w:i w:val="0"/>
+        </w:rPr>
+        <w:t>pecific employees of the resort</w:t>
+      </w:r>
+      <w:r>
+        <w:rPr>
+          <w:i w:val="0"/>
+        </w:rPr>
+        <w:t xml:space="preserve">, </w:t>
+      </w:r>
+      <w:bookmarkStart w:id="6" w:name="_GoBack"/>
+      <w:bookmarkEnd w:id="6"/>
+      <w:r>
+        <w:rPr>
+          <w:i w:val="0"/>
+        </w:rPr>
+        <w:t>such as</w:t>
       </w:r>
       <w:r>
         <w:rPr>
@@ -3535,8 +3555,6 @@
         </w:rPr>
         <w:t>Overall Description</w:t>
       </w:r>
-      <w:bookmarkStart w:id="6" w:name="_GoBack"/>
-      <w:bookmarkEnd w:id="6"/>
     </w:p>
     <w:p>
       <w:pPr>
@@ -9753,7 +9771,7 @@
         <w:noProof/>
         <w:sz w:val="20"/>
       </w:rPr>
-      <w:t>1</w:t>
+      <w:t>2</w:t>
     </w:r>
     <w:r>
       <w:rPr>
@@ -11363,6 +11381,7 @@
     <w:lsdException w:name="HTML Sample" w:semiHidden="1" w:unhideWhenUsed="1"/>
     <w:lsdException w:name="HTML Typewriter" w:semiHidden="1" w:unhideWhenUsed="1"/>
     <w:lsdException w:name="HTML Variable" w:semiHidden="1" w:unhideWhenUsed="1"/>
+    <w:lsdException w:name="Normal Table" w:semiHidden="1" w:unhideWhenUsed="1"/>
     <w:lsdException w:name="annotation subject" w:semiHidden="1" w:unhideWhenUsed="1"/>
     <w:lsdException w:name="No List" w:semiHidden="1" w:unhideWhenUsed="1"/>
     <w:lsdException w:name="Outline List 1" w:semiHidden="1" w:unhideWhenUsed="1"/>
@@ -11409,8 +11428,10 @@
     <w:lsdException w:name="Table Subtle 2" w:semiHidden="1" w:unhideWhenUsed="1"/>
     <w:lsdException w:name="Table Web 1" w:semiHidden="1" w:unhideWhenUsed="1"/>
     <w:lsdException w:name="Table Web 2" w:semiHidden="1" w:unhideWhenUsed="1"/>
+    <w:lsdException w:name="Table Web 3" w:semiHidden="1" w:unhideWhenUsed="1"/>
     <w:lsdException w:name="Balloon Text" w:semiHidden="1" w:unhideWhenUsed="1"/>
     <w:lsdException w:name="Table Grid" w:uiPriority="39"/>
+    <w:lsdException w:name="Table Theme" w:semiHidden="1" w:unhideWhenUsed="1"/>
     <w:lsdException w:name="Placeholder Text" w:semiHidden="1"/>
     <w:lsdException w:name="No Spacing" w:uiPriority="1" w:qFormat="1"/>
     <w:lsdException w:name="Light Shading" w:uiPriority="60"/>
@@ -12186,7 +12207,7 @@
 </file>
 
 <file path=customXml/itemProps1.xml><?xml version="1.0" encoding="utf-8"?>
-<ds:datastoreItem xmlns:ds="http://schemas.openxmlformats.org/officeDocument/2006/customXml" ds:itemID="{F3747EE0-81FB-4ECE-9D4D-3905BF33DAC2}">
+<ds:datastoreItem xmlns:ds="http://schemas.openxmlformats.org/officeDocument/2006/customXml" ds:itemID="{6359213D-AA36-4D03-A4D0-72563B3F7BE8}">
   <ds:schemaRefs>
     <ds:schemaRef ds:uri="http://schemas.openxmlformats.org/officeDocument/2006/bibliography"/>
   </ds:schemaRefs>

</xml_diff>

<commit_message>
SRS - User Classes and Characteristics (proofread)
</commit_message>
<xml_diff>
--- a/Documentation/MCSPROJ/Needed Documents/Software Requirement Specification.docx
+++ b/Documentation/MCSPROJ/Needed Documents/Software Requirement Specification.docx
@@ -3474,8 +3474,6 @@
         </w:rPr>
         <w:t xml:space="preserve">, </w:t>
       </w:r>
-      <w:bookmarkStart w:id="6" w:name="_GoBack"/>
-      <w:bookmarkEnd w:id="6"/>
       <w:r>
         <w:rPr>
           <w:i w:val="0"/>
@@ -3606,11 +3604,11 @@
         <w:pStyle w:val="Heading2"/>
         <w:ind w:left="482" w:hanging="497"/>
       </w:pPr>
-      <w:bookmarkStart w:id="7" w:name="_Toc6266"/>
+      <w:bookmarkStart w:id="6" w:name="_Toc6266"/>
       <w:r>
         <w:t xml:space="preserve">Product Scope </w:t>
       </w:r>
-      <w:bookmarkEnd w:id="7"/>
+      <w:bookmarkEnd w:id="6"/>
     </w:p>
     <w:p>
       <w:pPr>
@@ -3977,11 +3975,11 @@
         <w:pStyle w:val="Heading2"/>
         <w:ind w:left="482" w:hanging="497"/>
       </w:pPr>
-      <w:bookmarkStart w:id="8" w:name="_Toc6267"/>
+      <w:bookmarkStart w:id="7" w:name="_Toc6267"/>
       <w:r>
         <w:t xml:space="preserve">References </w:t>
       </w:r>
-      <w:bookmarkEnd w:id="8"/>
+      <w:bookmarkEnd w:id="7"/>
     </w:p>
     <w:p>
       <w:pPr>
@@ -4076,22 +4074,22 @@
         <w:pStyle w:val="Heading1"/>
         <w:ind w:left="400" w:hanging="415"/>
       </w:pPr>
-      <w:bookmarkStart w:id="9" w:name="_Toc6268"/>
+      <w:bookmarkStart w:id="8" w:name="_Toc6268"/>
       <w:r>
         <w:t xml:space="preserve">Overall Description </w:t>
       </w:r>
-      <w:bookmarkEnd w:id="9"/>
+      <w:bookmarkEnd w:id="8"/>
     </w:p>
     <w:p>
       <w:pPr>
         <w:pStyle w:val="Heading2"/>
         <w:ind w:left="482" w:hanging="497"/>
       </w:pPr>
-      <w:bookmarkStart w:id="10" w:name="_Toc6269"/>
+      <w:bookmarkStart w:id="9" w:name="_Toc6269"/>
       <w:r>
         <w:t xml:space="preserve">Product Perspective </w:t>
       </w:r>
-      <w:bookmarkEnd w:id="10"/>
+      <w:bookmarkEnd w:id="9"/>
     </w:p>
     <w:p>
       <w:pPr>
@@ -4203,11 +4201,11 @@
         <w:pStyle w:val="Heading2"/>
         <w:ind w:left="482" w:hanging="497"/>
       </w:pPr>
-      <w:bookmarkStart w:id="11" w:name="_Toc6270"/>
+      <w:bookmarkStart w:id="10" w:name="_Toc6270"/>
       <w:r>
         <w:t xml:space="preserve">Product Functions </w:t>
       </w:r>
-      <w:bookmarkEnd w:id="11"/>
+      <w:bookmarkEnd w:id="10"/>
     </w:p>
     <w:p>
       <w:pPr>
@@ -5162,11 +5160,11 @@
         <w:pStyle w:val="Heading2"/>
         <w:ind w:left="482" w:hanging="497"/>
       </w:pPr>
-      <w:bookmarkStart w:id="12" w:name="_Toc6271"/>
+      <w:bookmarkStart w:id="11" w:name="_Toc6271"/>
       <w:r>
         <w:t xml:space="preserve">User Classes and Characteristics </w:t>
       </w:r>
-      <w:bookmarkEnd w:id="12"/>
+      <w:bookmarkEnd w:id="11"/>
     </w:p>
     <w:p>
       <w:pPr>
@@ -5200,7 +5198,13 @@
         <w:rPr>
           <w:i w:val="0"/>
         </w:rPr>
-        <w:t xml:space="preserve">There are three user levels in Resort Reservation System of Tarangban Falls &amp; </w:t>
+        <w:t>There are four</w:t>
+      </w:r>
+      <w:r>
+        <w:rPr>
+          <w:i w:val="0"/>
+        </w:rPr>
+        <w:t xml:space="preserve"> user levels in Resort Reservation System of Tarangban Falls &amp; </w:t>
       </w:r>
       <w:r>
         <w:rPr>
@@ -5696,11 +5700,11 @@
         <w:pStyle w:val="Heading2"/>
         <w:ind w:left="482" w:hanging="497"/>
       </w:pPr>
-      <w:bookmarkStart w:id="13" w:name="_Toc6272"/>
+      <w:bookmarkStart w:id="12" w:name="_Toc6272"/>
       <w:r>
         <w:t xml:space="preserve">Operating Environment </w:t>
       </w:r>
-      <w:bookmarkEnd w:id="13"/>
+      <w:bookmarkEnd w:id="12"/>
     </w:p>
     <w:p>
       <w:pPr>
@@ -5929,11 +5933,11 @@
         <w:pStyle w:val="Heading2"/>
         <w:ind w:left="482" w:hanging="497"/>
       </w:pPr>
-      <w:bookmarkStart w:id="14" w:name="_Toc6273"/>
+      <w:bookmarkStart w:id="13" w:name="_Toc6273"/>
       <w:r>
         <w:t xml:space="preserve">Design and Implementation Constraints </w:t>
       </w:r>
-      <w:bookmarkEnd w:id="14"/>
+      <w:bookmarkEnd w:id="13"/>
     </w:p>
     <w:p>
       <w:pPr>
@@ -5987,11 +5991,11 @@
         <w:pStyle w:val="Heading2"/>
         <w:ind w:left="482" w:hanging="497"/>
       </w:pPr>
-      <w:bookmarkStart w:id="15" w:name="_Toc6274"/>
+      <w:bookmarkStart w:id="14" w:name="_Toc6274"/>
       <w:r>
         <w:t xml:space="preserve">User Documentation </w:t>
       </w:r>
-      <w:bookmarkEnd w:id="15"/>
+      <w:bookmarkEnd w:id="14"/>
     </w:p>
     <w:p>
       <w:pPr>
@@ -6074,11 +6078,11 @@
         <w:pStyle w:val="Heading2"/>
         <w:ind w:left="482" w:hanging="497"/>
       </w:pPr>
-      <w:bookmarkStart w:id="16" w:name="_Toc6275"/>
+      <w:bookmarkStart w:id="15" w:name="_Toc6275"/>
       <w:r>
         <w:t xml:space="preserve">Assumptions and Dependencies </w:t>
       </w:r>
-      <w:bookmarkEnd w:id="16"/>
+      <w:bookmarkEnd w:id="15"/>
     </w:p>
     <w:p>
       <w:pPr>
@@ -6250,22 +6254,22 @@
         <w:pStyle w:val="Heading1"/>
         <w:ind w:left="400" w:hanging="415"/>
       </w:pPr>
-      <w:bookmarkStart w:id="17" w:name="_Toc6276"/>
+      <w:bookmarkStart w:id="16" w:name="_Toc6276"/>
       <w:r>
         <w:t xml:space="preserve">External Interface Requirements </w:t>
       </w:r>
-      <w:bookmarkEnd w:id="17"/>
+      <w:bookmarkEnd w:id="16"/>
     </w:p>
     <w:p>
       <w:pPr>
         <w:pStyle w:val="Heading2"/>
         <w:ind w:left="482" w:hanging="497"/>
       </w:pPr>
-      <w:bookmarkStart w:id="18" w:name="_Toc6277"/>
+      <w:bookmarkStart w:id="17" w:name="_Toc6277"/>
       <w:r>
         <w:t xml:space="preserve">User Interfaces </w:t>
       </w:r>
-      <w:bookmarkEnd w:id="18"/>
+      <w:bookmarkEnd w:id="17"/>
     </w:p>
     <w:p>
       <w:pPr>
@@ -6280,11 +6284,11 @@
         <w:pStyle w:val="Heading2"/>
         <w:ind w:left="482" w:hanging="497"/>
       </w:pPr>
-      <w:bookmarkStart w:id="19" w:name="_Toc6278"/>
+      <w:bookmarkStart w:id="18" w:name="_Toc6278"/>
       <w:r>
         <w:t xml:space="preserve">Hardware Interfaces </w:t>
       </w:r>
-      <w:bookmarkEnd w:id="19"/>
+      <w:bookmarkEnd w:id="18"/>
     </w:p>
     <w:p>
       <w:pPr>
@@ -6414,11 +6418,11 @@
         <w:pStyle w:val="Heading2"/>
         <w:ind w:left="482" w:hanging="497"/>
       </w:pPr>
-      <w:bookmarkStart w:id="20" w:name="_Toc6279"/>
+      <w:bookmarkStart w:id="19" w:name="_Toc6279"/>
       <w:r>
         <w:t xml:space="preserve">Software Interfaces </w:t>
       </w:r>
-      <w:bookmarkEnd w:id="20"/>
+      <w:bookmarkEnd w:id="19"/>
     </w:p>
     <w:p>
       <w:pPr>
@@ -6515,11 +6519,11 @@
         <w:pStyle w:val="Heading2"/>
         <w:ind w:left="482" w:hanging="497"/>
       </w:pPr>
-      <w:bookmarkStart w:id="21" w:name="_Toc6280"/>
+      <w:bookmarkStart w:id="20" w:name="_Toc6280"/>
       <w:r>
         <w:t>Communications Interfaces</w:t>
       </w:r>
-      <w:bookmarkEnd w:id="21"/>
+      <w:bookmarkEnd w:id="20"/>
     </w:p>
     <w:p>
       <w:pPr>
@@ -6632,11 +6636,11 @@
         <w:spacing w:after="85"/>
         <w:ind w:left="400" w:hanging="415"/>
       </w:pPr>
-      <w:bookmarkStart w:id="22" w:name="_Toc6281"/>
+      <w:bookmarkStart w:id="21" w:name="_Toc6281"/>
       <w:r>
         <w:t xml:space="preserve">System Features </w:t>
       </w:r>
-      <w:bookmarkEnd w:id="22"/>
+      <w:bookmarkEnd w:id="21"/>
     </w:p>
     <w:p/>
     <w:p>
@@ -8037,22 +8041,22 @@
         <w:pStyle w:val="Heading1"/>
         <w:ind w:left="400" w:hanging="415"/>
       </w:pPr>
-      <w:bookmarkStart w:id="23" w:name="_Toc6284"/>
+      <w:bookmarkStart w:id="22" w:name="_Toc6284"/>
       <w:r>
         <w:t xml:space="preserve">Other Nonfunctional Requirements </w:t>
       </w:r>
-      <w:bookmarkEnd w:id="23"/>
+      <w:bookmarkEnd w:id="22"/>
     </w:p>
     <w:p>
       <w:pPr>
         <w:pStyle w:val="Heading2"/>
         <w:ind w:left="482" w:hanging="497"/>
       </w:pPr>
-      <w:bookmarkStart w:id="24" w:name="_Toc6285"/>
+      <w:bookmarkStart w:id="23" w:name="_Toc6285"/>
       <w:r>
         <w:t xml:space="preserve">Performance Requirements </w:t>
       </w:r>
-      <w:bookmarkEnd w:id="24"/>
+      <w:bookmarkEnd w:id="23"/>
     </w:p>
     <w:p>
       <w:pPr>
@@ -8155,11 +8159,11 @@
         <w:pStyle w:val="Heading2"/>
         <w:ind w:left="482" w:hanging="497"/>
       </w:pPr>
-      <w:bookmarkStart w:id="25" w:name="_Toc6286"/>
+      <w:bookmarkStart w:id="24" w:name="_Toc6286"/>
       <w:r>
         <w:t xml:space="preserve">Safety Requirements </w:t>
       </w:r>
-      <w:bookmarkEnd w:id="25"/>
+      <w:bookmarkEnd w:id="24"/>
     </w:p>
     <w:p>
       <w:pPr>
@@ -8242,11 +8246,11 @@
         <w:pStyle w:val="Heading2"/>
         <w:ind w:left="482" w:hanging="497"/>
       </w:pPr>
-      <w:bookmarkStart w:id="26" w:name="_Toc6287"/>
+      <w:bookmarkStart w:id="25" w:name="_Toc6287"/>
       <w:r>
         <w:t xml:space="preserve">Security Requirements </w:t>
       </w:r>
-      <w:bookmarkEnd w:id="26"/>
+      <w:bookmarkEnd w:id="25"/>
     </w:p>
     <w:p>
       <w:pPr>
@@ -8361,11 +8365,11 @@
         <w:pStyle w:val="Heading2"/>
         <w:ind w:left="482" w:hanging="497"/>
       </w:pPr>
-      <w:bookmarkStart w:id="27" w:name="_Toc6288"/>
+      <w:bookmarkStart w:id="26" w:name="_Toc6288"/>
       <w:r>
         <w:t xml:space="preserve">Software Quality Attributes </w:t>
       </w:r>
-      <w:bookmarkEnd w:id="27"/>
+      <w:bookmarkEnd w:id="26"/>
     </w:p>
     <w:p>
       <w:pPr>
@@ -8682,11 +8686,11 @@
         <w:pStyle w:val="Heading2"/>
         <w:ind w:left="482" w:hanging="497"/>
       </w:pPr>
-      <w:bookmarkStart w:id="28" w:name="_Toc6289"/>
+      <w:bookmarkStart w:id="27" w:name="_Toc6289"/>
       <w:r>
         <w:t xml:space="preserve">Business Rules </w:t>
       </w:r>
-      <w:bookmarkEnd w:id="28"/>
+      <w:bookmarkEnd w:id="27"/>
     </w:p>
     <w:p>
       <w:pPr>
@@ -8701,7 +8705,31 @@
         <w:rPr>
           <w:i w:val="0"/>
         </w:rPr>
-        <w:t>Resort Reservation System will work under three users those are Owner, Manager, and Receptionist. Th</w:t>
+        <w:t>Resort Reservat</w:t>
+      </w:r>
+      <w:r>
+        <w:rPr>
+          <w:i w:val="0"/>
+        </w:rPr>
+        <w:t>ion System will work under three</w:t>
+      </w:r>
+      <w:r>
+        <w:rPr>
+          <w:i w:val="0"/>
+        </w:rPr>
+        <w:t xml:space="preserve"> users those are Owner, Manager, and Receptionist</w:t>
+      </w:r>
+      <w:r>
+        <w:rPr>
+          <w:i w:val="0"/>
+        </w:rPr>
+        <w:t xml:space="preserve"> and Customer</w:t>
+      </w:r>
+      <w:r>
+        <w:rPr>
+          <w:i w:val="0"/>
+        </w:rPr>
+        <w:t>. Th</w:t>
       </w:r>
       <w:r>
         <w:rPr>
@@ -8770,7 +8798,19 @@
         <w:rPr>
           <w:i w:val="0"/>
         </w:rPr>
-        <w:t xml:space="preserve">, manager, and receptionist. The </w:t>
+        <w:t>, manager, and receptionist</w:t>
+      </w:r>
+      <w:r>
+        <w:rPr>
+          <w:i w:val="0"/>
+        </w:rPr>
+        <w:t xml:space="preserve"> and customer</w:t>
+      </w:r>
+      <w:r>
+        <w:rPr>
+          <w:i w:val="0"/>
+        </w:rPr>
+        <w:t xml:space="preserve">. The </w:t>
       </w:r>
       <w:r>
         <w:rPr>
@@ -8796,7 +8836,16 @@
           <w:i w:val="0"/>
           <w:noProof/>
         </w:rPr>
-        <w:t>hands free</w:t>
+        <w:t>ha</w:t>
+      </w:r>
+      <w:bookmarkStart w:id="28" w:name="_GoBack"/>
+      <w:bookmarkEnd w:id="28"/>
+      <w:r>
+        <w:rPr>
+          <w:i w:val="0"/>
+          <w:noProof/>
+        </w:rPr>
+        <w:t>nds free</w:t>
       </w:r>
       <w:r>
         <w:rPr>
@@ -9771,7 +9820,7 @@
         <w:noProof/>
         <w:sz w:val="20"/>
       </w:rPr>
-      <w:t>2</w:t>
+      <w:t>15</w:t>
     </w:r>
     <w:r>
       <w:rPr>
@@ -12207,7 +12256,7 @@
 </file>
 
 <file path=customXml/itemProps1.xml><?xml version="1.0" encoding="utf-8"?>
-<ds:datastoreItem xmlns:ds="http://schemas.openxmlformats.org/officeDocument/2006/customXml" ds:itemID="{EA8FC81A-0158-421F-BE3C-39BF6CAE7D59}">
+<ds:datastoreItem xmlns:ds="http://schemas.openxmlformats.org/officeDocument/2006/customXml" ds:itemID="{3529BF1B-9140-4AE7-9764-30A4B10E44C4}">
   <ds:schemaRefs>
     <ds:schemaRef ds:uri="http://schemas.openxmlformats.org/officeDocument/2006/bibliography"/>
   </ds:schemaRefs>

</xml_diff>

<commit_message>
SRS - Business Rules (updated)
</commit_message>
<xml_diff>
--- a/Documentation/MCSPROJ/Needed Documents/Software Requirement Specification.docx
+++ b/Documentation/MCSPROJ/Needed Documents/Software Requirement Specification.docx
@@ -8711,141 +8711,134 @@
         <w:rPr>
           <w:i w:val="0"/>
         </w:rPr>
-        <w:t>ion System will work under three</w:t>
-      </w:r>
-      <w:r>
-        <w:rPr>
-          <w:i w:val="0"/>
-        </w:rPr>
-        <w:t xml:space="preserve"> users those are Owner, Manager, and Receptionist</w:t>
-      </w:r>
-      <w:r>
-        <w:rPr>
-          <w:i w:val="0"/>
-        </w:rPr>
-        <w:t xml:space="preserve"> and Customer</w:t>
-      </w:r>
-      <w:r>
-        <w:rPr>
-          <w:i w:val="0"/>
-        </w:rPr>
-        <w:t>. Th</w:t>
-      </w:r>
-      <w:r>
-        <w:rPr>
-          <w:i w:val="0"/>
-        </w:rPr>
-        <w:t xml:space="preserve">e system is designed in a way </w:t>
-      </w:r>
-      <w:r>
-        <w:rPr>
-          <w:i w:val="0"/>
-          <w:noProof/>
-        </w:rPr>
-        <w:t>w</w:t>
-      </w:r>
-      <w:r>
-        <w:rPr>
-          <w:i w:val="0"/>
-          <w:noProof/>
-        </w:rPr>
-        <w:t>ere</w:t>
-      </w:r>
-      <w:r>
-        <w:rPr>
-          <w:i w:val="0"/>
-        </w:rPr>
-        <w:t xml:space="preserve"> function and privileges are </w:t>
-      </w:r>
-      <w:r>
-        <w:rPr>
-          <w:i w:val="0"/>
-        </w:rPr>
-        <w:t>lessened</w:t>
-      </w:r>
-      <w:r>
-        <w:rPr>
-          <w:i w:val="0"/>
-        </w:rPr>
-        <w:t xml:space="preserve"> in the part</w:t>
-      </w:r>
-      <w:r>
-        <w:rPr>
-          <w:i w:val="0"/>
-        </w:rPr>
-        <w:t xml:space="preserve"> of</w:t>
-      </w:r>
-      <w:r>
-        <w:rPr>
-          <w:i w:val="0"/>
-        </w:rPr>
-        <w:t xml:space="preserve"> the</w:t>
-      </w:r>
-      <w:r>
-        <w:rPr>
-          <w:i w:val="0"/>
-        </w:rPr>
-        <w:t xml:space="preserve"> </w:t>
-      </w:r>
-      <w:r>
-        <w:rPr>
-          <w:i w:val="0"/>
-          <w:noProof/>
-        </w:rPr>
-        <w:t>owner</w:t>
-      </w:r>
-      <w:r>
-        <w:rPr>
-          <w:i w:val="0"/>
-        </w:rPr>
-        <w:t>, manager, and receptionist</w:t>
-      </w:r>
-      <w:r>
-        <w:rPr>
-          <w:i w:val="0"/>
-        </w:rPr>
-        <w:t xml:space="preserve"> and customer</w:t>
-      </w:r>
-      <w:r>
-        <w:rPr>
-          <w:i w:val="0"/>
-        </w:rPr>
-        <w:t xml:space="preserve">. The </w:t>
-      </w:r>
-      <w:r>
-        <w:rPr>
-          <w:i w:val="0"/>
-        </w:rPr>
-        <w:t xml:space="preserve">part of manager is chosen </w:t>
-      </w:r>
-      <w:r>
-        <w:rPr>
-          <w:i w:val="0"/>
-          <w:noProof/>
-        </w:rPr>
-        <w:t>to</w:t>
-      </w:r>
-      <w:r>
-        <w:rPr>
-          <w:i w:val="0"/>
-        </w:rPr>
-        <w:t xml:space="preserve"> the point of making the owner’s </w:t>
-      </w:r>
-      <w:r>
-        <w:rPr>
-          <w:i w:val="0"/>
-          <w:noProof/>
-        </w:rPr>
-        <w:t>ha</w:t>
+        <w:t>ion System will work under four</w:t>
       </w:r>
       <w:bookmarkStart w:id="28" w:name="_GoBack"/>
       <w:bookmarkEnd w:id="28"/>
       <w:r>
         <w:rPr>
           <w:i w:val="0"/>
+        </w:rPr>
+        <w:t xml:space="preserve"> users those are Owner, Manager, and Receptionist</w:t>
+      </w:r>
+      <w:r>
+        <w:rPr>
+          <w:i w:val="0"/>
+        </w:rPr>
+        <w:t xml:space="preserve"> and Customer</w:t>
+      </w:r>
+      <w:r>
+        <w:rPr>
+          <w:i w:val="0"/>
+        </w:rPr>
+        <w:t>. Th</w:t>
+      </w:r>
+      <w:r>
+        <w:rPr>
+          <w:i w:val="0"/>
+        </w:rPr>
+        <w:t xml:space="preserve">e system is designed in a way </w:t>
+      </w:r>
+      <w:r>
+        <w:rPr>
+          <w:i w:val="0"/>
           <w:noProof/>
         </w:rPr>
-        <w:t>nds free</w:t>
+        <w:t>w</w:t>
+      </w:r>
+      <w:r>
+        <w:rPr>
+          <w:i w:val="0"/>
+          <w:noProof/>
+        </w:rPr>
+        <w:t>ere</w:t>
+      </w:r>
+      <w:r>
+        <w:rPr>
+          <w:i w:val="0"/>
+        </w:rPr>
+        <w:t xml:space="preserve"> function and privileges are </w:t>
+      </w:r>
+      <w:r>
+        <w:rPr>
+          <w:i w:val="0"/>
+        </w:rPr>
+        <w:t>lessened</w:t>
+      </w:r>
+      <w:r>
+        <w:rPr>
+          <w:i w:val="0"/>
+        </w:rPr>
+        <w:t xml:space="preserve"> in the part</w:t>
+      </w:r>
+      <w:r>
+        <w:rPr>
+          <w:i w:val="0"/>
+        </w:rPr>
+        <w:t xml:space="preserve"> of</w:t>
+      </w:r>
+      <w:r>
+        <w:rPr>
+          <w:i w:val="0"/>
+        </w:rPr>
+        <w:t xml:space="preserve"> the</w:t>
+      </w:r>
+      <w:r>
+        <w:rPr>
+          <w:i w:val="0"/>
+        </w:rPr>
+        <w:t xml:space="preserve"> </w:t>
+      </w:r>
+      <w:r>
+        <w:rPr>
+          <w:i w:val="0"/>
+          <w:noProof/>
+        </w:rPr>
+        <w:t>owner</w:t>
+      </w:r>
+      <w:r>
+        <w:rPr>
+          <w:i w:val="0"/>
+        </w:rPr>
+        <w:t>, manager, and receptionist</w:t>
+      </w:r>
+      <w:r>
+        <w:rPr>
+          <w:i w:val="0"/>
+        </w:rPr>
+        <w:t xml:space="preserve"> and customer</w:t>
+      </w:r>
+      <w:r>
+        <w:rPr>
+          <w:i w:val="0"/>
+        </w:rPr>
+        <w:t xml:space="preserve">. The </w:t>
+      </w:r>
+      <w:r>
+        <w:rPr>
+          <w:i w:val="0"/>
+        </w:rPr>
+        <w:t xml:space="preserve">part of manager is chosen </w:t>
+      </w:r>
+      <w:r>
+        <w:rPr>
+          <w:i w:val="0"/>
+          <w:noProof/>
+        </w:rPr>
+        <w:t>to</w:t>
+      </w:r>
+      <w:r>
+        <w:rPr>
+          <w:i w:val="0"/>
+        </w:rPr>
+        <w:t xml:space="preserve"> the point of making the owner’s </w:t>
+      </w:r>
+      <w:r>
+        <w:rPr>
+          <w:i w:val="0"/>
+          <w:noProof/>
+        </w:rPr>
+        <w:t>hands free</w:t>
       </w:r>
       <w:r>
         <w:rPr>
@@ -9820,7 +9813,7 @@
         <w:noProof/>
         <w:sz w:val="20"/>
       </w:rPr>
-      <w:t>15</w:t>
+      <w:t>14</w:t>
     </w:r>
     <w:r>
       <w:rPr>
@@ -12256,7 +12249,7 @@
 </file>
 
 <file path=customXml/itemProps1.xml><?xml version="1.0" encoding="utf-8"?>
-<ds:datastoreItem xmlns:ds="http://schemas.openxmlformats.org/officeDocument/2006/customXml" ds:itemID="{3529BF1B-9140-4AE7-9764-30A4B10E44C4}">
+<ds:datastoreItem xmlns:ds="http://schemas.openxmlformats.org/officeDocument/2006/customXml" ds:itemID="{86C0ED0E-57B3-4F2E-B8B6-A085A343AC33}">
   <ds:schemaRefs>
     <ds:schemaRef ds:uri="http://schemas.openxmlformats.org/officeDocument/2006/bibliography"/>
   </ds:schemaRefs>

</xml_diff>

<commit_message>
SRS - Product Scope (updated)
</commit_message>
<xml_diff>
--- a/Documentation/MCSPROJ/Needed Documents/Software Requirement Specification.docx
+++ b/Documentation/MCSPROJ/Needed Documents/Software Requirement Specification.docx
@@ -3700,13 +3700,33 @@
         <w:rPr>
           <w:i w:val="0"/>
         </w:rPr>
-        <w:t xml:space="preserve"> manager, and r</w:t>
-      </w:r>
-      <w:r>
-        <w:rPr>
-          <w:i w:val="0"/>
-        </w:rPr>
-        <w:t xml:space="preserve">eceptionist are the three end </w:t>
+        <w:t xml:space="preserve"> manager, </w:t>
+      </w:r>
+      <w:r>
+        <w:rPr>
+          <w:i w:val="0"/>
+        </w:rPr>
+        <w:t>r</w:t>
+      </w:r>
+      <w:r>
+        <w:rPr>
+          <w:i w:val="0"/>
+        </w:rPr>
+        <w:t>eceptionist and cust</w:t>
+      </w:r>
+      <w:bookmarkStart w:id="7" w:name="_GoBack"/>
+      <w:bookmarkEnd w:id="7"/>
+      <w:r>
+        <w:rPr>
+          <w:i w:val="0"/>
+        </w:rPr>
+        <w:t>omer are the four</w:t>
+      </w:r>
+      <w:r>
+        <w:rPr>
+          <w:i w:val="0"/>
+        </w:rPr>
+        <w:t xml:space="preserve"> end </w:t>
       </w:r>
       <w:r>
         <w:rPr>
@@ -3826,7 +3846,25 @@
         <w:rPr>
           <w:i w:val="0"/>
         </w:rPr>
-        <w:t xml:space="preserve">the reservation management section. To keep limitations for </w:t>
+        <w:t xml:space="preserve">the reservation management section. </w:t>
+      </w:r>
+      <w:r>
+        <w:rPr>
+          <w:i w:val="0"/>
+        </w:rPr>
+        <w:t xml:space="preserve">The customer can only view the site’s contents, book a reservation, </w:t>
+      </w:r>
+      <w:r>
+        <w:rPr>
+          <w:i w:val="0"/>
+        </w:rPr>
+        <w:t xml:space="preserve">and register an account. </w:t>
+      </w:r>
+      <w:r>
+        <w:rPr>
+          <w:i w:val="0"/>
+        </w:rPr>
+        <w:t xml:space="preserve">To keep limitations for </w:t>
       </w:r>
       <w:r>
         <w:rPr>
@@ -3975,11 +4013,11 @@
         <w:pStyle w:val="Heading2"/>
         <w:ind w:left="482" w:hanging="497"/>
       </w:pPr>
-      <w:bookmarkStart w:id="7" w:name="_Toc6267"/>
+      <w:bookmarkStart w:id="8" w:name="_Toc6267"/>
       <w:r>
         <w:t xml:space="preserve">References </w:t>
       </w:r>
-      <w:bookmarkEnd w:id="7"/>
+      <w:bookmarkEnd w:id="8"/>
     </w:p>
     <w:p>
       <w:pPr>
@@ -4074,22 +4112,22 @@
         <w:pStyle w:val="Heading1"/>
         <w:ind w:left="400" w:hanging="415"/>
       </w:pPr>
-      <w:bookmarkStart w:id="8" w:name="_Toc6268"/>
+      <w:bookmarkStart w:id="9" w:name="_Toc6268"/>
       <w:r>
         <w:t xml:space="preserve">Overall Description </w:t>
       </w:r>
-      <w:bookmarkEnd w:id="8"/>
+      <w:bookmarkEnd w:id="9"/>
     </w:p>
     <w:p>
       <w:pPr>
         <w:pStyle w:val="Heading2"/>
         <w:ind w:left="482" w:hanging="497"/>
       </w:pPr>
-      <w:bookmarkStart w:id="9" w:name="_Toc6269"/>
+      <w:bookmarkStart w:id="10" w:name="_Toc6269"/>
       <w:r>
         <w:t xml:space="preserve">Product Perspective </w:t>
       </w:r>
-      <w:bookmarkEnd w:id="9"/>
+      <w:bookmarkEnd w:id="10"/>
     </w:p>
     <w:p>
       <w:pPr>
@@ -4201,11 +4239,11 @@
         <w:pStyle w:val="Heading2"/>
         <w:ind w:left="482" w:hanging="497"/>
       </w:pPr>
-      <w:bookmarkStart w:id="10" w:name="_Toc6270"/>
+      <w:bookmarkStart w:id="11" w:name="_Toc6270"/>
       <w:r>
         <w:t xml:space="preserve">Product Functions </w:t>
       </w:r>
-      <w:bookmarkEnd w:id="10"/>
+      <w:bookmarkEnd w:id="11"/>
     </w:p>
     <w:p>
       <w:pPr>
@@ -5160,11 +5198,11 @@
         <w:pStyle w:val="Heading2"/>
         <w:ind w:left="482" w:hanging="497"/>
       </w:pPr>
-      <w:bookmarkStart w:id="11" w:name="_Toc6271"/>
+      <w:bookmarkStart w:id="12" w:name="_Toc6271"/>
       <w:r>
         <w:t xml:space="preserve">User Classes and Characteristics </w:t>
       </w:r>
-      <w:bookmarkEnd w:id="11"/>
+      <w:bookmarkEnd w:id="12"/>
     </w:p>
     <w:p>
       <w:pPr>
@@ -5700,11 +5738,11 @@
         <w:pStyle w:val="Heading2"/>
         <w:ind w:left="482" w:hanging="497"/>
       </w:pPr>
-      <w:bookmarkStart w:id="12" w:name="_Toc6272"/>
+      <w:bookmarkStart w:id="13" w:name="_Toc6272"/>
       <w:r>
         <w:t xml:space="preserve">Operating Environment </w:t>
       </w:r>
-      <w:bookmarkEnd w:id="12"/>
+      <w:bookmarkEnd w:id="13"/>
     </w:p>
     <w:p>
       <w:pPr>
@@ -5933,11 +5971,11 @@
         <w:pStyle w:val="Heading2"/>
         <w:ind w:left="482" w:hanging="497"/>
       </w:pPr>
-      <w:bookmarkStart w:id="13" w:name="_Toc6273"/>
+      <w:bookmarkStart w:id="14" w:name="_Toc6273"/>
       <w:r>
         <w:t xml:space="preserve">Design and Implementation Constraints </w:t>
       </w:r>
-      <w:bookmarkEnd w:id="13"/>
+      <w:bookmarkEnd w:id="14"/>
     </w:p>
     <w:p>
       <w:pPr>
@@ -5991,11 +6029,11 @@
         <w:pStyle w:val="Heading2"/>
         <w:ind w:left="482" w:hanging="497"/>
       </w:pPr>
-      <w:bookmarkStart w:id="14" w:name="_Toc6274"/>
+      <w:bookmarkStart w:id="15" w:name="_Toc6274"/>
       <w:r>
         <w:t xml:space="preserve">User Documentation </w:t>
       </w:r>
-      <w:bookmarkEnd w:id="14"/>
+      <w:bookmarkEnd w:id="15"/>
     </w:p>
     <w:p>
       <w:pPr>
@@ -6078,11 +6116,11 @@
         <w:pStyle w:val="Heading2"/>
         <w:ind w:left="482" w:hanging="497"/>
       </w:pPr>
-      <w:bookmarkStart w:id="15" w:name="_Toc6275"/>
+      <w:bookmarkStart w:id="16" w:name="_Toc6275"/>
       <w:r>
         <w:t xml:space="preserve">Assumptions and Dependencies </w:t>
       </w:r>
-      <w:bookmarkEnd w:id="15"/>
+      <w:bookmarkEnd w:id="16"/>
     </w:p>
     <w:p>
       <w:pPr>
@@ -6254,22 +6292,22 @@
         <w:pStyle w:val="Heading1"/>
         <w:ind w:left="400" w:hanging="415"/>
       </w:pPr>
-      <w:bookmarkStart w:id="16" w:name="_Toc6276"/>
+      <w:bookmarkStart w:id="17" w:name="_Toc6276"/>
       <w:r>
         <w:t xml:space="preserve">External Interface Requirements </w:t>
       </w:r>
-      <w:bookmarkEnd w:id="16"/>
+      <w:bookmarkEnd w:id="17"/>
     </w:p>
     <w:p>
       <w:pPr>
         <w:pStyle w:val="Heading2"/>
         <w:ind w:left="482" w:hanging="497"/>
       </w:pPr>
-      <w:bookmarkStart w:id="17" w:name="_Toc6277"/>
+      <w:bookmarkStart w:id="18" w:name="_Toc6277"/>
       <w:r>
         <w:t xml:space="preserve">User Interfaces </w:t>
       </w:r>
-      <w:bookmarkEnd w:id="17"/>
+      <w:bookmarkEnd w:id="18"/>
     </w:p>
     <w:p>
       <w:pPr>
@@ -6284,11 +6322,11 @@
         <w:pStyle w:val="Heading2"/>
         <w:ind w:left="482" w:hanging="497"/>
       </w:pPr>
-      <w:bookmarkStart w:id="18" w:name="_Toc6278"/>
+      <w:bookmarkStart w:id="19" w:name="_Toc6278"/>
       <w:r>
         <w:t xml:space="preserve">Hardware Interfaces </w:t>
       </w:r>
-      <w:bookmarkEnd w:id="18"/>
+      <w:bookmarkEnd w:id="19"/>
     </w:p>
     <w:p>
       <w:pPr>
@@ -6418,11 +6456,11 @@
         <w:pStyle w:val="Heading2"/>
         <w:ind w:left="482" w:hanging="497"/>
       </w:pPr>
-      <w:bookmarkStart w:id="19" w:name="_Toc6279"/>
+      <w:bookmarkStart w:id="20" w:name="_Toc6279"/>
       <w:r>
         <w:t xml:space="preserve">Software Interfaces </w:t>
       </w:r>
-      <w:bookmarkEnd w:id="19"/>
+      <w:bookmarkEnd w:id="20"/>
     </w:p>
     <w:p>
       <w:pPr>
@@ -6519,11 +6557,11 @@
         <w:pStyle w:val="Heading2"/>
         <w:ind w:left="482" w:hanging="497"/>
       </w:pPr>
-      <w:bookmarkStart w:id="20" w:name="_Toc6280"/>
+      <w:bookmarkStart w:id="21" w:name="_Toc6280"/>
       <w:r>
         <w:t>Communications Interfaces</w:t>
       </w:r>
-      <w:bookmarkEnd w:id="20"/>
+      <w:bookmarkEnd w:id="21"/>
     </w:p>
     <w:p>
       <w:pPr>
@@ -6636,11 +6674,11 @@
         <w:spacing w:after="85"/>
         <w:ind w:left="400" w:hanging="415"/>
       </w:pPr>
-      <w:bookmarkStart w:id="21" w:name="_Toc6281"/>
+      <w:bookmarkStart w:id="22" w:name="_Toc6281"/>
       <w:r>
         <w:t xml:space="preserve">System Features </w:t>
       </w:r>
-      <w:bookmarkEnd w:id="21"/>
+      <w:bookmarkEnd w:id="22"/>
     </w:p>
     <w:p/>
     <w:p>
@@ -8041,22 +8079,22 @@
         <w:pStyle w:val="Heading1"/>
         <w:ind w:left="400" w:hanging="415"/>
       </w:pPr>
-      <w:bookmarkStart w:id="22" w:name="_Toc6284"/>
+      <w:bookmarkStart w:id="23" w:name="_Toc6284"/>
       <w:r>
         <w:t xml:space="preserve">Other Nonfunctional Requirements </w:t>
       </w:r>
-      <w:bookmarkEnd w:id="22"/>
+      <w:bookmarkEnd w:id="23"/>
     </w:p>
     <w:p>
       <w:pPr>
         <w:pStyle w:val="Heading2"/>
         <w:ind w:left="482" w:hanging="497"/>
       </w:pPr>
-      <w:bookmarkStart w:id="23" w:name="_Toc6285"/>
+      <w:bookmarkStart w:id="24" w:name="_Toc6285"/>
       <w:r>
         <w:t xml:space="preserve">Performance Requirements </w:t>
       </w:r>
-      <w:bookmarkEnd w:id="23"/>
+      <w:bookmarkEnd w:id="24"/>
     </w:p>
     <w:p>
       <w:pPr>
@@ -8159,11 +8197,11 @@
         <w:pStyle w:val="Heading2"/>
         <w:ind w:left="482" w:hanging="497"/>
       </w:pPr>
-      <w:bookmarkStart w:id="24" w:name="_Toc6286"/>
+      <w:bookmarkStart w:id="25" w:name="_Toc6286"/>
       <w:r>
         <w:t xml:space="preserve">Safety Requirements </w:t>
       </w:r>
-      <w:bookmarkEnd w:id="24"/>
+      <w:bookmarkEnd w:id="25"/>
     </w:p>
     <w:p>
       <w:pPr>
@@ -8246,11 +8284,11 @@
         <w:pStyle w:val="Heading2"/>
         <w:ind w:left="482" w:hanging="497"/>
       </w:pPr>
-      <w:bookmarkStart w:id="25" w:name="_Toc6287"/>
+      <w:bookmarkStart w:id="26" w:name="_Toc6287"/>
       <w:r>
         <w:t xml:space="preserve">Security Requirements </w:t>
       </w:r>
-      <w:bookmarkEnd w:id="25"/>
+      <w:bookmarkEnd w:id="26"/>
     </w:p>
     <w:p>
       <w:pPr>
@@ -8365,11 +8403,11 @@
         <w:pStyle w:val="Heading2"/>
         <w:ind w:left="482" w:hanging="497"/>
       </w:pPr>
-      <w:bookmarkStart w:id="26" w:name="_Toc6288"/>
+      <w:bookmarkStart w:id="27" w:name="_Toc6288"/>
       <w:r>
         <w:t xml:space="preserve">Software Quality Attributes </w:t>
       </w:r>
-      <w:bookmarkEnd w:id="26"/>
+      <w:bookmarkEnd w:id="27"/>
     </w:p>
     <w:p>
       <w:pPr>
@@ -8686,11 +8724,11 @@
         <w:pStyle w:val="Heading2"/>
         <w:ind w:left="482" w:hanging="497"/>
       </w:pPr>
-      <w:bookmarkStart w:id="27" w:name="_Toc6289"/>
+      <w:bookmarkStart w:id="28" w:name="_Toc6289"/>
       <w:r>
         <w:t xml:space="preserve">Business Rules </w:t>
       </w:r>
-      <w:bookmarkEnd w:id="27"/>
+      <w:bookmarkEnd w:id="28"/>
     </w:p>
     <w:p>
       <w:pPr>
@@ -8713,8 +8751,6 @@
         </w:rPr>
         <w:t>ion System will work under four</w:t>
       </w:r>
-      <w:bookmarkStart w:id="28" w:name="_GoBack"/>
-      <w:bookmarkEnd w:id="28"/>
       <w:r>
         <w:rPr>
           <w:i w:val="0"/>
@@ -8951,7 +8987,13 @@
         <w:rPr>
           <w:i w:val="0"/>
         </w:rPr>
-        <w:t>any information in the system is only authorized for the owner of the resort.</w:t>
+        <w:t>any information in the system is only authori</w:t>
+      </w:r>
+      <w:r>
+        <w:rPr>
+          <w:i w:val="0"/>
+        </w:rPr>
+        <w:t xml:space="preserve">zed for the owner of the resort. The customer is </w:t>
       </w:r>
     </w:p>
     <w:p>
@@ -9813,7 +9855,7 @@
         <w:noProof/>
         <w:sz w:val="20"/>
       </w:rPr>
-      <w:t>14</w:t>
+      <w:t>2</w:t>
     </w:r>
     <w:r>
       <w:rPr>
@@ -12249,7 +12291,7 @@
 </file>
 
 <file path=customXml/itemProps1.xml><?xml version="1.0" encoding="utf-8"?>
-<ds:datastoreItem xmlns:ds="http://schemas.openxmlformats.org/officeDocument/2006/customXml" ds:itemID="{86C0ED0E-57B3-4F2E-B8B6-A085A343AC33}">
+<ds:datastoreItem xmlns:ds="http://schemas.openxmlformats.org/officeDocument/2006/customXml" ds:itemID="{F72B9393-0A4B-4889-824A-FF26E34B7FAF}">
   <ds:schemaRefs>
     <ds:schemaRef ds:uri="http://schemas.openxmlformats.org/officeDocument/2006/bibliography"/>
   </ds:schemaRefs>

</xml_diff>

<commit_message>
SRS - Product Scope (updated again)
</commit_message>
<xml_diff>
--- a/Documentation/MCSPROJ/Needed Documents/Software Requirement Specification.docx
+++ b/Documentation/MCSPROJ/Needed Documents/Software Requirement Specification.docx
@@ -3712,7 +3712,215 @@
         <w:rPr>
           <w:i w:val="0"/>
         </w:rPr>
-        <w:t>eceptionist and cust</w:t>
+        <w:t>eceptionist and customer are the four</w:t>
+      </w:r>
+      <w:r>
+        <w:rPr>
+          <w:i w:val="0"/>
+        </w:rPr>
+        <w:t xml:space="preserve"> end </w:t>
+      </w:r>
+      <w:r>
+        <w:rPr>
+          <w:i w:val="0"/>
+        </w:rPr>
+        <w:t>users of</w:t>
+      </w:r>
+      <w:r>
+        <w:rPr>
+          <w:i w:val="0"/>
+        </w:rPr>
+        <w:t xml:space="preserve"> Resort Reservation System. </w:t>
+      </w:r>
+      <w:r>
+        <w:rPr>
+          <w:i w:val="0"/>
+          <w:noProof/>
+        </w:rPr>
+        <w:t>The o</w:t>
+      </w:r>
+      <w:r>
+        <w:rPr>
+          <w:i w:val="0"/>
+          <w:noProof/>
+        </w:rPr>
+        <w:t>wner</w:t>
+      </w:r>
+      <w:r>
+        <w:rPr>
+          <w:i w:val="0"/>
+        </w:rPr>
+        <w:t xml:space="preserve"> can acc</w:t>
+      </w:r>
+      <w:r>
+        <w:rPr>
+          <w:i w:val="0"/>
+        </w:rPr>
+        <w:t>ess</w:t>
+      </w:r>
+      <w:r>
+        <w:rPr>
+          <w:i w:val="0"/>
+        </w:rPr>
+        <w:t xml:space="preserve"> all system functionalities without limitations. </w:t>
+      </w:r>
+      <w:r>
+        <w:rPr>
+          <w:i w:val="0"/>
+          <w:noProof/>
+        </w:rPr>
+        <w:t>The m</w:t>
+      </w:r>
+      <w:r>
+        <w:rPr>
+          <w:i w:val="0"/>
+          <w:noProof/>
+        </w:rPr>
+        <w:t>anager</w:t>
+      </w:r>
+      <w:r>
+        <w:rPr>
+          <w:i w:val="0"/>
+        </w:rPr>
+        <w:t xml:space="preserve"> can </w:t>
+      </w:r>
+      <w:r>
+        <w:rPr>
+          <w:i w:val="0"/>
+        </w:rPr>
+        <w:t xml:space="preserve">only </w:t>
+      </w:r>
+      <w:r>
+        <w:rPr>
+          <w:i w:val="0"/>
+        </w:rPr>
+        <w:t>access</w:t>
+      </w:r>
+      <w:r>
+        <w:rPr>
+          <w:i w:val="0"/>
+        </w:rPr>
+        <w:t xml:space="preserve"> system functionalities</w:t>
+      </w:r>
+      <w:r>
+        <w:rPr>
+          <w:i w:val="0"/>
+        </w:rPr>
+        <w:t xml:space="preserve"> assigned to him or her</w:t>
+      </w:r>
+      <w:r>
+        <w:rPr>
+          <w:i w:val="0"/>
+        </w:rPr>
+        <w:t xml:space="preserve">. </w:t>
+      </w:r>
+      <w:r>
+        <w:rPr>
+          <w:i w:val="0"/>
+          <w:noProof/>
+        </w:rPr>
+        <w:t>The r</w:t>
+      </w:r>
+      <w:r>
+        <w:rPr>
+          <w:i w:val="0"/>
+          <w:noProof/>
+        </w:rPr>
+        <w:t>eceptionist</w:t>
+      </w:r>
+      <w:r>
+        <w:rPr>
+          <w:i w:val="0"/>
+        </w:rPr>
+        <w:t xml:space="preserve"> can only access </w:t>
+      </w:r>
+      <w:r>
+        <w:rPr>
+          <w:i w:val="0"/>
+        </w:rPr>
+        <w:t xml:space="preserve">the reservation management section. </w:t>
+      </w:r>
+      <w:r>
+        <w:rPr>
+          <w:i w:val="0"/>
+        </w:rPr>
+        <w:t>The customer c</w:t>
+      </w:r>
+      <w:r>
+        <w:rPr>
+          <w:i w:val="0"/>
+        </w:rPr>
+        <w:t>an only view the site</w:t>
+      </w:r>
+      <w:r>
+        <w:rPr>
+          <w:i w:val="0"/>
+        </w:rPr>
+        <w:t xml:space="preserve">, book a reservation, </w:t>
+      </w:r>
+      <w:r>
+        <w:rPr>
+          <w:i w:val="0"/>
+        </w:rPr>
+        <w:t>and create</w:t>
+      </w:r>
+      <w:r>
+        <w:rPr>
+          <w:i w:val="0"/>
+        </w:rPr>
+        <w:t xml:space="preserve"> an account. </w:t>
+      </w:r>
+      <w:r>
+        <w:rPr>
+          <w:i w:val="0"/>
+        </w:rPr>
+        <w:t xml:space="preserve">To keep limitations for </w:t>
+      </w:r>
+      <w:r>
+        <w:rPr>
+          <w:i w:val="0"/>
+        </w:rPr>
+        <w:t>user levels access</w:t>
+      </w:r>
+      <w:r>
+        <w:rPr>
+          <w:i w:val="0"/>
+        </w:rPr>
+        <w:t>, Resort Reservation System can make a distinctive login functions.</w:t>
+      </w:r>
+    </w:p>
+    <w:p>
+      <w:pPr>
+        <w:ind w:left="-5" w:firstLine="487"/>
+        <w:jc w:val="both"/>
+        <w:rPr>
+          <w:i w:val="0"/>
+        </w:rPr>
+      </w:pPr>
+      <w:r>
+        <w:rPr>
+          <w:i w:val="0"/>
+        </w:rPr>
+        <w:t xml:space="preserve">The objectives of the automated Resort Reservation System are to </w:t>
+      </w:r>
+      <w:r>
+        <w:rPr>
+          <w:i w:val="0"/>
+          <w:noProof/>
+        </w:rPr>
+        <w:t>streamline</w:t>
+      </w:r>
+      <w:r>
+        <w:rPr>
+          <w:i w:val="0"/>
+        </w:rPr>
+        <w:t xml:space="preserve"> the process of the resort quick and timely manner</w:t>
+      </w:r>
+      <w:r>
+        <w:rPr>
+          <w:i w:val="0"/>
+        </w:rPr>
+        <w:t>. The system will have the capacity to handle nu</w:t>
       </w:r>
       <w:bookmarkStart w:id="7" w:name="_GoBack"/>
       <w:bookmarkEnd w:id="7"/>
@@ -3720,197 +3928,7 @@
         <w:rPr>
           <w:i w:val="0"/>
         </w:rPr>
-        <w:t>omer are the four</w:t>
-      </w:r>
-      <w:r>
-        <w:rPr>
-          <w:i w:val="0"/>
-        </w:rPr>
-        <w:t xml:space="preserve"> end </w:t>
-      </w:r>
-      <w:r>
-        <w:rPr>
-          <w:i w:val="0"/>
-        </w:rPr>
-        <w:t>users of</w:t>
-      </w:r>
-      <w:r>
-        <w:rPr>
-          <w:i w:val="0"/>
-        </w:rPr>
-        <w:t xml:space="preserve"> Resort Reservation System. </w:t>
-      </w:r>
-      <w:r>
-        <w:rPr>
-          <w:i w:val="0"/>
-          <w:noProof/>
-        </w:rPr>
-        <w:t>The o</w:t>
-      </w:r>
-      <w:r>
-        <w:rPr>
-          <w:i w:val="0"/>
-          <w:noProof/>
-        </w:rPr>
-        <w:t>wner</w:t>
-      </w:r>
-      <w:r>
-        <w:rPr>
-          <w:i w:val="0"/>
-        </w:rPr>
-        <w:t xml:space="preserve"> can acc</w:t>
-      </w:r>
-      <w:r>
-        <w:rPr>
-          <w:i w:val="0"/>
-        </w:rPr>
-        <w:t>ess</w:t>
-      </w:r>
-      <w:r>
-        <w:rPr>
-          <w:i w:val="0"/>
-        </w:rPr>
-        <w:t xml:space="preserve"> all system functionalities without limitations. </w:t>
-      </w:r>
-      <w:r>
-        <w:rPr>
-          <w:i w:val="0"/>
-          <w:noProof/>
-        </w:rPr>
-        <w:t>The m</w:t>
-      </w:r>
-      <w:r>
-        <w:rPr>
-          <w:i w:val="0"/>
-          <w:noProof/>
-        </w:rPr>
-        <w:t>anager</w:t>
-      </w:r>
-      <w:r>
-        <w:rPr>
-          <w:i w:val="0"/>
-        </w:rPr>
-        <w:t xml:space="preserve"> can </w:t>
-      </w:r>
-      <w:r>
-        <w:rPr>
-          <w:i w:val="0"/>
-        </w:rPr>
-        <w:t xml:space="preserve">only </w:t>
-      </w:r>
-      <w:r>
-        <w:rPr>
-          <w:i w:val="0"/>
-        </w:rPr>
-        <w:t>access</w:t>
-      </w:r>
-      <w:r>
-        <w:rPr>
-          <w:i w:val="0"/>
-        </w:rPr>
-        <w:t xml:space="preserve"> system functionalities</w:t>
-      </w:r>
-      <w:r>
-        <w:rPr>
-          <w:i w:val="0"/>
-        </w:rPr>
-        <w:t xml:space="preserve"> assigned to him or her</w:t>
-      </w:r>
-      <w:r>
-        <w:rPr>
-          <w:i w:val="0"/>
-        </w:rPr>
-        <w:t xml:space="preserve">. </w:t>
-      </w:r>
-      <w:r>
-        <w:rPr>
-          <w:i w:val="0"/>
-          <w:noProof/>
-        </w:rPr>
-        <w:t>The r</w:t>
-      </w:r>
-      <w:r>
-        <w:rPr>
-          <w:i w:val="0"/>
-          <w:noProof/>
-        </w:rPr>
-        <w:t>eceptionist</w:t>
-      </w:r>
-      <w:r>
-        <w:rPr>
-          <w:i w:val="0"/>
-        </w:rPr>
-        <w:t xml:space="preserve"> can only access </w:t>
-      </w:r>
-      <w:r>
-        <w:rPr>
-          <w:i w:val="0"/>
-        </w:rPr>
-        <w:t xml:space="preserve">the reservation management section. </w:t>
-      </w:r>
-      <w:r>
-        <w:rPr>
-          <w:i w:val="0"/>
-        </w:rPr>
-        <w:t xml:space="preserve">The customer can only view the site’s contents, book a reservation, </w:t>
-      </w:r>
-      <w:r>
-        <w:rPr>
-          <w:i w:val="0"/>
-        </w:rPr>
-        <w:t xml:space="preserve">and register an account. </w:t>
-      </w:r>
-      <w:r>
-        <w:rPr>
-          <w:i w:val="0"/>
-        </w:rPr>
-        <w:t xml:space="preserve">To keep limitations for </w:t>
-      </w:r>
-      <w:r>
-        <w:rPr>
-          <w:i w:val="0"/>
-        </w:rPr>
-        <w:t>user levels access</w:t>
-      </w:r>
-      <w:r>
-        <w:rPr>
-          <w:i w:val="0"/>
-        </w:rPr>
-        <w:t>, Resort Reservation System can make a distinctive login functions.</w:t>
-      </w:r>
-    </w:p>
-    <w:p>
-      <w:pPr>
-        <w:ind w:left="-5" w:firstLine="487"/>
-        <w:jc w:val="both"/>
-        <w:rPr>
-          <w:i w:val="0"/>
-        </w:rPr>
-      </w:pPr>
-      <w:r>
-        <w:rPr>
-          <w:i w:val="0"/>
-        </w:rPr>
-        <w:t xml:space="preserve">The objectives of the automated Resort Reservation System are to </w:t>
-      </w:r>
-      <w:r>
-        <w:rPr>
-          <w:i w:val="0"/>
-          <w:noProof/>
-        </w:rPr>
-        <w:t>streamline</w:t>
-      </w:r>
-      <w:r>
-        <w:rPr>
-          <w:i w:val="0"/>
-        </w:rPr>
-        <w:t xml:space="preserve"> the process of the resort quick and timely manner</w:t>
-      </w:r>
-      <w:r>
-        <w:rPr>
-          <w:i w:val="0"/>
-        </w:rPr>
-        <w:t>. The system will have the capacity to handle numerous services to deal with all customers in a quick</w:t>
+        <w:t>merous services to deal with all customers in a quick</w:t>
       </w:r>
       <w:r>
         <w:rPr>
@@ -8981,7 +8999,19 @@
         <w:rPr>
           <w:i w:val="0"/>
         </w:rPr>
-        <w:t xml:space="preserve">he other two users. Deleting </w:t>
+        <w:t xml:space="preserve">he other two users. </w:t>
+      </w:r>
+      <w:r>
+        <w:rPr>
+          <w:i w:val="0"/>
+        </w:rPr>
+        <w:t xml:space="preserve">The customer </w:t>
+      </w:r>
+      <w:r>
+        <w:rPr>
+          <w:i w:val="0"/>
+        </w:rPr>
+        <w:t xml:space="preserve">Deleting </w:t>
       </w:r>
       <w:r>
         <w:rPr>
@@ -8993,7 +9023,13 @@
         <w:rPr>
           <w:i w:val="0"/>
         </w:rPr>
-        <w:t xml:space="preserve">zed for the owner of the resort. The customer is </w:t>
+        <w:t>zed for the owner</w:t>
+      </w:r>
+      <w:r>
+        <w:rPr>
+          <w:i w:val="0"/>
+        </w:rPr>
+        <w:t xml:space="preserve"> of the resort.</w:t>
       </w:r>
     </w:p>
     <w:p>
@@ -9855,7 +9891,7 @@
         <w:noProof/>
         <w:sz w:val="20"/>
       </w:rPr>
-      <w:t>2</w:t>
+      <w:t>1</w:t>
     </w:r>
     <w:r>
       <w:rPr>
@@ -12291,7 +12327,7 @@
 </file>
 
 <file path=customXml/itemProps1.xml><?xml version="1.0" encoding="utf-8"?>
-<ds:datastoreItem xmlns:ds="http://schemas.openxmlformats.org/officeDocument/2006/customXml" ds:itemID="{F72B9393-0A4B-4889-824A-FF26E34B7FAF}">
+<ds:datastoreItem xmlns:ds="http://schemas.openxmlformats.org/officeDocument/2006/customXml" ds:itemID="{37D69FEE-F6A6-4C98-920B-481BCDAA06F6}">
   <ds:schemaRefs>
     <ds:schemaRef ds:uri="http://schemas.openxmlformats.org/officeDocument/2006/bibliography"/>
   </ds:schemaRefs>

</xml_diff>

<commit_message>
SRS - Business Rules (updated again)
</commit_message>
<xml_diff>
--- a/Documentation/MCSPROJ/Needed Documents/Software Requirement Specification.docx
+++ b/Documentation/MCSPROJ/Needed Documents/Software Requirement Specification.docx
@@ -3920,15 +3920,7 @@
         <w:rPr>
           <w:i w:val="0"/>
         </w:rPr>
-        <w:t>. The system will have the capacity to handle nu</w:t>
-      </w:r>
-      <w:bookmarkStart w:id="7" w:name="_GoBack"/>
-      <w:bookmarkEnd w:id="7"/>
-      <w:r>
-        <w:rPr>
-          <w:i w:val="0"/>
-        </w:rPr>
-        <w:t>merous services to deal with all customers in a quick</w:t>
+        <w:t>. The system will have the capacity to handle numerous services to deal with all customers in a quick</w:t>
       </w:r>
       <w:r>
         <w:rPr>
@@ -4031,11 +4023,11 @@
         <w:pStyle w:val="Heading2"/>
         <w:ind w:left="482" w:hanging="497"/>
       </w:pPr>
-      <w:bookmarkStart w:id="8" w:name="_Toc6267"/>
+      <w:bookmarkStart w:id="7" w:name="_Toc6267"/>
       <w:r>
         <w:t xml:space="preserve">References </w:t>
       </w:r>
-      <w:bookmarkEnd w:id="8"/>
+      <w:bookmarkEnd w:id="7"/>
     </w:p>
     <w:p>
       <w:pPr>
@@ -4130,22 +4122,22 @@
         <w:pStyle w:val="Heading1"/>
         <w:ind w:left="400" w:hanging="415"/>
       </w:pPr>
-      <w:bookmarkStart w:id="9" w:name="_Toc6268"/>
+      <w:bookmarkStart w:id="8" w:name="_Toc6268"/>
       <w:r>
         <w:t xml:space="preserve">Overall Description </w:t>
       </w:r>
-      <w:bookmarkEnd w:id="9"/>
+      <w:bookmarkEnd w:id="8"/>
     </w:p>
     <w:p>
       <w:pPr>
         <w:pStyle w:val="Heading2"/>
         <w:ind w:left="482" w:hanging="497"/>
       </w:pPr>
-      <w:bookmarkStart w:id="10" w:name="_Toc6269"/>
+      <w:bookmarkStart w:id="9" w:name="_Toc6269"/>
       <w:r>
         <w:t xml:space="preserve">Product Perspective </w:t>
       </w:r>
-      <w:bookmarkEnd w:id="10"/>
+      <w:bookmarkEnd w:id="9"/>
     </w:p>
     <w:p>
       <w:pPr>
@@ -4257,11 +4249,11 @@
         <w:pStyle w:val="Heading2"/>
         <w:ind w:left="482" w:hanging="497"/>
       </w:pPr>
-      <w:bookmarkStart w:id="11" w:name="_Toc6270"/>
+      <w:bookmarkStart w:id="10" w:name="_Toc6270"/>
       <w:r>
         <w:t xml:space="preserve">Product Functions </w:t>
       </w:r>
-      <w:bookmarkEnd w:id="11"/>
+      <w:bookmarkEnd w:id="10"/>
     </w:p>
     <w:p>
       <w:pPr>
@@ -5216,11 +5208,11 @@
         <w:pStyle w:val="Heading2"/>
         <w:ind w:left="482" w:hanging="497"/>
       </w:pPr>
-      <w:bookmarkStart w:id="12" w:name="_Toc6271"/>
+      <w:bookmarkStart w:id="11" w:name="_Toc6271"/>
       <w:r>
         <w:t xml:space="preserve">User Classes and Characteristics </w:t>
       </w:r>
-      <w:bookmarkEnd w:id="12"/>
+      <w:bookmarkEnd w:id="11"/>
     </w:p>
     <w:p>
       <w:pPr>
@@ -5756,11 +5748,11 @@
         <w:pStyle w:val="Heading2"/>
         <w:ind w:left="482" w:hanging="497"/>
       </w:pPr>
-      <w:bookmarkStart w:id="13" w:name="_Toc6272"/>
+      <w:bookmarkStart w:id="12" w:name="_Toc6272"/>
       <w:r>
         <w:t xml:space="preserve">Operating Environment </w:t>
       </w:r>
-      <w:bookmarkEnd w:id="13"/>
+      <w:bookmarkEnd w:id="12"/>
     </w:p>
     <w:p>
       <w:pPr>
@@ -5989,11 +5981,11 @@
         <w:pStyle w:val="Heading2"/>
         <w:ind w:left="482" w:hanging="497"/>
       </w:pPr>
-      <w:bookmarkStart w:id="14" w:name="_Toc6273"/>
+      <w:bookmarkStart w:id="13" w:name="_Toc6273"/>
       <w:r>
         <w:t xml:space="preserve">Design and Implementation Constraints </w:t>
       </w:r>
-      <w:bookmarkEnd w:id="14"/>
+      <w:bookmarkEnd w:id="13"/>
     </w:p>
     <w:p>
       <w:pPr>
@@ -6047,11 +6039,11 @@
         <w:pStyle w:val="Heading2"/>
         <w:ind w:left="482" w:hanging="497"/>
       </w:pPr>
-      <w:bookmarkStart w:id="15" w:name="_Toc6274"/>
+      <w:bookmarkStart w:id="14" w:name="_Toc6274"/>
       <w:r>
         <w:t xml:space="preserve">User Documentation </w:t>
       </w:r>
-      <w:bookmarkEnd w:id="15"/>
+      <w:bookmarkEnd w:id="14"/>
     </w:p>
     <w:p>
       <w:pPr>
@@ -6134,11 +6126,11 @@
         <w:pStyle w:val="Heading2"/>
         <w:ind w:left="482" w:hanging="497"/>
       </w:pPr>
-      <w:bookmarkStart w:id="16" w:name="_Toc6275"/>
+      <w:bookmarkStart w:id="15" w:name="_Toc6275"/>
       <w:r>
         <w:t xml:space="preserve">Assumptions and Dependencies </w:t>
       </w:r>
-      <w:bookmarkEnd w:id="16"/>
+      <w:bookmarkEnd w:id="15"/>
     </w:p>
     <w:p>
       <w:pPr>
@@ -6310,22 +6302,22 @@
         <w:pStyle w:val="Heading1"/>
         <w:ind w:left="400" w:hanging="415"/>
       </w:pPr>
-      <w:bookmarkStart w:id="17" w:name="_Toc6276"/>
+      <w:bookmarkStart w:id="16" w:name="_Toc6276"/>
       <w:r>
         <w:t xml:space="preserve">External Interface Requirements </w:t>
       </w:r>
-      <w:bookmarkEnd w:id="17"/>
+      <w:bookmarkEnd w:id="16"/>
     </w:p>
     <w:p>
       <w:pPr>
         <w:pStyle w:val="Heading2"/>
         <w:ind w:left="482" w:hanging="497"/>
       </w:pPr>
-      <w:bookmarkStart w:id="18" w:name="_Toc6277"/>
+      <w:bookmarkStart w:id="17" w:name="_Toc6277"/>
       <w:r>
         <w:t xml:space="preserve">User Interfaces </w:t>
       </w:r>
-      <w:bookmarkEnd w:id="18"/>
+      <w:bookmarkEnd w:id="17"/>
     </w:p>
     <w:p>
       <w:pPr>
@@ -6340,11 +6332,11 @@
         <w:pStyle w:val="Heading2"/>
         <w:ind w:left="482" w:hanging="497"/>
       </w:pPr>
-      <w:bookmarkStart w:id="19" w:name="_Toc6278"/>
+      <w:bookmarkStart w:id="18" w:name="_Toc6278"/>
       <w:r>
         <w:t xml:space="preserve">Hardware Interfaces </w:t>
       </w:r>
-      <w:bookmarkEnd w:id="19"/>
+      <w:bookmarkEnd w:id="18"/>
     </w:p>
     <w:p>
       <w:pPr>
@@ -6474,11 +6466,11 @@
         <w:pStyle w:val="Heading2"/>
         <w:ind w:left="482" w:hanging="497"/>
       </w:pPr>
-      <w:bookmarkStart w:id="20" w:name="_Toc6279"/>
+      <w:bookmarkStart w:id="19" w:name="_Toc6279"/>
       <w:r>
         <w:t xml:space="preserve">Software Interfaces </w:t>
       </w:r>
-      <w:bookmarkEnd w:id="20"/>
+      <w:bookmarkEnd w:id="19"/>
     </w:p>
     <w:p>
       <w:pPr>
@@ -6575,11 +6567,11 @@
         <w:pStyle w:val="Heading2"/>
         <w:ind w:left="482" w:hanging="497"/>
       </w:pPr>
-      <w:bookmarkStart w:id="21" w:name="_Toc6280"/>
+      <w:bookmarkStart w:id="20" w:name="_Toc6280"/>
       <w:r>
         <w:t>Communications Interfaces</w:t>
       </w:r>
-      <w:bookmarkEnd w:id="21"/>
+      <w:bookmarkEnd w:id="20"/>
     </w:p>
     <w:p>
       <w:pPr>
@@ -6692,11 +6684,11 @@
         <w:spacing w:after="85"/>
         <w:ind w:left="400" w:hanging="415"/>
       </w:pPr>
-      <w:bookmarkStart w:id="22" w:name="_Toc6281"/>
+      <w:bookmarkStart w:id="21" w:name="_Toc6281"/>
       <w:r>
         <w:t xml:space="preserve">System Features </w:t>
       </w:r>
-      <w:bookmarkEnd w:id="22"/>
+      <w:bookmarkEnd w:id="21"/>
     </w:p>
     <w:p/>
     <w:p>
@@ -8097,22 +8089,22 @@
         <w:pStyle w:val="Heading1"/>
         <w:ind w:left="400" w:hanging="415"/>
       </w:pPr>
-      <w:bookmarkStart w:id="23" w:name="_Toc6284"/>
+      <w:bookmarkStart w:id="22" w:name="_Toc6284"/>
       <w:r>
         <w:t xml:space="preserve">Other Nonfunctional Requirements </w:t>
       </w:r>
-      <w:bookmarkEnd w:id="23"/>
+      <w:bookmarkEnd w:id="22"/>
     </w:p>
     <w:p>
       <w:pPr>
         <w:pStyle w:val="Heading2"/>
         <w:ind w:left="482" w:hanging="497"/>
       </w:pPr>
-      <w:bookmarkStart w:id="24" w:name="_Toc6285"/>
+      <w:bookmarkStart w:id="23" w:name="_Toc6285"/>
       <w:r>
         <w:t xml:space="preserve">Performance Requirements </w:t>
       </w:r>
-      <w:bookmarkEnd w:id="24"/>
+      <w:bookmarkEnd w:id="23"/>
     </w:p>
     <w:p>
       <w:pPr>
@@ -8215,11 +8207,11 @@
         <w:pStyle w:val="Heading2"/>
         <w:ind w:left="482" w:hanging="497"/>
       </w:pPr>
-      <w:bookmarkStart w:id="25" w:name="_Toc6286"/>
+      <w:bookmarkStart w:id="24" w:name="_Toc6286"/>
       <w:r>
         <w:t xml:space="preserve">Safety Requirements </w:t>
       </w:r>
-      <w:bookmarkEnd w:id="25"/>
+      <w:bookmarkEnd w:id="24"/>
     </w:p>
     <w:p>
       <w:pPr>
@@ -8302,11 +8294,11 @@
         <w:pStyle w:val="Heading2"/>
         <w:ind w:left="482" w:hanging="497"/>
       </w:pPr>
-      <w:bookmarkStart w:id="26" w:name="_Toc6287"/>
+      <w:bookmarkStart w:id="25" w:name="_Toc6287"/>
       <w:r>
         <w:t xml:space="preserve">Security Requirements </w:t>
       </w:r>
-      <w:bookmarkEnd w:id="26"/>
+      <w:bookmarkEnd w:id="25"/>
     </w:p>
     <w:p>
       <w:pPr>
@@ -8421,11 +8413,11 @@
         <w:pStyle w:val="Heading2"/>
         <w:ind w:left="482" w:hanging="497"/>
       </w:pPr>
-      <w:bookmarkStart w:id="27" w:name="_Toc6288"/>
+      <w:bookmarkStart w:id="26" w:name="_Toc6288"/>
       <w:r>
         <w:t xml:space="preserve">Software Quality Attributes </w:t>
       </w:r>
-      <w:bookmarkEnd w:id="27"/>
+      <w:bookmarkEnd w:id="26"/>
     </w:p>
     <w:p>
       <w:pPr>
@@ -8742,11 +8734,11 @@
         <w:pStyle w:val="Heading2"/>
         <w:ind w:left="482" w:hanging="497"/>
       </w:pPr>
-      <w:bookmarkStart w:id="28" w:name="_Toc6289"/>
+      <w:bookmarkStart w:id="27" w:name="_Toc6289"/>
       <w:r>
         <w:t xml:space="preserve">Business Rules </w:t>
       </w:r>
-      <w:bookmarkEnd w:id="28"/>
+      <w:bookmarkEnd w:id="27"/>
     </w:p>
     <w:p>
       <w:pPr>
@@ -9005,7 +8997,15 @@
         <w:rPr>
           <w:i w:val="0"/>
         </w:rPr>
-        <w:t xml:space="preserve">The customer </w:t>
+        <w:t>Same as the receptionist, the customer is also given limited functions to the system.</w:t>
+      </w:r>
+      <w:bookmarkStart w:id="28" w:name="_GoBack"/>
+      <w:bookmarkEnd w:id="28"/>
+      <w:r>
+        <w:rPr>
+          <w:i w:val="0"/>
+        </w:rPr>
+        <w:t xml:space="preserve"> </w:t>
       </w:r>
       <w:r>
         <w:rPr>
@@ -9891,7 +9891,7 @@
         <w:noProof/>
         <w:sz w:val="20"/>
       </w:rPr>
-      <w:t>1</w:t>
+      <w:t>14</w:t>
     </w:r>
     <w:r>
       <w:rPr>
@@ -12327,7 +12327,7 @@
 </file>
 
 <file path=customXml/itemProps1.xml><?xml version="1.0" encoding="utf-8"?>
-<ds:datastoreItem xmlns:ds="http://schemas.openxmlformats.org/officeDocument/2006/customXml" ds:itemID="{37D69FEE-F6A6-4C98-920B-481BCDAA06F6}">
+<ds:datastoreItem xmlns:ds="http://schemas.openxmlformats.org/officeDocument/2006/customXml" ds:itemID="{347EEEEC-0A94-4B2A-9F06-3143B9BF89D2}">
   <ds:schemaRefs>
     <ds:schemaRef ds:uri="http://schemas.openxmlformats.org/officeDocument/2006/bibliography"/>
   </ds:schemaRefs>

</xml_diff>

<commit_message>
SRS - User Classes and Characteristics (updated)
</commit_message>
<xml_diff>
--- a/Documentation/MCSPROJ/Needed Documents/Software Requirement Specification.docx
+++ b/Documentation/MCSPROJ/Needed Documents/Software Requirement Specification.docx
@@ -5209,6 +5209,8 @@
         <w:ind w:left="482" w:hanging="497"/>
       </w:pPr>
       <w:bookmarkStart w:id="11" w:name="_Toc6271"/>
+      <w:bookmarkStart w:id="12" w:name="_GoBack"/>
+      <w:bookmarkEnd w:id="12"/>
       <w:r>
         <w:t xml:space="preserve">User Classes and Characteristics </w:t>
       </w:r>
@@ -5721,12 +5723,6 @@
           <w:i w:val="0"/>
         </w:rPr>
       </w:pPr>
-      <w:r>
-        <w:rPr>
-          <w:i w:val="0"/>
-        </w:rPr>
-        <w:t>Customer:</w:t>
-      </w:r>
     </w:p>
     <w:p>
       <w:pPr>
@@ -5740,6 +5736,21 @@
         <w:rPr>
           <w:i w:val="0"/>
         </w:rPr>
+        <w:t>Customer:</w:t>
+      </w:r>
+    </w:p>
+    <w:p>
+      <w:pPr>
+        <w:ind w:firstLine="472"/>
+        <w:jc w:val="both"/>
+        <w:rPr>
+          <w:i w:val="0"/>
+        </w:rPr>
+      </w:pPr>
+      <w:r>
+        <w:rPr>
+          <w:i w:val="0"/>
+        </w:rPr>
         <w:t xml:space="preserve">The customer is the one who will be using the very system that is being created. They are in charge of creating a reservation in the website. They are also the one who will populate the system by registering an account. They are to provide accurate and honest information so that the management can better serve them. The customer can perform limited functions such as registering an account, booking a reservation, sending an email feedback/report to management through the website, and viewing the site’s contents. </w:t>
       </w:r>
     </w:p>
@@ -5748,11 +5759,11 @@
         <w:pStyle w:val="Heading2"/>
         <w:ind w:left="482" w:hanging="497"/>
       </w:pPr>
-      <w:bookmarkStart w:id="12" w:name="_Toc6272"/>
+      <w:bookmarkStart w:id="13" w:name="_Toc6272"/>
       <w:r>
         <w:t xml:space="preserve">Operating Environment </w:t>
       </w:r>
-      <w:bookmarkEnd w:id="12"/>
+      <w:bookmarkEnd w:id="13"/>
     </w:p>
     <w:p>
       <w:pPr>
@@ -5981,11 +5992,11 @@
         <w:pStyle w:val="Heading2"/>
         <w:ind w:left="482" w:hanging="497"/>
       </w:pPr>
-      <w:bookmarkStart w:id="13" w:name="_Toc6273"/>
+      <w:bookmarkStart w:id="14" w:name="_Toc6273"/>
       <w:r>
         <w:t xml:space="preserve">Design and Implementation Constraints </w:t>
       </w:r>
-      <w:bookmarkEnd w:id="13"/>
+      <w:bookmarkEnd w:id="14"/>
     </w:p>
     <w:p>
       <w:pPr>
@@ -6039,11 +6050,11 @@
         <w:pStyle w:val="Heading2"/>
         <w:ind w:left="482" w:hanging="497"/>
       </w:pPr>
-      <w:bookmarkStart w:id="14" w:name="_Toc6274"/>
+      <w:bookmarkStart w:id="15" w:name="_Toc6274"/>
       <w:r>
         <w:t xml:space="preserve">User Documentation </w:t>
       </w:r>
-      <w:bookmarkEnd w:id="14"/>
+      <w:bookmarkEnd w:id="15"/>
     </w:p>
     <w:p>
       <w:pPr>
@@ -6126,11 +6137,11 @@
         <w:pStyle w:val="Heading2"/>
         <w:ind w:left="482" w:hanging="497"/>
       </w:pPr>
-      <w:bookmarkStart w:id="15" w:name="_Toc6275"/>
+      <w:bookmarkStart w:id="16" w:name="_Toc6275"/>
       <w:r>
         <w:t xml:space="preserve">Assumptions and Dependencies </w:t>
       </w:r>
-      <w:bookmarkEnd w:id="15"/>
+      <w:bookmarkEnd w:id="16"/>
     </w:p>
     <w:p>
       <w:pPr>
@@ -6302,22 +6313,22 @@
         <w:pStyle w:val="Heading1"/>
         <w:ind w:left="400" w:hanging="415"/>
       </w:pPr>
-      <w:bookmarkStart w:id="16" w:name="_Toc6276"/>
+      <w:bookmarkStart w:id="17" w:name="_Toc6276"/>
       <w:r>
         <w:t xml:space="preserve">External Interface Requirements </w:t>
       </w:r>
-      <w:bookmarkEnd w:id="16"/>
+      <w:bookmarkEnd w:id="17"/>
     </w:p>
     <w:p>
       <w:pPr>
         <w:pStyle w:val="Heading2"/>
         <w:ind w:left="482" w:hanging="497"/>
       </w:pPr>
-      <w:bookmarkStart w:id="17" w:name="_Toc6277"/>
+      <w:bookmarkStart w:id="18" w:name="_Toc6277"/>
       <w:r>
         <w:t xml:space="preserve">User Interfaces </w:t>
       </w:r>
-      <w:bookmarkEnd w:id="17"/>
+      <w:bookmarkEnd w:id="18"/>
     </w:p>
     <w:p>
       <w:pPr>
@@ -6332,11 +6343,11 @@
         <w:pStyle w:val="Heading2"/>
         <w:ind w:left="482" w:hanging="497"/>
       </w:pPr>
-      <w:bookmarkStart w:id="18" w:name="_Toc6278"/>
+      <w:bookmarkStart w:id="19" w:name="_Toc6278"/>
       <w:r>
         <w:t xml:space="preserve">Hardware Interfaces </w:t>
       </w:r>
-      <w:bookmarkEnd w:id="18"/>
+      <w:bookmarkEnd w:id="19"/>
     </w:p>
     <w:p>
       <w:pPr>
@@ -6466,11 +6477,11 @@
         <w:pStyle w:val="Heading2"/>
         <w:ind w:left="482" w:hanging="497"/>
       </w:pPr>
-      <w:bookmarkStart w:id="19" w:name="_Toc6279"/>
+      <w:bookmarkStart w:id="20" w:name="_Toc6279"/>
       <w:r>
         <w:t xml:space="preserve">Software Interfaces </w:t>
       </w:r>
-      <w:bookmarkEnd w:id="19"/>
+      <w:bookmarkEnd w:id="20"/>
     </w:p>
     <w:p>
       <w:pPr>
@@ -6567,11 +6578,11 @@
         <w:pStyle w:val="Heading2"/>
         <w:ind w:left="482" w:hanging="497"/>
       </w:pPr>
-      <w:bookmarkStart w:id="20" w:name="_Toc6280"/>
+      <w:bookmarkStart w:id="21" w:name="_Toc6280"/>
       <w:r>
         <w:t>Communications Interfaces</w:t>
       </w:r>
-      <w:bookmarkEnd w:id="20"/>
+      <w:bookmarkEnd w:id="21"/>
     </w:p>
     <w:p>
       <w:pPr>
@@ -6684,11 +6695,11 @@
         <w:spacing w:after="85"/>
         <w:ind w:left="400" w:hanging="415"/>
       </w:pPr>
-      <w:bookmarkStart w:id="21" w:name="_Toc6281"/>
+      <w:bookmarkStart w:id="22" w:name="_Toc6281"/>
       <w:r>
         <w:t xml:space="preserve">System Features </w:t>
       </w:r>
-      <w:bookmarkEnd w:id="21"/>
+      <w:bookmarkEnd w:id="22"/>
     </w:p>
     <w:p/>
     <w:p>
@@ -8089,22 +8100,22 @@
         <w:pStyle w:val="Heading1"/>
         <w:ind w:left="400" w:hanging="415"/>
       </w:pPr>
-      <w:bookmarkStart w:id="22" w:name="_Toc6284"/>
+      <w:bookmarkStart w:id="23" w:name="_Toc6284"/>
       <w:r>
         <w:t xml:space="preserve">Other Nonfunctional Requirements </w:t>
       </w:r>
-      <w:bookmarkEnd w:id="22"/>
+      <w:bookmarkEnd w:id="23"/>
     </w:p>
     <w:p>
       <w:pPr>
         <w:pStyle w:val="Heading2"/>
         <w:ind w:left="482" w:hanging="497"/>
       </w:pPr>
-      <w:bookmarkStart w:id="23" w:name="_Toc6285"/>
+      <w:bookmarkStart w:id="24" w:name="_Toc6285"/>
       <w:r>
         <w:t xml:space="preserve">Performance Requirements </w:t>
       </w:r>
-      <w:bookmarkEnd w:id="23"/>
+      <w:bookmarkEnd w:id="24"/>
     </w:p>
     <w:p>
       <w:pPr>
@@ -8207,11 +8218,11 @@
         <w:pStyle w:val="Heading2"/>
         <w:ind w:left="482" w:hanging="497"/>
       </w:pPr>
-      <w:bookmarkStart w:id="24" w:name="_Toc6286"/>
+      <w:bookmarkStart w:id="25" w:name="_Toc6286"/>
       <w:r>
         <w:t xml:space="preserve">Safety Requirements </w:t>
       </w:r>
-      <w:bookmarkEnd w:id="24"/>
+      <w:bookmarkEnd w:id="25"/>
     </w:p>
     <w:p>
       <w:pPr>
@@ -8294,11 +8305,11 @@
         <w:pStyle w:val="Heading2"/>
         <w:ind w:left="482" w:hanging="497"/>
       </w:pPr>
-      <w:bookmarkStart w:id="25" w:name="_Toc6287"/>
+      <w:bookmarkStart w:id="26" w:name="_Toc6287"/>
       <w:r>
         <w:t xml:space="preserve">Security Requirements </w:t>
       </w:r>
-      <w:bookmarkEnd w:id="25"/>
+      <w:bookmarkEnd w:id="26"/>
     </w:p>
     <w:p>
       <w:pPr>
@@ -8413,11 +8424,11 @@
         <w:pStyle w:val="Heading2"/>
         <w:ind w:left="482" w:hanging="497"/>
       </w:pPr>
-      <w:bookmarkStart w:id="26" w:name="_Toc6288"/>
+      <w:bookmarkStart w:id="27" w:name="_Toc6288"/>
       <w:r>
         <w:t xml:space="preserve">Software Quality Attributes </w:t>
       </w:r>
-      <w:bookmarkEnd w:id="26"/>
+      <w:bookmarkEnd w:id="27"/>
     </w:p>
     <w:p>
       <w:pPr>
@@ -8734,11 +8745,11 @@
         <w:pStyle w:val="Heading2"/>
         <w:ind w:left="482" w:hanging="497"/>
       </w:pPr>
-      <w:bookmarkStart w:id="27" w:name="_Toc6289"/>
+      <w:bookmarkStart w:id="28" w:name="_Toc6289"/>
       <w:r>
         <w:t xml:space="preserve">Business Rules </w:t>
       </w:r>
-      <w:bookmarkEnd w:id="27"/>
+      <w:bookmarkEnd w:id="28"/>
     </w:p>
     <w:p>
       <w:pPr>
@@ -8999,8 +9010,6 @@
         </w:rPr>
         <w:t>Same as the receptionist, the customer is also given limited functions to the system.</w:t>
       </w:r>
-      <w:bookmarkStart w:id="28" w:name="_GoBack"/>
-      <w:bookmarkEnd w:id="28"/>
       <w:r>
         <w:rPr>
           <w:i w:val="0"/>
@@ -9891,7 +9900,7 @@
         <w:noProof/>
         <w:sz w:val="20"/>
       </w:rPr>
-      <w:t>14</w:t>
+      <w:t>9</w:t>
     </w:r>
     <w:r>
       <w:rPr>
@@ -12327,7 +12336,7 @@
 </file>
 
 <file path=customXml/itemProps1.xml><?xml version="1.0" encoding="utf-8"?>
-<ds:datastoreItem xmlns:ds="http://schemas.openxmlformats.org/officeDocument/2006/customXml" ds:itemID="{347EEEEC-0A94-4B2A-9F06-3143B9BF89D2}">
+<ds:datastoreItem xmlns:ds="http://schemas.openxmlformats.org/officeDocument/2006/customXml" ds:itemID="{10EB9B1E-3BDE-4459-A204-500470EAD8EF}">
   <ds:schemaRefs>
     <ds:schemaRef ds:uri="http://schemas.openxmlformats.org/officeDocument/2006/bibliography"/>
   </ds:schemaRefs>

</xml_diff>

<commit_message>
SRS - Intended Audience and Reading Suggestions (minor change)
</commit_message>
<xml_diff>
--- a/Documentation/MCSPROJ/Needed Documents/Software Requirement Specification.docx
+++ b/Documentation/MCSPROJ/Needed Documents/Software Requirement Specification.docx
@@ -3441,7 +3441,20 @@
         <w:rPr>
           <w:i w:val="0"/>
         </w:rPr>
-        <w:t>dience of this document are the</w:t>
+        <w:t xml:space="preserve">dience of this document </w:t>
+      </w:r>
+      <w:r>
+        <w:rPr>
+          <w:i w:val="0"/>
+          <w:noProof/>
+        </w:rPr>
+        <w:t>are</w:t>
+      </w:r>
+      <w:r>
+        <w:rPr>
+          <w:i w:val="0"/>
+        </w:rPr>
+        <w:t xml:space="preserve"> the</w:t>
       </w:r>
       <w:r>
         <w:rPr>
@@ -3529,8 +3542,37 @@
       <w:r>
         <w:rPr>
           <w:i w:val="0"/>
-        </w:rPr>
-        <w:t>Brief outline of the document is:</w:t>
+          <w:noProof/>
+        </w:rPr>
+        <w:t>A</w:t>
+      </w:r>
+      <w:r>
+        <w:rPr>
+          <w:i w:val="0"/>
+          <w:noProof/>
+        </w:rPr>
+        <w:t xml:space="preserve"> b</w:t>
+      </w:r>
+      <w:r>
+        <w:rPr>
+          <w:i w:val="0"/>
+          <w:noProof/>
+        </w:rPr>
+        <w:t>rief</w:t>
+      </w:r>
+      <w:r>
+        <w:rPr>
+          <w:i w:val="0"/>
+        </w:rPr>
+        <w:t xml:space="preserve"> outline of the documen</w:t>
+      </w:r>
+      <w:bookmarkStart w:id="6" w:name="_GoBack"/>
+      <w:bookmarkEnd w:id="6"/>
+      <w:r>
+        <w:rPr>
+          <w:i w:val="0"/>
+        </w:rPr>
+        <w:t>t is:</w:t>
       </w:r>
     </w:p>
     <w:p>
@@ -3604,11 +3646,11 @@
         <w:pStyle w:val="Heading2"/>
         <w:ind w:left="482" w:hanging="497"/>
       </w:pPr>
-      <w:bookmarkStart w:id="6" w:name="_Toc6266"/>
+      <w:bookmarkStart w:id="7" w:name="_Toc6266"/>
       <w:r>
         <w:t xml:space="preserve">Product Scope </w:t>
       </w:r>
-      <w:bookmarkEnd w:id="6"/>
+      <w:bookmarkEnd w:id="7"/>
     </w:p>
     <w:p>
       <w:pPr>
@@ -4023,11 +4065,11 @@
         <w:pStyle w:val="Heading2"/>
         <w:ind w:left="482" w:hanging="497"/>
       </w:pPr>
-      <w:bookmarkStart w:id="7" w:name="_Toc6267"/>
+      <w:bookmarkStart w:id="8" w:name="_Toc6267"/>
       <w:r>
         <w:t xml:space="preserve">References </w:t>
       </w:r>
-      <w:bookmarkEnd w:id="7"/>
+      <w:bookmarkEnd w:id="8"/>
     </w:p>
     <w:p>
       <w:pPr>
@@ -4122,22 +4164,22 @@
         <w:pStyle w:val="Heading1"/>
         <w:ind w:left="400" w:hanging="415"/>
       </w:pPr>
-      <w:bookmarkStart w:id="8" w:name="_Toc6268"/>
+      <w:bookmarkStart w:id="9" w:name="_Toc6268"/>
       <w:r>
         <w:t xml:space="preserve">Overall Description </w:t>
       </w:r>
-      <w:bookmarkEnd w:id="8"/>
+      <w:bookmarkEnd w:id="9"/>
     </w:p>
     <w:p>
       <w:pPr>
         <w:pStyle w:val="Heading2"/>
         <w:ind w:left="482" w:hanging="497"/>
       </w:pPr>
-      <w:bookmarkStart w:id="9" w:name="_Toc6269"/>
+      <w:bookmarkStart w:id="10" w:name="_Toc6269"/>
       <w:r>
         <w:t xml:space="preserve">Product Perspective </w:t>
       </w:r>
-      <w:bookmarkEnd w:id="9"/>
+      <w:bookmarkEnd w:id="10"/>
     </w:p>
     <w:p>
       <w:pPr>
@@ -4249,11 +4291,11 @@
         <w:pStyle w:val="Heading2"/>
         <w:ind w:left="482" w:hanging="497"/>
       </w:pPr>
-      <w:bookmarkStart w:id="10" w:name="_Toc6270"/>
+      <w:bookmarkStart w:id="11" w:name="_Toc6270"/>
       <w:r>
         <w:t xml:space="preserve">Product Functions </w:t>
       </w:r>
-      <w:bookmarkEnd w:id="10"/>
+      <w:bookmarkEnd w:id="11"/>
     </w:p>
     <w:p>
       <w:pPr>
@@ -5208,13 +5250,11 @@
         <w:pStyle w:val="Heading2"/>
         <w:ind w:left="482" w:hanging="497"/>
       </w:pPr>
-      <w:bookmarkStart w:id="11" w:name="_Toc6271"/>
-      <w:bookmarkStart w:id="12" w:name="_GoBack"/>
+      <w:bookmarkStart w:id="12" w:name="_Toc6271"/>
+      <w:r>
+        <w:t xml:space="preserve">User Classes and Characteristics </w:t>
+      </w:r>
       <w:bookmarkEnd w:id="12"/>
-      <w:r>
-        <w:t xml:space="preserve">User Classes and Characteristics </w:t>
-      </w:r>
-      <w:bookmarkEnd w:id="11"/>
     </w:p>
     <w:p>
       <w:pPr>
@@ -9900,7 +9940,7 @@
         <w:noProof/>
         <w:sz w:val="20"/>
       </w:rPr>
-      <w:t>9</w:t>
+      <w:t>2</w:t>
     </w:r>
     <w:r>
       <w:rPr>
@@ -12336,7 +12376,7 @@
 </file>
 
 <file path=customXml/itemProps1.xml><?xml version="1.0" encoding="utf-8"?>
-<ds:datastoreItem xmlns:ds="http://schemas.openxmlformats.org/officeDocument/2006/customXml" ds:itemID="{10EB9B1E-3BDE-4459-A204-500470EAD8EF}">
+<ds:datastoreItem xmlns:ds="http://schemas.openxmlformats.org/officeDocument/2006/customXml" ds:itemID="{F34A15D5-8441-4F2A-8AF4-3D0FE92BD06B}">
   <ds:schemaRefs>
     <ds:schemaRef ds:uri="http://schemas.openxmlformats.org/officeDocument/2006/bibliography"/>
   </ds:schemaRefs>

</xml_diff>